<commit_message>
Manual usuario - Acceso admin, interfaz equipos
</commit_message>
<xml_diff>
--- a/Manual del usuario.docx
+++ b/Manual del usuario.docx
@@ -844,9 +844,1336 @@
         </w:drawing>
       </w:r>
     </w:p>
+    <w:p>
+      <w:pPr>
+        <w:pStyle w:val="Ttulo1"/>
+        <w:spacing w:before="0"/>
+        <w:rPr>
+          <w:rFonts w:ascii="Arial" w:hAnsi="Arial" w:cs="Arial"/>
+          <w:b/>
+          <w:bCs/>
+          <w:color w:val="auto"/>
+        </w:rPr>
+      </w:pPr>
+      <w:bookmarkStart w:id="2" w:name="_Toc43116064"/>
+      <w:r>
+        <w:rPr>
+          <w:rFonts w:ascii="Arial" w:hAnsi="Arial" w:cs="Arial"/>
+          <w:b/>
+          <w:bCs/>
+          <w:color w:val="auto"/>
+        </w:rPr>
+        <w:lastRenderedPageBreak/>
+        <w:t>Acceso como administrador</w:t>
+      </w:r>
+      <w:bookmarkEnd w:id="2"/>
+      <w:r>
+        <w:rPr>
+          <w:rFonts w:ascii="Arial" w:hAnsi="Arial" w:cs="Arial"/>
+          <w:b/>
+          <w:bCs/>
+          <w:color w:val="auto"/>
+        </w:rPr>
+        <w:t xml:space="preserve"> </w:t>
+      </w:r>
+    </w:p>
+    <w:p>
+      <w:pPr>
+        <w:spacing w:after="0"/>
+      </w:pPr>
+    </w:p>
+    <w:p>
+      <w:pPr>
+        <w:pStyle w:val="Ttulo2"/>
+        <w:spacing w:before="0"/>
+        <w:rPr>
+          <w:rFonts w:ascii="Arial" w:hAnsi="Arial" w:cs="Arial"/>
+          <w:b/>
+          <w:bCs/>
+          <w:color w:val="0070C0"/>
+          <w:sz w:val="31"/>
+          <w:szCs w:val="31"/>
+        </w:rPr>
+      </w:pPr>
+      <w:bookmarkStart w:id="3" w:name="_Toc43116065"/>
+      <w:r>
+        <w:rPr>
+          <w:rFonts w:ascii="Arial" w:hAnsi="Arial" w:cs="Arial"/>
+          <w:b/>
+          <w:bCs/>
+          <w:color w:val="0070C0"/>
+          <w:sz w:val="31"/>
+          <w:szCs w:val="31"/>
+        </w:rPr>
+        <w:t>Interfaz de equipos</w:t>
+      </w:r>
+      <w:bookmarkEnd w:id="3"/>
+    </w:p>
+    <w:p>
+      <w:pPr>
+        <w:spacing w:after="0"/>
+        <w:jc w:val="both"/>
+        <w:rPr>
+          <w:rFonts w:ascii="Arial" w:hAnsi="Arial" w:cs="Arial"/>
+          <w:sz w:val="24"/>
+          <w:szCs w:val="24"/>
+        </w:rPr>
+      </w:pPr>
+      <w:r>
+        <w:rPr>
+          <w:rFonts w:ascii="Arial" w:hAnsi="Arial" w:cs="Arial"/>
+          <w:sz w:val="24"/>
+          <w:szCs w:val="24"/>
+        </w:rPr>
+        <w:t>La primera interfaz que veremos al ingresar al sistema será la de los equipos de cómputo. En la parte izquierda tenemos una barra con 4 botones que permiten el acceso a las 4 interfaces con las que cuenta el sistema: equipos, departamentos, jefes de departamento y reportes. El quinto botón que esta hasta abajo, nos permite cerrar la sesión para ingresar como otro usuario.</w:t>
+      </w:r>
+    </w:p>
+    <w:p>
+      <w:pPr>
+        <w:spacing w:after="0"/>
+        <w:jc w:val="both"/>
+        <w:rPr>
+          <w:rFonts w:ascii="Arial" w:hAnsi="Arial" w:cs="Arial"/>
+          <w:sz w:val="24"/>
+          <w:szCs w:val="24"/>
+        </w:rPr>
+      </w:pPr>
+      <w:r>
+        <w:rPr>
+          <w:rFonts w:ascii="Arial" w:hAnsi="Arial" w:cs="Arial"/>
+          <w:sz w:val="24"/>
+          <w:szCs w:val="24"/>
+        </w:rPr>
+        <w:t xml:space="preserve">En la parte central en el rectángulo amarillo tenemos los distintos datos que se deben capturar para registrar un equipo de cómputo en el sistema y los botones para las operaciones de inserción, modificación y eliminación, en ese orden. </w:t>
+      </w:r>
+    </w:p>
+    <w:p>
+      <w:pPr>
+        <w:spacing w:after="0"/>
+        <w:jc w:val="both"/>
+        <w:rPr>
+          <w:rFonts w:ascii="Arial" w:hAnsi="Arial" w:cs="Arial"/>
+          <w:sz w:val="24"/>
+          <w:szCs w:val="24"/>
+        </w:rPr>
+      </w:pPr>
+      <w:r>
+        <w:rPr>
+          <w:rFonts w:ascii="Arial" w:hAnsi="Arial" w:cs="Arial"/>
+          <w:sz w:val="24"/>
+          <w:szCs w:val="24"/>
+        </w:rPr>
+        <w:t>En el rectángulo verde tenemos los botones para limpiar campos y el de ‘mostrar todo’ que permitirá mostrar todos los registros existentes. En el rectángulo naranja tenemos la barra de búsqueda para localizar algún equipo y, por último, en el rectángulo negro tenemos la tabla que muestra todos los equipos registrados.</w:t>
+      </w:r>
+    </w:p>
+    <w:p>
+      <w:pPr>
+        <w:spacing w:after="0"/>
+        <w:jc w:val="both"/>
+        <w:rPr>
+          <w:rFonts w:ascii="Arial" w:hAnsi="Arial" w:cs="Arial"/>
+          <w:sz w:val="24"/>
+          <w:szCs w:val="24"/>
+        </w:rPr>
+      </w:pPr>
+    </w:p>
+    <w:p>
+      <w:pPr>
+        <w:spacing w:after="0"/>
+        <w:jc w:val="center"/>
+        <w:rPr>
+          <w:rFonts w:ascii="Arial" w:hAnsi="Arial" w:cs="Arial"/>
+          <w:b/>
+          <w:bCs/>
+          <w:sz w:val="32"/>
+          <w:szCs w:val="32"/>
+        </w:rPr>
+      </w:pPr>
+      <w:r>
+        <w:rPr>
+          <w:noProof/>
+        </w:rPr>
+        <w:drawing>
+          <wp:inline distT="0" distB="0" distL="0" distR="0" wp14:anchorId="56504A6C" wp14:editId="6143E59A">
+            <wp:extent cx="4900277" cy="3528000"/>
+            <wp:effectExtent l="0" t="0" r="0" b="0"/>
+            <wp:docPr id="32" name="Imagen 32"/>
+            <wp:cNvGraphicFramePr>
+              <a:graphicFrameLocks xmlns:a="http://schemas.openxmlformats.org/drawingml/2006/main" noChangeAspect="1"/>
+            </wp:cNvGraphicFramePr>
+            <a:graphic xmlns:a="http://schemas.openxmlformats.org/drawingml/2006/main">
+              <a:graphicData uri="http://schemas.openxmlformats.org/drawingml/2006/picture">
+                <pic:pic xmlns:pic="http://schemas.openxmlformats.org/drawingml/2006/picture">
+                  <pic:nvPicPr>
+                    <pic:cNvPr id="1" name=""/>
+                    <pic:cNvPicPr/>
+                  </pic:nvPicPr>
+                  <pic:blipFill>
+                    <a:blip r:embed="rId10"/>
+                    <a:stretch>
+                      <a:fillRect/>
+                    </a:stretch>
+                  </pic:blipFill>
+                  <pic:spPr>
+                    <a:xfrm>
+                      <a:off x="0" y="0"/>
+                      <a:ext cx="4900277" cy="3528000"/>
+                    </a:xfrm>
+                    <a:prstGeom prst="rect">
+                      <a:avLst/>
+                    </a:prstGeom>
+                  </pic:spPr>
+                </pic:pic>
+              </a:graphicData>
+            </a:graphic>
+          </wp:inline>
+        </w:drawing>
+      </w:r>
+    </w:p>
+    <w:p>
+      <w:pPr>
+        <w:spacing w:after="0"/>
+        <w:rPr>
+          <w:rFonts w:ascii="Arial" w:hAnsi="Arial" w:cs="Arial"/>
+          <w:b/>
+          <w:bCs/>
+          <w:sz w:val="32"/>
+          <w:szCs w:val="32"/>
+        </w:rPr>
+      </w:pPr>
+    </w:p>
+    <w:p>
+      <w:pPr>
+        <w:pStyle w:val="Ttulo3"/>
+        <w:rPr>
+          <w:rFonts w:ascii="Arial" w:hAnsi="Arial" w:cs="Arial"/>
+          <w:b/>
+          <w:bCs/>
+          <w:color w:val="auto"/>
+          <w:sz w:val="30"/>
+          <w:szCs w:val="30"/>
+        </w:rPr>
+      </w:pPr>
+    </w:p>
+    <w:p>
+      <w:pPr>
+        <w:pStyle w:val="Ttulo3"/>
+        <w:rPr>
+          <w:rFonts w:ascii="Arial" w:hAnsi="Arial" w:cs="Arial"/>
+          <w:b/>
+          <w:bCs/>
+          <w:color w:val="auto"/>
+          <w:sz w:val="30"/>
+          <w:szCs w:val="30"/>
+        </w:rPr>
+      </w:pPr>
+      <w:bookmarkStart w:id="4" w:name="_Toc43116066"/>
+      <w:r>
+        <w:rPr>
+          <w:rFonts w:ascii="Arial" w:hAnsi="Arial" w:cs="Arial"/>
+          <w:b/>
+          <w:bCs/>
+          <w:color w:val="auto"/>
+          <w:sz w:val="30"/>
+          <w:szCs w:val="30"/>
+        </w:rPr>
+        <w:t>Insertar un equipo</w:t>
+      </w:r>
+      <w:bookmarkEnd w:id="4"/>
+    </w:p>
+    <w:p>
+      <w:pPr>
+        <w:spacing w:after="0"/>
+        <w:jc w:val="both"/>
+        <w:rPr>
+          <w:rFonts w:ascii="Arial" w:hAnsi="Arial" w:cs="Arial"/>
+          <w:sz w:val="24"/>
+          <w:szCs w:val="24"/>
+        </w:rPr>
+      </w:pPr>
+      <w:r>
+        <w:rPr>
+          <w:rFonts w:ascii="Arial" w:hAnsi="Arial" w:cs="Arial"/>
+          <w:sz w:val="24"/>
+          <w:szCs w:val="24"/>
+        </w:rPr>
+        <w:t>Para realizar la inserción de un equipo primeramente deberemos llenar todos los campos que se nos solicitan, a excepción del ID ya que ese se asignará automáticamente. En el estado del equipo podremos escoger entre bueno, regular o defectuoso.</w:t>
+      </w:r>
+    </w:p>
+    <w:p>
+      <w:pPr>
+        <w:spacing w:after="0"/>
+        <w:jc w:val="center"/>
+        <w:rPr>
+          <w:rFonts w:ascii="Arial" w:hAnsi="Arial" w:cs="Arial"/>
+          <w:sz w:val="24"/>
+          <w:szCs w:val="24"/>
+        </w:rPr>
+      </w:pPr>
+      <w:r>
+        <w:rPr>
+          <w:noProof/>
+        </w:rPr>
+        <w:lastRenderedPageBreak/>
+        <w:drawing>
+          <wp:inline distT="0" distB="0" distL="0" distR="0" wp14:anchorId="04CC3305" wp14:editId="28CDF3C6">
+            <wp:extent cx="4910312" cy="3528000"/>
+            <wp:effectExtent l="0" t="0" r="5080" b="0"/>
+            <wp:docPr id="7" name="Imagen 7"/>
+            <wp:cNvGraphicFramePr>
+              <a:graphicFrameLocks xmlns:a="http://schemas.openxmlformats.org/drawingml/2006/main" noChangeAspect="1"/>
+            </wp:cNvGraphicFramePr>
+            <a:graphic xmlns:a="http://schemas.openxmlformats.org/drawingml/2006/main">
+              <a:graphicData uri="http://schemas.openxmlformats.org/drawingml/2006/picture">
+                <pic:pic xmlns:pic="http://schemas.openxmlformats.org/drawingml/2006/picture">
+                  <pic:nvPicPr>
+                    <pic:cNvPr id="1" name=""/>
+                    <pic:cNvPicPr/>
+                  </pic:nvPicPr>
+                  <pic:blipFill>
+                    <a:blip r:embed="rId11"/>
+                    <a:stretch>
+                      <a:fillRect/>
+                    </a:stretch>
+                  </pic:blipFill>
+                  <pic:spPr>
+                    <a:xfrm>
+                      <a:off x="0" y="0"/>
+                      <a:ext cx="4910312" cy="3528000"/>
+                    </a:xfrm>
+                    <a:prstGeom prst="rect">
+                      <a:avLst/>
+                    </a:prstGeom>
+                  </pic:spPr>
+                </pic:pic>
+              </a:graphicData>
+            </a:graphic>
+          </wp:inline>
+        </w:drawing>
+      </w:r>
+    </w:p>
+    <w:p>
+      <w:pPr>
+        <w:spacing w:after="0"/>
+        <w:jc w:val="both"/>
+        <w:rPr>
+          <w:rFonts w:ascii="Arial" w:hAnsi="Arial" w:cs="Arial"/>
+          <w:sz w:val="16"/>
+          <w:szCs w:val="16"/>
+        </w:rPr>
+      </w:pPr>
+    </w:p>
+    <w:p>
+      <w:pPr>
+        <w:spacing w:after="0"/>
+        <w:jc w:val="both"/>
+        <w:rPr>
+          <w:rFonts w:ascii="Arial" w:hAnsi="Arial" w:cs="Arial"/>
+          <w:sz w:val="24"/>
+          <w:szCs w:val="24"/>
+        </w:rPr>
+      </w:pPr>
+      <w:r>
+        <w:rPr>
+          <w:rFonts w:ascii="Arial" w:hAnsi="Arial" w:cs="Arial"/>
+          <w:sz w:val="24"/>
+          <w:szCs w:val="24"/>
+        </w:rPr>
+        <w:t>En el campo de Id Depto. añadimos un botón que nos permitirá desplegar la información de los departamentos registrados por si no nos sabemos el Id del departamento al que queremos asignar la computadora.</w:t>
+      </w:r>
+    </w:p>
+    <w:p>
+      <w:pPr>
+        <w:spacing w:after="0"/>
+        <w:jc w:val="both"/>
+        <w:rPr>
+          <w:rFonts w:ascii="Arial" w:hAnsi="Arial" w:cs="Arial"/>
+          <w:sz w:val="14"/>
+          <w:szCs w:val="14"/>
+        </w:rPr>
+      </w:pPr>
+    </w:p>
+    <w:p>
+      <w:pPr>
+        <w:spacing w:after="0"/>
+        <w:jc w:val="center"/>
+        <w:rPr>
+          <w:rFonts w:ascii="Arial" w:hAnsi="Arial" w:cs="Arial"/>
+          <w:sz w:val="24"/>
+          <w:szCs w:val="24"/>
+        </w:rPr>
+      </w:pPr>
+      <w:r>
+        <w:rPr>
+          <w:noProof/>
+        </w:rPr>
+        <w:drawing>
+          <wp:inline distT="0" distB="0" distL="0" distR="0" wp14:anchorId="000DCC2C" wp14:editId="2C5E7446">
+            <wp:extent cx="4881863" cy="3528000"/>
+            <wp:effectExtent l="0" t="0" r="0" b="0"/>
+            <wp:docPr id="11" name="Imagen 11"/>
+            <wp:cNvGraphicFramePr>
+              <a:graphicFrameLocks xmlns:a="http://schemas.openxmlformats.org/drawingml/2006/main" noChangeAspect="1"/>
+            </wp:cNvGraphicFramePr>
+            <a:graphic xmlns:a="http://schemas.openxmlformats.org/drawingml/2006/main">
+              <a:graphicData uri="http://schemas.openxmlformats.org/drawingml/2006/picture">
+                <pic:pic xmlns:pic="http://schemas.openxmlformats.org/drawingml/2006/picture">
+                  <pic:nvPicPr>
+                    <pic:cNvPr id="1" name=""/>
+                    <pic:cNvPicPr/>
+                  </pic:nvPicPr>
+                  <pic:blipFill>
+                    <a:blip r:embed="rId12"/>
+                    <a:stretch>
+                      <a:fillRect/>
+                    </a:stretch>
+                  </pic:blipFill>
+                  <pic:spPr>
+                    <a:xfrm>
+                      <a:off x="0" y="0"/>
+                      <a:ext cx="4881863" cy="3528000"/>
+                    </a:xfrm>
+                    <a:prstGeom prst="rect">
+                      <a:avLst/>
+                    </a:prstGeom>
+                  </pic:spPr>
+                </pic:pic>
+              </a:graphicData>
+            </a:graphic>
+          </wp:inline>
+        </w:drawing>
+      </w:r>
+    </w:p>
+    <w:p>
+      <w:pPr>
+        <w:spacing w:after="0"/>
+        <w:jc w:val="both"/>
+        <w:rPr>
+          <w:rFonts w:ascii="Arial" w:hAnsi="Arial" w:cs="Arial"/>
+          <w:sz w:val="24"/>
+          <w:szCs w:val="24"/>
+        </w:rPr>
+      </w:pPr>
+      <w:r>
+        <w:rPr>
+          <w:rFonts w:ascii="Arial" w:hAnsi="Arial" w:cs="Arial"/>
+          <w:sz w:val="24"/>
+          <w:szCs w:val="24"/>
+        </w:rPr>
+        <w:lastRenderedPageBreak/>
+        <w:t xml:space="preserve">Para la inserción de equipos existen 2 restricciones. Si queremos registrar alguno cuyo </w:t>
+      </w:r>
+      <w:r>
+        <w:rPr>
+          <w:rFonts w:ascii="Arial" w:hAnsi="Arial" w:cs="Arial"/>
+          <w:sz w:val="24"/>
+          <w:szCs w:val="24"/>
+        </w:rPr>
+        <w:t>número</w:t>
+      </w:r>
+      <w:r>
+        <w:rPr>
+          <w:rFonts w:ascii="Arial" w:hAnsi="Arial" w:cs="Arial"/>
+          <w:sz w:val="24"/>
+          <w:szCs w:val="24"/>
+        </w:rPr>
+        <w:t xml:space="preserve"> de inventario ya exista, se nos notificará que el equipo ya está registrado.</w:t>
+      </w:r>
+    </w:p>
+    <w:p>
+      <w:pPr>
+        <w:spacing w:after="0"/>
+        <w:jc w:val="center"/>
+        <w:rPr>
+          <w:rFonts w:ascii="Arial" w:hAnsi="Arial" w:cs="Arial"/>
+          <w:sz w:val="24"/>
+          <w:szCs w:val="24"/>
+        </w:rPr>
+      </w:pPr>
+      <w:r>
+        <w:rPr>
+          <w:noProof/>
+        </w:rPr>
+        <w:drawing>
+          <wp:inline distT="0" distB="0" distL="0" distR="0" wp14:anchorId="3E9F756D" wp14:editId="0668AF77">
+            <wp:extent cx="4865860" cy="3528000"/>
+            <wp:effectExtent l="0" t="0" r="0" b="0"/>
+            <wp:docPr id="9" name="Imagen 9"/>
+            <wp:cNvGraphicFramePr>
+              <a:graphicFrameLocks xmlns:a="http://schemas.openxmlformats.org/drawingml/2006/main" noChangeAspect="1"/>
+            </wp:cNvGraphicFramePr>
+            <a:graphic xmlns:a="http://schemas.openxmlformats.org/drawingml/2006/main">
+              <a:graphicData uri="http://schemas.openxmlformats.org/drawingml/2006/picture">
+                <pic:pic xmlns:pic="http://schemas.openxmlformats.org/drawingml/2006/picture">
+                  <pic:nvPicPr>
+                    <pic:cNvPr id="1" name=""/>
+                    <pic:cNvPicPr/>
+                  </pic:nvPicPr>
+                  <pic:blipFill>
+                    <a:blip r:embed="rId13"/>
+                    <a:stretch>
+                      <a:fillRect/>
+                    </a:stretch>
+                  </pic:blipFill>
+                  <pic:spPr>
+                    <a:xfrm>
+                      <a:off x="0" y="0"/>
+                      <a:ext cx="4865860" cy="3528000"/>
+                    </a:xfrm>
+                    <a:prstGeom prst="rect">
+                      <a:avLst/>
+                    </a:prstGeom>
+                  </pic:spPr>
+                </pic:pic>
+              </a:graphicData>
+            </a:graphic>
+          </wp:inline>
+        </w:drawing>
+      </w:r>
+    </w:p>
+    <w:p>
+      <w:pPr>
+        <w:spacing w:after="0"/>
+        <w:rPr>
+          <w:rFonts w:ascii="Arial" w:hAnsi="Arial" w:cs="Arial"/>
+          <w:sz w:val="18"/>
+          <w:szCs w:val="18"/>
+        </w:rPr>
+      </w:pPr>
+    </w:p>
+    <w:p>
+      <w:pPr>
+        <w:spacing w:after="0"/>
+        <w:rPr>
+          <w:rFonts w:ascii="Arial" w:hAnsi="Arial" w:cs="Arial"/>
+          <w:sz w:val="24"/>
+          <w:szCs w:val="24"/>
+        </w:rPr>
+      </w:pPr>
+      <w:r>
+        <w:rPr>
+          <w:rFonts w:ascii="Arial" w:hAnsi="Arial" w:cs="Arial"/>
+          <w:sz w:val="24"/>
+          <w:szCs w:val="24"/>
+        </w:rPr>
+        <w:t>La otra restricción es que si asignamos un id de un departamento que no existe, se nos hará la aclaración correspondiente.</w:t>
+      </w:r>
+    </w:p>
+    <w:p>
+      <w:pPr>
+        <w:spacing w:after="0"/>
+        <w:rPr>
+          <w:rFonts w:ascii="Arial" w:hAnsi="Arial" w:cs="Arial"/>
+          <w:sz w:val="12"/>
+          <w:szCs w:val="12"/>
+        </w:rPr>
+      </w:pPr>
+    </w:p>
+    <w:p>
+      <w:pPr>
+        <w:spacing w:after="0"/>
+        <w:jc w:val="center"/>
+        <w:rPr>
+          <w:rFonts w:ascii="Arial" w:hAnsi="Arial" w:cs="Arial"/>
+          <w:sz w:val="24"/>
+          <w:szCs w:val="24"/>
+        </w:rPr>
+      </w:pPr>
+      <w:r>
+        <w:rPr>
+          <w:noProof/>
+        </w:rPr>
+        <w:drawing>
+          <wp:inline distT="0" distB="0" distL="0" distR="0" wp14:anchorId="79202C0A" wp14:editId="6246643B">
+            <wp:extent cx="4911084" cy="3528000"/>
+            <wp:effectExtent l="0" t="0" r="4445" b="0"/>
+            <wp:docPr id="10" name="Imagen 10"/>
+            <wp:cNvGraphicFramePr>
+              <a:graphicFrameLocks xmlns:a="http://schemas.openxmlformats.org/drawingml/2006/main" noChangeAspect="1"/>
+            </wp:cNvGraphicFramePr>
+            <a:graphic xmlns:a="http://schemas.openxmlformats.org/drawingml/2006/main">
+              <a:graphicData uri="http://schemas.openxmlformats.org/drawingml/2006/picture">
+                <pic:pic xmlns:pic="http://schemas.openxmlformats.org/drawingml/2006/picture">
+                  <pic:nvPicPr>
+                    <pic:cNvPr id="1" name=""/>
+                    <pic:cNvPicPr/>
+                  </pic:nvPicPr>
+                  <pic:blipFill>
+                    <a:blip r:embed="rId14"/>
+                    <a:stretch>
+                      <a:fillRect/>
+                    </a:stretch>
+                  </pic:blipFill>
+                  <pic:spPr>
+                    <a:xfrm>
+                      <a:off x="0" y="0"/>
+                      <a:ext cx="4911084" cy="3528000"/>
+                    </a:xfrm>
+                    <a:prstGeom prst="rect">
+                      <a:avLst/>
+                    </a:prstGeom>
+                  </pic:spPr>
+                </pic:pic>
+              </a:graphicData>
+            </a:graphic>
+          </wp:inline>
+        </w:drawing>
+      </w:r>
+    </w:p>
+    <w:p>
+      <w:pPr>
+        <w:spacing w:after="0"/>
+        <w:jc w:val="both"/>
+        <w:rPr>
+          <w:rFonts w:ascii="Arial" w:hAnsi="Arial" w:cs="Arial"/>
+          <w:sz w:val="24"/>
+          <w:szCs w:val="24"/>
+        </w:rPr>
+      </w:pPr>
+      <w:r>
+        <w:rPr>
+          <w:rFonts w:ascii="Arial" w:hAnsi="Arial" w:cs="Arial"/>
+          <w:sz w:val="24"/>
+          <w:szCs w:val="24"/>
+        </w:rPr>
+        <w:lastRenderedPageBreak/>
+        <w:t xml:space="preserve">Si todo </w:t>
+      </w:r>
+      <w:proofErr w:type="spellStart"/>
+      <w:r>
+        <w:rPr>
+          <w:rFonts w:ascii="Arial" w:hAnsi="Arial" w:cs="Arial"/>
+          <w:sz w:val="24"/>
+          <w:szCs w:val="24"/>
+        </w:rPr>
+        <w:t>esta</w:t>
+      </w:r>
+      <w:proofErr w:type="spellEnd"/>
+      <w:r>
+        <w:rPr>
+          <w:rFonts w:ascii="Arial" w:hAnsi="Arial" w:cs="Arial"/>
+          <w:sz w:val="24"/>
+          <w:szCs w:val="24"/>
+        </w:rPr>
+        <w:t xml:space="preserve"> en orden, al presionar el botón de insertar nos aparecerá un mensaje de que se añadió correctamente el equipo. Y podremos ver que ya aparece en la tabla de las computadoras registradas.</w:t>
+      </w:r>
+    </w:p>
+    <w:p>
+      <w:pPr>
+        <w:spacing w:after="0"/>
+        <w:rPr>
+          <w:rFonts w:ascii="Arial" w:hAnsi="Arial" w:cs="Arial"/>
+          <w:sz w:val="24"/>
+          <w:szCs w:val="24"/>
+        </w:rPr>
+      </w:pPr>
+    </w:p>
+    <w:p>
+      <w:pPr>
+        <w:spacing w:after="0"/>
+        <w:jc w:val="center"/>
+        <w:rPr>
+          <w:rFonts w:ascii="Arial" w:hAnsi="Arial" w:cs="Arial"/>
+          <w:sz w:val="24"/>
+          <w:szCs w:val="24"/>
+        </w:rPr>
+      </w:pPr>
+      <w:r>
+        <w:rPr>
+          <w:noProof/>
+        </w:rPr>
+        <w:drawing>
+          <wp:inline distT="0" distB="0" distL="0" distR="0" wp14:anchorId="41801B27" wp14:editId="6A9E7A56">
+            <wp:extent cx="4874233" cy="3528000"/>
+            <wp:effectExtent l="0" t="0" r="3175" b="0"/>
+            <wp:docPr id="12" name="Imagen 12"/>
+            <wp:cNvGraphicFramePr>
+              <a:graphicFrameLocks xmlns:a="http://schemas.openxmlformats.org/drawingml/2006/main" noChangeAspect="1"/>
+            </wp:cNvGraphicFramePr>
+            <a:graphic xmlns:a="http://schemas.openxmlformats.org/drawingml/2006/main">
+              <a:graphicData uri="http://schemas.openxmlformats.org/drawingml/2006/picture">
+                <pic:pic xmlns:pic="http://schemas.openxmlformats.org/drawingml/2006/picture">
+                  <pic:nvPicPr>
+                    <pic:cNvPr id="1" name=""/>
+                    <pic:cNvPicPr/>
+                  </pic:nvPicPr>
+                  <pic:blipFill>
+                    <a:blip r:embed="rId15"/>
+                    <a:stretch>
+                      <a:fillRect/>
+                    </a:stretch>
+                  </pic:blipFill>
+                  <pic:spPr>
+                    <a:xfrm>
+                      <a:off x="0" y="0"/>
+                      <a:ext cx="4874233" cy="3528000"/>
+                    </a:xfrm>
+                    <a:prstGeom prst="rect">
+                      <a:avLst/>
+                    </a:prstGeom>
+                  </pic:spPr>
+                </pic:pic>
+              </a:graphicData>
+            </a:graphic>
+          </wp:inline>
+        </w:drawing>
+      </w:r>
+    </w:p>
+    <w:p>
+      <w:pPr>
+        <w:spacing w:after="0"/>
+        <w:jc w:val="center"/>
+        <w:rPr>
+          <w:rFonts w:ascii="Arial" w:hAnsi="Arial" w:cs="Arial"/>
+          <w:sz w:val="24"/>
+          <w:szCs w:val="24"/>
+        </w:rPr>
+      </w:pPr>
+    </w:p>
+    <w:p>
+      <w:pPr>
+        <w:spacing w:after="0"/>
+        <w:jc w:val="center"/>
+        <w:rPr>
+          <w:rFonts w:ascii="Arial" w:hAnsi="Arial" w:cs="Arial"/>
+          <w:sz w:val="24"/>
+          <w:szCs w:val="24"/>
+        </w:rPr>
+      </w:pPr>
+      <w:r>
+        <w:rPr>
+          <w:noProof/>
+        </w:rPr>
+        <w:drawing>
+          <wp:inline distT="0" distB="0" distL="0" distR="0" wp14:anchorId="5CC826E8" wp14:editId="0589812E">
+            <wp:extent cx="4897972" cy="3528000"/>
+            <wp:effectExtent l="0" t="0" r="0" b="0"/>
+            <wp:docPr id="13" name="Imagen 13"/>
+            <wp:cNvGraphicFramePr>
+              <a:graphicFrameLocks xmlns:a="http://schemas.openxmlformats.org/drawingml/2006/main" noChangeAspect="1"/>
+            </wp:cNvGraphicFramePr>
+            <a:graphic xmlns:a="http://schemas.openxmlformats.org/drawingml/2006/main">
+              <a:graphicData uri="http://schemas.openxmlformats.org/drawingml/2006/picture">
+                <pic:pic xmlns:pic="http://schemas.openxmlformats.org/drawingml/2006/picture">
+                  <pic:nvPicPr>
+                    <pic:cNvPr id="1" name=""/>
+                    <pic:cNvPicPr/>
+                  </pic:nvPicPr>
+                  <pic:blipFill>
+                    <a:blip r:embed="rId16"/>
+                    <a:stretch>
+                      <a:fillRect/>
+                    </a:stretch>
+                  </pic:blipFill>
+                  <pic:spPr>
+                    <a:xfrm>
+                      <a:off x="0" y="0"/>
+                      <a:ext cx="4897972" cy="3528000"/>
+                    </a:xfrm>
+                    <a:prstGeom prst="rect">
+                      <a:avLst/>
+                    </a:prstGeom>
+                  </pic:spPr>
+                </pic:pic>
+              </a:graphicData>
+            </a:graphic>
+          </wp:inline>
+        </w:drawing>
+      </w:r>
+    </w:p>
+    <w:p>
+      <w:pPr>
+        <w:spacing w:after="0"/>
+        <w:jc w:val="center"/>
+        <w:rPr>
+          <w:rFonts w:ascii="Arial" w:hAnsi="Arial" w:cs="Arial"/>
+          <w:sz w:val="24"/>
+          <w:szCs w:val="24"/>
+        </w:rPr>
+      </w:pPr>
+    </w:p>
+    <w:p>
+      <w:pPr>
+        <w:pStyle w:val="Ttulo3"/>
+        <w:rPr>
+          <w:rFonts w:ascii="Arial" w:hAnsi="Arial" w:cs="Arial"/>
+          <w:b/>
+          <w:bCs/>
+          <w:color w:val="auto"/>
+          <w:sz w:val="30"/>
+          <w:szCs w:val="30"/>
+        </w:rPr>
+      </w:pPr>
+      <w:bookmarkStart w:id="5" w:name="_Toc43116067"/>
+      <w:r>
+        <w:rPr>
+          <w:rFonts w:ascii="Arial" w:hAnsi="Arial" w:cs="Arial"/>
+          <w:b/>
+          <w:bCs/>
+          <w:color w:val="auto"/>
+          <w:sz w:val="30"/>
+          <w:szCs w:val="30"/>
+        </w:rPr>
+        <w:lastRenderedPageBreak/>
+        <w:t>Modificar un equipo</w:t>
+      </w:r>
+      <w:bookmarkEnd w:id="5"/>
+    </w:p>
+    <w:p>
+      <w:pPr>
+        <w:spacing w:after="0"/>
+        <w:jc w:val="both"/>
+        <w:rPr>
+          <w:rFonts w:ascii="Arial" w:hAnsi="Arial" w:cs="Arial"/>
+          <w:sz w:val="24"/>
+          <w:szCs w:val="24"/>
+        </w:rPr>
+      </w:pPr>
+      <w:r>
+        <w:rPr>
+          <w:rFonts w:ascii="Arial" w:hAnsi="Arial" w:cs="Arial"/>
+          <w:sz w:val="24"/>
+          <w:szCs w:val="24"/>
+        </w:rPr>
+        <w:t>Para modificar los datos de algún equipo, lo único que tenemos que hacer es seleccionarlo de la tabla. El sistema tiene la funcionalidad de que al seleccionar un registro automáticamente se cargan sus datos en los campos de arriba. Ahora solo modificamos el dato que queramos y presionamos el botón de modificar.</w:t>
+      </w:r>
+    </w:p>
+    <w:p>
+      <w:pPr>
+        <w:spacing w:after="0"/>
+        <w:jc w:val="both"/>
+        <w:rPr>
+          <w:rFonts w:ascii="Arial" w:hAnsi="Arial" w:cs="Arial"/>
+          <w:sz w:val="12"/>
+          <w:szCs w:val="12"/>
+        </w:rPr>
+      </w:pPr>
+    </w:p>
+    <w:p>
+      <w:pPr>
+        <w:spacing w:after="0"/>
+        <w:jc w:val="center"/>
+        <w:rPr>
+          <w:rFonts w:ascii="Arial" w:hAnsi="Arial" w:cs="Arial"/>
+          <w:sz w:val="24"/>
+          <w:szCs w:val="24"/>
+        </w:rPr>
+      </w:pPr>
+      <w:r>
+        <w:rPr>
+          <w:noProof/>
+        </w:rPr>
+        <w:drawing>
+          <wp:inline distT="0" distB="0" distL="0" distR="0" wp14:anchorId="072D6E99" wp14:editId="74F88F7D">
+            <wp:extent cx="4858674" cy="3492000"/>
+            <wp:effectExtent l="0" t="0" r="0" b="0"/>
+            <wp:docPr id="14" name="Imagen 14"/>
+            <wp:cNvGraphicFramePr>
+              <a:graphicFrameLocks xmlns:a="http://schemas.openxmlformats.org/drawingml/2006/main" noChangeAspect="1"/>
+            </wp:cNvGraphicFramePr>
+            <a:graphic xmlns:a="http://schemas.openxmlformats.org/drawingml/2006/main">
+              <a:graphicData uri="http://schemas.openxmlformats.org/drawingml/2006/picture">
+                <pic:pic xmlns:pic="http://schemas.openxmlformats.org/drawingml/2006/picture">
+                  <pic:nvPicPr>
+                    <pic:cNvPr id="1" name=""/>
+                    <pic:cNvPicPr/>
+                  </pic:nvPicPr>
+                  <pic:blipFill>
+                    <a:blip r:embed="rId17"/>
+                    <a:stretch>
+                      <a:fillRect/>
+                    </a:stretch>
+                  </pic:blipFill>
+                  <pic:spPr>
+                    <a:xfrm>
+                      <a:off x="0" y="0"/>
+                      <a:ext cx="4858674" cy="3492000"/>
+                    </a:xfrm>
+                    <a:prstGeom prst="rect">
+                      <a:avLst/>
+                    </a:prstGeom>
+                  </pic:spPr>
+                </pic:pic>
+              </a:graphicData>
+            </a:graphic>
+          </wp:inline>
+        </w:drawing>
+      </w:r>
+    </w:p>
+    <w:p>
+      <w:pPr>
+        <w:spacing w:after="0"/>
+        <w:jc w:val="center"/>
+        <w:rPr>
+          <w:rFonts w:ascii="Arial" w:hAnsi="Arial" w:cs="Arial"/>
+          <w:sz w:val="12"/>
+          <w:szCs w:val="12"/>
+        </w:rPr>
+      </w:pPr>
+    </w:p>
+    <w:p>
+      <w:pPr>
+        <w:spacing w:after="0"/>
+        <w:jc w:val="center"/>
+        <w:rPr>
+          <w:rFonts w:ascii="Arial" w:hAnsi="Arial" w:cs="Arial"/>
+          <w:sz w:val="24"/>
+          <w:szCs w:val="24"/>
+        </w:rPr>
+      </w:pPr>
+      <w:r>
+        <w:rPr>
+          <w:noProof/>
+        </w:rPr>
+        <w:drawing>
+          <wp:inline distT="0" distB="0" distL="0" distR="0" wp14:anchorId="7EA5992E" wp14:editId="31F273C5">
+            <wp:extent cx="4842664" cy="3492000"/>
+            <wp:effectExtent l="0" t="0" r="0" b="0"/>
+            <wp:docPr id="15" name="Imagen 15"/>
+            <wp:cNvGraphicFramePr>
+              <a:graphicFrameLocks xmlns:a="http://schemas.openxmlformats.org/drawingml/2006/main" noChangeAspect="1"/>
+            </wp:cNvGraphicFramePr>
+            <a:graphic xmlns:a="http://schemas.openxmlformats.org/drawingml/2006/main">
+              <a:graphicData uri="http://schemas.openxmlformats.org/drawingml/2006/picture">
+                <pic:pic xmlns:pic="http://schemas.openxmlformats.org/drawingml/2006/picture">
+                  <pic:nvPicPr>
+                    <pic:cNvPr id="1" name=""/>
+                    <pic:cNvPicPr/>
+                  </pic:nvPicPr>
+                  <pic:blipFill>
+                    <a:blip r:embed="rId18"/>
+                    <a:stretch>
+                      <a:fillRect/>
+                    </a:stretch>
+                  </pic:blipFill>
+                  <pic:spPr>
+                    <a:xfrm>
+                      <a:off x="0" y="0"/>
+                      <a:ext cx="4842664" cy="3492000"/>
+                    </a:xfrm>
+                    <a:prstGeom prst="rect">
+                      <a:avLst/>
+                    </a:prstGeom>
+                  </pic:spPr>
+                </pic:pic>
+              </a:graphicData>
+            </a:graphic>
+          </wp:inline>
+        </w:drawing>
+      </w:r>
+    </w:p>
+    <w:p>
+      <w:pPr>
+        <w:spacing w:after="0"/>
+        <w:jc w:val="both"/>
+        <w:rPr>
+          <w:rFonts w:ascii="Arial" w:hAnsi="Arial" w:cs="Arial"/>
+          <w:sz w:val="24"/>
+          <w:szCs w:val="24"/>
+        </w:rPr>
+      </w:pPr>
+      <w:r>
+        <w:rPr>
+          <w:rFonts w:ascii="Arial" w:hAnsi="Arial" w:cs="Arial"/>
+          <w:sz w:val="24"/>
+          <w:szCs w:val="24"/>
+        </w:rPr>
+        <w:lastRenderedPageBreak/>
+        <w:t xml:space="preserve">Para la modificación también existe una restricción y es que no podemos establecer el </w:t>
+      </w:r>
+      <w:proofErr w:type="spellStart"/>
+      <w:r>
+        <w:rPr>
+          <w:rFonts w:ascii="Arial" w:hAnsi="Arial" w:cs="Arial"/>
+          <w:sz w:val="24"/>
+          <w:szCs w:val="24"/>
+        </w:rPr>
+        <w:t>idDepto</w:t>
+      </w:r>
+      <w:proofErr w:type="spellEnd"/>
+      <w:r>
+        <w:rPr>
+          <w:rFonts w:ascii="Arial" w:hAnsi="Arial" w:cs="Arial"/>
+          <w:sz w:val="24"/>
+          <w:szCs w:val="24"/>
+        </w:rPr>
+        <w:t xml:space="preserve">. a uno que no exista. </w:t>
+      </w:r>
+    </w:p>
+    <w:p>
+      <w:pPr>
+        <w:spacing w:after="0"/>
+        <w:rPr>
+          <w:rFonts w:ascii="Arial" w:hAnsi="Arial" w:cs="Arial"/>
+          <w:sz w:val="24"/>
+          <w:szCs w:val="24"/>
+        </w:rPr>
+      </w:pPr>
+    </w:p>
+    <w:p>
+      <w:pPr>
+        <w:spacing w:after="0"/>
+        <w:rPr>
+          <w:rFonts w:ascii="Arial" w:hAnsi="Arial" w:cs="Arial"/>
+          <w:b/>
+          <w:bCs/>
+          <w:sz w:val="32"/>
+          <w:szCs w:val="32"/>
+        </w:rPr>
+      </w:pPr>
+    </w:p>
+    <w:p>
+      <w:pPr>
+        <w:pStyle w:val="Ttulo3"/>
+        <w:rPr>
+          <w:rFonts w:ascii="Arial" w:hAnsi="Arial" w:cs="Arial"/>
+          <w:b/>
+          <w:bCs/>
+          <w:color w:val="auto"/>
+          <w:sz w:val="30"/>
+          <w:szCs w:val="30"/>
+        </w:rPr>
+      </w:pPr>
+      <w:bookmarkStart w:id="6" w:name="_Toc43116068"/>
+      <w:r>
+        <w:rPr>
+          <w:rFonts w:ascii="Arial" w:hAnsi="Arial" w:cs="Arial"/>
+          <w:b/>
+          <w:bCs/>
+          <w:color w:val="auto"/>
+          <w:sz w:val="30"/>
+          <w:szCs w:val="30"/>
+        </w:rPr>
+        <w:t>Eliminar un equipo</w:t>
+      </w:r>
+      <w:bookmarkEnd w:id="6"/>
+    </w:p>
+    <w:p>
+      <w:pPr>
+        <w:spacing w:after="0"/>
+        <w:jc w:val="both"/>
+        <w:rPr>
+          <w:rFonts w:ascii="Arial" w:hAnsi="Arial" w:cs="Arial"/>
+          <w:sz w:val="24"/>
+          <w:szCs w:val="24"/>
+        </w:rPr>
+      </w:pPr>
+      <w:r>
+        <w:rPr>
+          <w:rFonts w:ascii="Arial" w:hAnsi="Arial" w:cs="Arial"/>
+          <w:sz w:val="24"/>
+          <w:szCs w:val="24"/>
+        </w:rPr>
+        <w:t>Para el proceso de eliminación únicamente necesitaremos seleccionar la computadora a eliminar y presionamos el botón. En este proceso no hay ninguna restricción que nos impida eliminarla, así que hay que ser cuidadosos.</w:t>
+      </w:r>
+    </w:p>
+    <w:p>
+      <w:pPr>
+        <w:spacing w:after="0"/>
+        <w:jc w:val="both"/>
+        <w:rPr>
+          <w:rFonts w:ascii="Arial" w:hAnsi="Arial" w:cs="Arial"/>
+          <w:sz w:val="24"/>
+          <w:szCs w:val="24"/>
+        </w:rPr>
+      </w:pPr>
+    </w:p>
+    <w:p>
+      <w:pPr>
+        <w:spacing w:after="0"/>
+        <w:jc w:val="center"/>
+        <w:rPr>
+          <w:rFonts w:ascii="Arial" w:hAnsi="Arial" w:cs="Arial"/>
+          <w:sz w:val="24"/>
+          <w:szCs w:val="24"/>
+        </w:rPr>
+      </w:pPr>
+      <w:r>
+        <w:rPr>
+          <w:noProof/>
+        </w:rPr>
+        <w:drawing>
+          <wp:inline distT="0" distB="0" distL="0" distR="0" wp14:anchorId="3D50225C" wp14:editId="4642FC70">
+            <wp:extent cx="4878805" cy="3528000"/>
+            <wp:effectExtent l="0" t="0" r="0" b="0"/>
+            <wp:docPr id="16" name="Imagen 16"/>
+            <wp:cNvGraphicFramePr>
+              <a:graphicFrameLocks xmlns:a="http://schemas.openxmlformats.org/drawingml/2006/main" noChangeAspect="1"/>
+            </wp:cNvGraphicFramePr>
+            <a:graphic xmlns:a="http://schemas.openxmlformats.org/drawingml/2006/main">
+              <a:graphicData uri="http://schemas.openxmlformats.org/drawingml/2006/picture">
+                <pic:pic xmlns:pic="http://schemas.openxmlformats.org/drawingml/2006/picture">
+                  <pic:nvPicPr>
+                    <pic:cNvPr id="1" name=""/>
+                    <pic:cNvPicPr/>
+                  </pic:nvPicPr>
+                  <pic:blipFill>
+                    <a:blip r:embed="rId19"/>
+                    <a:stretch>
+                      <a:fillRect/>
+                    </a:stretch>
+                  </pic:blipFill>
+                  <pic:spPr>
+                    <a:xfrm>
+                      <a:off x="0" y="0"/>
+                      <a:ext cx="4878805" cy="3528000"/>
+                    </a:xfrm>
+                    <a:prstGeom prst="rect">
+                      <a:avLst/>
+                    </a:prstGeom>
+                  </pic:spPr>
+                </pic:pic>
+              </a:graphicData>
+            </a:graphic>
+          </wp:inline>
+        </w:drawing>
+      </w:r>
+    </w:p>
+    <w:p>
+      <w:pPr>
+        <w:spacing w:after="0"/>
+        <w:rPr>
+          <w:rFonts w:ascii="Arial" w:hAnsi="Arial" w:cs="Arial"/>
+          <w:sz w:val="24"/>
+          <w:szCs w:val="24"/>
+        </w:rPr>
+      </w:pPr>
+    </w:p>
+    <w:p>
+      <w:pPr>
+        <w:spacing w:after="0"/>
+        <w:rPr>
+          <w:rFonts w:ascii="Arial" w:hAnsi="Arial" w:cs="Arial"/>
+          <w:sz w:val="32"/>
+          <w:szCs w:val="32"/>
+        </w:rPr>
+      </w:pPr>
+    </w:p>
+    <w:p>
+      <w:pPr>
+        <w:spacing w:after="0"/>
+        <w:rPr>
+          <w:rFonts w:ascii="Arial" w:hAnsi="Arial" w:cs="Arial"/>
+          <w:b/>
+          <w:bCs/>
+          <w:sz w:val="32"/>
+          <w:szCs w:val="32"/>
+        </w:rPr>
+      </w:pPr>
+    </w:p>
+    <w:p>
+      <w:pPr>
+        <w:spacing w:after="0"/>
+        <w:rPr>
+          <w:rFonts w:ascii="Arial" w:hAnsi="Arial" w:cs="Arial"/>
+          <w:b/>
+          <w:bCs/>
+          <w:sz w:val="32"/>
+          <w:szCs w:val="32"/>
+        </w:rPr>
+      </w:pPr>
+    </w:p>
+    <w:p>
+      <w:pPr>
+        <w:spacing w:after="0"/>
+        <w:rPr>
+          <w:rFonts w:ascii="Arial" w:hAnsi="Arial" w:cs="Arial"/>
+          <w:b/>
+          <w:bCs/>
+          <w:sz w:val="32"/>
+          <w:szCs w:val="32"/>
+        </w:rPr>
+      </w:pPr>
+    </w:p>
+    <w:p>
+      <w:pPr>
+        <w:pStyle w:val="Ttulo3"/>
+        <w:rPr>
+          <w:rFonts w:ascii="Arial" w:hAnsi="Arial" w:cs="Arial"/>
+          <w:b/>
+          <w:bCs/>
+          <w:color w:val="auto"/>
+          <w:sz w:val="30"/>
+          <w:szCs w:val="30"/>
+        </w:rPr>
+      </w:pPr>
+      <w:bookmarkStart w:id="7" w:name="_Toc43116069"/>
+      <w:r>
+        <w:rPr>
+          <w:rFonts w:ascii="Arial" w:hAnsi="Arial" w:cs="Arial"/>
+          <w:b/>
+          <w:bCs/>
+          <w:color w:val="auto"/>
+          <w:sz w:val="30"/>
+          <w:szCs w:val="30"/>
+        </w:rPr>
+        <w:t>Búsqueda de un equipo</w:t>
+      </w:r>
+      <w:bookmarkEnd w:id="7"/>
+    </w:p>
+    <w:p>
+      <w:pPr>
+        <w:spacing w:after="0"/>
+        <w:rPr>
+          <w:rFonts w:ascii="Arial" w:hAnsi="Arial" w:cs="Arial"/>
+          <w:sz w:val="24"/>
+          <w:szCs w:val="24"/>
+        </w:rPr>
+      </w:pPr>
+      <w:r>
+        <w:rPr>
+          <w:rFonts w:ascii="Arial" w:hAnsi="Arial" w:cs="Arial"/>
+          <w:sz w:val="24"/>
+          <w:szCs w:val="24"/>
+        </w:rPr>
+        <w:t>El sistema permite localizar algún equipo dado su id. Al proporcionar dicho dato, el sistema validará que existe y en la tabla se mostrará el registro. Si introducimos un id de un equipo que no existe, se nos notificará, para que realicemos una nueva búsqueda.</w:t>
+      </w:r>
+    </w:p>
+    <w:p>
+      <w:pPr>
+        <w:spacing w:after="0"/>
+        <w:jc w:val="center"/>
+        <w:rPr>
+          <w:rFonts w:ascii="Arial" w:hAnsi="Arial" w:cs="Arial"/>
+          <w:sz w:val="24"/>
+          <w:szCs w:val="24"/>
+        </w:rPr>
+      </w:pPr>
+      <w:r>
+        <w:rPr>
+          <w:noProof/>
+        </w:rPr>
+        <w:lastRenderedPageBreak/>
+        <w:drawing>
+          <wp:inline distT="0" distB="0" distL="0" distR="0" wp14:anchorId="12DB2670" wp14:editId="7C5E50AE">
+            <wp:extent cx="4903360" cy="3528000"/>
+            <wp:effectExtent l="0" t="0" r="0" b="0"/>
+            <wp:docPr id="17" name="Imagen 17"/>
+            <wp:cNvGraphicFramePr>
+              <a:graphicFrameLocks xmlns:a="http://schemas.openxmlformats.org/drawingml/2006/main" noChangeAspect="1"/>
+            </wp:cNvGraphicFramePr>
+            <a:graphic xmlns:a="http://schemas.openxmlformats.org/drawingml/2006/main">
+              <a:graphicData uri="http://schemas.openxmlformats.org/drawingml/2006/picture">
+                <pic:pic xmlns:pic="http://schemas.openxmlformats.org/drawingml/2006/picture">
+                  <pic:nvPicPr>
+                    <pic:cNvPr id="1" name=""/>
+                    <pic:cNvPicPr/>
+                  </pic:nvPicPr>
+                  <pic:blipFill>
+                    <a:blip r:embed="rId20"/>
+                    <a:stretch>
+                      <a:fillRect/>
+                    </a:stretch>
+                  </pic:blipFill>
+                  <pic:spPr>
+                    <a:xfrm>
+                      <a:off x="0" y="0"/>
+                      <a:ext cx="4903360" cy="3528000"/>
+                    </a:xfrm>
+                    <a:prstGeom prst="rect">
+                      <a:avLst/>
+                    </a:prstGeom>
+                  </pic:spPr>
+                </pic:pic>
+              </a:graphicData>
+            </a:graphic>
+          </wp:inline>
+        </w:drawing>
+      </w:r>
+    </w:p>
+    <w:p>
+      <w:pPr>
+        <w:spacing w:after="0"/>
+        <w:jc w:val="center"/>
+        <w:rPr>
+          <w:rFonts w:ascii="Arial" w:hAnsi="Arial" w:cs="Arial"/>
+          <w:sz w:val="24"/>
+          <w:szCs w:val="24"/>
+        </w:rPr>
+      </w:pPr>
+    </w:p>
+    <w:p>
+      <w:pPr>
+        <w:spacing w:after="0"/>
+        <w:jc w:val="center"/>
+        <w:rPr>
+          <w:rFonts w:ascii="Arial" w:hAnsi="Arial" w:cs="Arial"/>
+          <w:sz w:val="24"/>
+          <w:szCs w:val="24"/>
+        </w:rPr>
+      </w:pPr>
+      <w:r>
+        <w:rPr>
+          <w:noProof/>
+        </w:rPr>
+        <w:drawing>
+          <wp:inline distT="0" distB="0" distL="0" distR="0" wp14:anchorId="494A13AE" wp14:editId="39E1C66A">
+            <wp:extent cx="4910309" cy="3528000"/>
+            <wp:effectExtent l="0" t="0" r="5080" b="0"/>
+            <wp:docPr id="18" name="Imagen 18"/>
+            <wp:cNvGraphicFramePr>
+              <a:graphicFrameLocks xmlns:a="http://schemas.openxmlformats.org/drawingml/2006/main" noChangeAspect="1"/>
+            </wp:cNvGraphicFramePr>
+            <a:graphic xmlns:a="http://schemas.openxmlformats.org/drawingml/2006/main">
+              <a:graphicData uri="http://schemas.openxmlformats.org/drawingml/2006/picture">
+                <pic:pic xmlns:pic="http://schemas.openxmlformats.org/drawingml/2006/picture">
+                  <pic:nvPicPr>
+                    <pic:cNvPr id="1" name=""/>
+                    <pic:cNvPicPr/>
+                  </pic:nvPicPr>
+                  <pic:blipFill>
+                    <a:blip r:embed="rId21"/>
+                    <a:stretch>
+                      <a:fillRect/>
+                    </a:stretch>
+                  </pic:blipFill>
+                  <pic:spPr>
+                    <a:xfrm>
+                      <a:off x="0" y="0"/>
+                      <a:ext cx="4910309" cy="3528000"/>
+                    </a:xfrm>
+                    <a:prstGeom prst="rect">
+                      <a:avLst/>
+                    </a:prstGeom>
+                  </pic:spPr>
+                </pic:pic>
+              </a:graphicData>
+            </a:graphic>
+          </wp:inline>
+        </w:drawing>
+      </w:r>
+    </w:p>
+    <w:p>
+      <w:pPr>
+        <w:spacing w:after="0"/>
+        <w:rPr>
+          <w:rFonts w:ascii="Arial" w:hAnsi="Arial" w:cs="Arial"/>
+          <w:sz w:val="24"/>
+          <w:szCs w:val="24"/>
+        </w:rPr>
+      </w:pPr>
+    </w:p>
+    <w:p>
+      <w:pPr>
+        <w:spacing w:after="0"/>
+        <w:rPr>
+          <w:rFonts w:ascii="Arial" w:hAnsi="Arial" w:cs="Arial"/>
+          <w:sz w:val="24"/>
+          <w:szCs w:val="24"/>
+        </w:rPr>
+      </w:pPr>
+      <w:r>
+        <w:rPr>
+          <w:rFonts w:ascii="Arial" w:hAnsi="Arial" w:cs="Arial"/>
+          <w:sz w:val="24"/>
+          <w:szCs w:val="24"/>
+        </w:rPr>
+        <w:t>Al realizar la búsqueda, en la tabla solo aparecerá el registro que cumple con el id proporcionado, si queremos que vuelvan a aparecer todos los registros existentes, únicamente presionamos el botón de ‘mostrar todo’.</w:t>
+      </w:r>
+    </w:p>
     <w:p/>
     <w:sectPr>
-      <w:headerReference w:type="first" r:id="rId10"/>
+      <w:headerReference w:type="first" r:id="rId22"/>
       <w:pgSz w:w="12240" w:h="15840"/>
       <w:pgMar w:top="1417" w:right="1701" w:bottom="1417" w:left="1701" w:header="708" w:footer="708" w:gutter="0"/>
       <w:pgBorders w:offsetFrom="page">
@@ -1411,6 +2738,50 @@
       <w:szCs w:val="32"/>
     </w:rPr>
   </w:style>
+  <w:style w:type="paragraph" w:styleId="Ttulo2">
+    <w:name w:val="heading 2"/>
+    <w:basedOn w:val="Normal"/>
+    <w:next w:val="Normal"/>
+    <w:link w:val="Ttulo2Car"/>
+    <w:uiPriority w:val="9"/>
+    <w:unhideWhenUsed/>
+    <w:qFormat/>
+    <w:rsid w:val="009F010E"/>
+    <w:pPr>
+      <w:keepNext/>
+      <w:keepLines/>
+      <w:spacing w:before="40" w:after="0"/>
+      <w:outlineLvl w:val="1"/>
+    </w:pPr>
+    <w:rPr>
+      <w:rFonts w:asciiTheme="majorHAnsi" w:eastAsiaTheme="majorEastAsia" w:hAnsiTheme="majorHAnsi" w:cstheme="majorBidi"/>
+      <w:color w:val="2F5496" w:themeColor="accent1" w:themeShade="BF"/>
+      <w:sz w:val="26"/>
+      <w:szCs w:val="26"/>
+    </w:rPr>
+  </w:style>
+  <w:style w:type="paragraph" w:styleId="Ttulo3">
+    <w:name w:val="heading 3"/>
+    <w:basedOn w:val="Normal"/>
+    <w:next w:val="Normal"/>
+    <w:link w:val="Ttulo3Car"/>
+    <w:uiPriority w:val="9"/>
+    <w:unhideWhenUsed/>
+    <w:qFormat/>
+    <w:rsid w:val="009F010E"/>
+    <w:pPr>
+      <w:keepNext/>
+      <w:keepLines/>
+      <w:spacing w:before="40" w:after="0"/>
+      <w:outlineLvl w:val="2"/>
+    </w:pPr>
+    <w:rPr>
+      <w:rFonts w:asciiTheme="majorHAnsi" w:eastAsiaTheme="majorEastAsia" w:hAnsiTheme="majorHAnsi" w:cstheme="majorBidi"/>
+      <w:color w:val="1F3763" w:themeColor="accent1" w:themeShade="7F"/>
+      <w:sz w:val="24"/>
+      <w:szCs w:val="24"/>
+    </w:rPr>
+  </w:style>
   <w:style w:type="character" w:default="1" w:styleId="Fuentedeprrafopredeter">
     <w:name w:val="Default Paragraph Font"/>
     <w:uiPriority w:val="1"/>
@@ -1493,6 +2864,32 @@
       <w:color w:val="2F5496" w:themeColor="accent1" w:themeShade="BF"/>
       <w:sz w:val="32"/>
       <w:szCs w:val="32"/>
+    </w:rPr>
+  </w:style>
+  <w:style w:type="character" w:customStyle="1" w:styleId="Ttulo2Car">
+    <w:name w:val="Título 2 Car"/>
+    <w:basedOn w:val="Fuentedeprrafopredeter"/>
+    <w:link w:val="Ttulo2"/>
+    <w:uiPriority w:val="9"/>
+    <w:rsid w:val="009F010E"/>
+    <w:rPr>
+      <w:rFonts w:asciiTheme="majorHAnsi" w:eastAsiaTheme="majorEastAsia" w:hAnsiTheme="majorHAnsi" w:cstheme="majorBidi"/>
+      <w:color w:val="2F5496" w:themeColor="accent1" w:themeShade="BF"/>
+      <w:sz w:val="26"/>
+      <w:szCs w:val="26"/>
+    </w:rPr>
+  </w:style>
+  <w:style w:type="character" w:customStyle="1" w:styleId="Ttulo3Car">
+    <w:name w:val="Título 3 Car"/>
+    <w:basedOn w:val="Fuentedeprrafopredeter"/>
+    <w:link w:val="Ttulo3"/>
+    <w:uiPriority w:val="9"/>
+    <w:rsid w:val="009F010E"/>
+    <w:rPr>
+      <w:rFonts w:asciiTheme="majorHAnsi" w:eastAsiaTheme="majorEastAsia" w:hAnsiTheme="majorHAnsi" w:cstheme="majorBidi"/>
+      <w:color w:val="1F3763" w:themeColor="accent1" w:themeShade="7F"/>
+      <w:sz w:val="24"/>
+      <w:szCs w:val="24"/>
     </w:rPr>
   </w:style>
 </w:styles>

</xml_diff>

<commit_message>
Manual usuario - Interfaz departamentos
</commit_message>
<xml_diff>
--- a/Manual del usuario.docx
+++ b/Manual del usuario.docx
@@ -1261,23 +1261,7 @@
           <w:szCs w:val="24"/>
         </w:rPr>
         <w:lastRenderedPageBreak/>
-        <w:t xml:space="preserve">Para la inserción de equipos existen 2 restricciones. Si queremos registrar alguno cuyo </w:t>
-      </w:r>
-      <w:r>
-        <w:rPr>
-          <w:rFonts w:ascii="Arial" w:hAnsi="Arial" w:cs="Arial"/>
-          <w:sz w:val="24"/>
-          <w:szCs w:val="24"/>
-        </w:rPr>
-        <w:t>número</w:t>
-      </w:r>
-      <w:r>
-        <w:rPr>
-          <w:rFonts w:ascii="Arial" w:hAnsi="Arial" w:cs="Arial"/>
-          <w:sz w:val="24"/>
-          <w:szCs w:val="24"/>
-        </w:rPr>
-        <w:t xml:space="preserve"> de inventario ya exista, se nos notificará que el equipo ya está registrado.</w:t>
+        <w:t>Para la inserción de equipos existen 2 restricciones. Si queremos registrar alguno cuyo número de inventario ya exista, se nos notificará que el equipo ya está registrado.</w:t>
       </w:r>
     </w:p>
     <w:p>
@@ -2172,8 +2156,746 @@
       </w:r>
     </w:p>
     <w:p/>
+    <w:p>
+      <w:pPr>
+        <w:pStyle w:val="Ttulo2"/>
+        <w:rPr>
+          <w:rFonts w:ascii="Arial" w:hAnsi="Arial" w:cs="Arial"/>
+          <w:b/>
+          <w:bCs/>
+          <w:color w:val="0070C0"/>
+          <w:sz w:val="31"/>
+          <w:szCs w:val="31"/>
+        </w:rPr>
+      </w:pPr>
+      <w:bookmarkStart w:id="8" w:name="_Toc43116070"/>
+      <w:r>
+        <w:rPr>
+          <w:rFonts w:ascii="Arial" w:hAnsi="Arial" w:cs="Arial"/>
+          <w:b/>
+          <w:bCs/>
+          <w:color w:val="0070C0"/>
+          <w:sz w:val="31"/>
+          <w:szCs w:val="31"/>
+        </w:rPr>
+        <w:lastRenderedPageBreak/>
+        <w:t>Interfaz de departamentos</w:t>
+      </w:r>
+      <w:bookmarkEnd w:id="8"/>
+    </w:p>
+    <w:p>
+      <w:pPr>
+        <w:spacing w:after="0"/>
+        <w:jc w:val="both"/>
+        <w:rPr>
+          <w:rFonts w:ascii="Arial" w:hAnsi="Arial" w:cs="Arial"/>
+          <w:sz w:val="24"/>
+          <w:szCs w:val="24"/>
+        </w:rPr>
+      </w:pPr>
+      <w:r>
+        <w:rPr>
+          <w:rFonts w:ascii="Arial" w:hAnsi="Arial" w:cs="Arial"/>
+          <w:sz w:val="24"/>
+          <w:szCs w:val="24"/>
+        </w:rPr>
+        <w:t>La segunda interfaz es la de departamentos. En ella se nos muestran los distintos departamentos registrados y sus datos, tales como el id, nombre, correo y teléfono. El sistema tiene un mismo diseño en todas sus interfaces, esto con la idea de facilitarle el manejo al usuario y que se pueda familiarizar rápidamente. De igual forma también se cuenta con los botones para realizar las operaciones de inserción, modificación y eliminación de registros, así como la barra de búsqueda, limpiar campos, mostrar todo y la tabla donde se almacenan los departamentos registrados.</w:t>
+      </w:r>
+    </w:p>
+    <w:p>
+      <w:pPr>
+        <w:spacing w:after="0"/>
+        <w:rPr>
+          <w:rFonts w:ascii="Arial" w:hAnsi="Arial" w:cs="Arial"/>
+          <w:sz w:val="24"/>
+          <w:szCs w:val="24"/>
+        </w:rPr>
+      </w:pPr>
+    </w:p>
+    <w:p>
+      <w:pPr>
+        <w:spacing w:after="0"/>
+        <w:jc w:val="center"/>
+        <w:rPr>
+          <w:rFonts w:ascii="Arial" w:hAnsi="Arial" w:cs="Arial"/>
+          <w:b/>
+          <w:bCs/>
+          <w:sz w:val="32"/>
+          <w:szCs w:val="32"/>
+        </w:rPr>
+      </w:pPr>
+      <w:r>
+        <w:rPr>
+          <w:noProof/>
+        </w:rPr>
+        <w:drawing>
+          <wp:inline distT="0" distB="0" distL="0" distR="0" wp14:anchorId="5BB6E11F" wp14:editId="11E7532F">
+            <wp:extent cx="4939088" cy="3528000"/>
+            <wp:effectExtent l="0" t="0" r="0" b="0"/>
+            <wp:docPr id="19" name="Imagen 19"/>
+            <wp:cNvGraphicFramePr>
+              <a:graphicFrameLocks xmlns:a="http://schemas.openxmlformats.org/drawingml/2006/main" noChangeAspect="1"/>
+            </wp:cNvGraphicFramePr>
+            <a:graphic xmlns:a="http://schemas.openxmlformats.org/drawingml/2006/main">
+              <a:graphicData uri="http://schemas.openxmlformats.org/drawingml/2006/picture">
+                <pic:pic xmlns:pic="http://schemas.openxmlformats.org/drawingml/2006/picture">
+                  <pic:nvPicPr>
+                    <pic:cNvPr id="1" name=""/>
+                    <pic:cNvPicPr/>
+                  </pic:nvPicPr>
+                  <pic:blipFill>
+                    <a:blip r:embed="rId22"/>
+                    <a:stretch>
+                      <a:fillRect/>
+                    </a:stretch>
+                  </pic:blipFill>
+                  <pic:spPr>
+                    <a:xfrm>
+                      <a:off x="0" y="0"/>
+                      <a:ext cx="4939088" cy="3528000"/>
+                    </a:xfrm>
+                    <a:prstGeom prst="rect">
+                      <a:avLst/>
+                    </a:prstGeom>
+                  </pic:spPr>
+                </pic:pic>
+              </a:graphicData>
+            </a:graphic>
+          </wp:inline>
+        </w:drawing>
+      </w:r>
+    </w:p>
+    <w:p>
+      <w:pPr>
+        <w:spacing w:after="0"/>
+        <w:rPr>
+          <w:rFonts w:ascii="Arial" w:hAnsi="Arial" w:cs="Arial"/>
+          <w:b/>
+          <w:bCs/>
+          <w:sz w:val="32"/>
+          <w:szCs w:val="32"/>
+        </w:rPr>
+      </w:pPr>
+    </w:p>
+    <w:p>
+      <w:pPr>
+        <w:spacing w:after="0"/>
+        <w:rPr>
+          <w:rFonts w:ascii="Arial" w:hAnsi="Arial" w:cs="Arial"/>
+          <w:b/>
+          <w:bCs/>
+          <w:sz w:val="30"/>
+          <w:szCs w:val="30"/>
+        </w:rPr>
+      </w:pPr>
+    </w:p>
+    <w:p>
+      <w:pPr>
+        <w:spacing w:after="0"/>
+        <w:rPr>
+          <w:rFonts w:ascii="Arial" w:hAnsi="Arial" w:cs="Arial"/>
+          <w:b/>
+          <w:bCs/>
+          <w:sz w:val="30"/>
+          <w:szCs w:val="30"/>
+        </w:rPr>
+      </w:pPr>
+    </w:p>
+    <w:p>
+      <w:pPr>
+        <w:spacing w:after="0"/>
+        <w:rPr>
+          <w:rFonts w:ascii="Arial" w:hAnsi="Arial" w:cs="Arial"/>
+          <w:b/>
+          <w:bCs/>
+          <w:sz w:val="30"/>
+          <w:szCs w:val="30"/>
+        </w:rPr>
+      </w:pPr>
+    </w:p>
+    <w:p>
+      <w:pPr>
+        <w:pStyle w:val="Ttulo3"/>
+        <w:rPr>
+          <w:rFonts w:ascii="Arial" w:hAnsi="Arial" w:cs="Arial"/>
+          <w:b/>
+          <w:bCs/>
+          <w:color w:val="auto"/>
+          <w:sz w:val="30"/>
+          <w:szCs w:val="30"/>
+        </w:rPr>
+      </w:pPr>
+      <w:bookmarkStart w:id="9" w:name="_Toc43116071"/>
+      <w:r>
+        <w:rPr>
+          <w:rFonts w:ascii="Arial" w:hAnsi="Arial" w:cs="Arial"/>
+          <w:b/>
+          <w:bCs/>
+          <w:color w:val="auto"/>
+          <w:sz w:val="30"/>
+          <w:szCs w:val="30"/>
+        </w:rPr>
+        <w:t>Insertar departamento</w:t>
+      </w:r>
+      <w:bookmarkEnd w:id="9"/>
+    </w:p>
+    <w:p>
+      <w:pPr>
+        <w:spacing w:after="0"/>
+        <w:jc w:val="both"/>
+        <w:rPr>
+          <w:rFonts w:ascii="Arial" w:hAnsi="Arial" w:cs="Arial"/>
+          <w:sz w:val="24"/>
+          <w:szCs w:val="24"/>
+        </w:rPr>
+      </w:pPr>
+      <w:r>
+        <w:rPr>
+          <w:rFonts w:ascii="Arial" w:hAnsi="Arial" w:cs="Arial"/>
+          <w:sz w:val="24"/>
+          <w:szCs w:val="24"/>
+        </w:rPr>
+        <w:t xml:space="preserve">El proceso de inserción es el mismo para todas las interfaces. Debemos llenar todos los datos que nos piden, a excepción del id ya que ese se genera automáticamente. No hay ninguna restricción que nos impida agregar un departamento, la única sería que no se repita el </w:t>
+      </w:r>
+      <w:proofErr w:type="gramStart"/>
+      <w:r>
+        <w:rPr>
+          <w:rFonts w:ascii="Arial" w:hAnsi="Arial" w:cs="Arial"/>
+          <w:sz w:val="24"/>
+          <w:szCs w:val="24"/>
+        </w:rPr>
+        <w:t>id</w:t>
+      </w:r>
+      <w:proofErr w:type="gramEnd"/>
+      <w:r>
+        <w:rPr>
+          <w:rFonts w:ascii="Arial" w:hAnsi="Arial" w:cs="Arial"/>
+          <w:sz w:val="24"/>
+          <w:szCs w:val="24"/>
+        </w:rPr>
+        <w:t xml:space="preserve"> pero como ya se dijo, eso lo asigna automáticamente el sistema cada vez que realizamos una inserción.</w:t>
+      </w:r>
+    </w:p>
+    <w:p>
+      <w:pPr>
+        <w:spacing w:after="0"/>
+        <w:jc w:val="both"/>
+        <w:rPr>
+          <w:rFonts w:ascii="Arial" w:hAnsi="Arial" w:cs="Arial"/>
+          <w:sz w:val="24"/>
+          <w:szCs w:val="24"/>
+        </w:rPr>
+      </w:pPr>
+    </w:p>
+    <w:p>
+      <w:pPr>
+        <w:spacing w:after="0"/>
+        <w:jc w:val="both"/>
+        <w:rPr>
+          <w:rFonts w:ascii="Arial" w:hAnsi="Arial" w:cs="Arial"/>
+          <w:sz w:val="24"/>
+          <w:szCs w:val="24"/>
+        </w:rPr>
+      </w:pPr>
+    </w:p>
+    <w:p>
+      <w:pPr>
+        <w:spacing w:after="0"/>
+        <w:jc w:val="both"/>
+        <w:rPr>
+          <w:rFonts w:ascii="Arial" w:hAnsi="Arial" w:cs="Arial"/>
+          <w:sz w:val="24"/>
+          <w:szCs w:val="24"/>
+        </w:rPr>
+      </w:pPr>
+    </w:p>
+    <w:p>
+      <w:pPr>
+        <w:spacing w:after="0"/>
+        <w:jc w:val="both"/>
+        <w:rPr>
+          <w:rFonts w:ascii="Arial" w:hAnsi="Arial" w:cs="Arial"/>
+          <w:sz w:val="24"/>
+          <w:szCs w:val="24"/>
+        </w:rPr>
+      </w:pPr>
+    </w:p>
+    <w:p>
+      <w:pPr>
+        <w:spacing w:after="0"/>
+        <w:jc w:val="center"/>
+        <w:rPr>
+          <w:rFonts w:ascii="Arial" w:hAnsi="Arial" w:cs="Arial"/>
+          <w:sz w:val="24"/>
+          <w:szCs w:val="24"/>
+        </w:rPr>
+      </w:pPr>
+      <w:r>
+        <w:rPr>
+          <w:noProof/>
+        </w:rPr>
+        <w:lastRenderedPageBreak/>
+        <w:drawing>
+          <wp:inline distT="0" distB="0" distL="0" distR="0" wp14:anchorId="726EDB48" wp14:editId="21DF559D">
+            <wp:extent cx="4939088" cy="3528000"/>
+            <wp:effectExtent l="0" t="0" r="0" b="0"/>
+            <wp:docPr id="20" name="Imagen 20"/>
+            <wp:cNvGraphicFramePr>
+              <a:graphicFrameLocks xmlns:a="http://schemas.openxmlformats.org/drawingml/2006/main" noChangeAspect="1"/>
+            </wp:cNvGraphicFramePr>
+            <a:graphic xmlns:a="http://schemas.openxmlformats.org/drawingml/2006/main">
+              <a:graphicData uri="http://schemas.openxmlformats.org/drawingml/2006/picture">
+                <pic:pic xmlns:pic="http://schemas.openxmlformats.org/drawingml/2006/picture">
+                  <pic:nvPicPr>
+                    <pic:cNvPr id="1" name=""/>
+                    <pic:cNvPicPr/>
+                  </pic:nvPicPr>
+                  <pic:blipFill>
+                    <a:blip r:embed="rId23"/>
+                    <a:stretch>
+                      <a:fillRect/>
+                    </a:stretch>
+                  </pic:blipFill>
+                  <pic:spPr>
+                    <a:xfrm>
+                      <a:off x="0" y="0"/>
+                      <a:ext cx="4939088" cy="3528000"/>
+                    </a:xfrm>
+                    <a:prstGeom prst="rect">
+                      <a:avLst/>
+                    </a:prstGeom>
+                  </pic:spPr>
+                </pic:pic>
+              </a:graphicData>
+            </a:graphic>
+          </wp:inline>
+        </w:drawing>
+      </w:r>
+    </w:p>
+    <w:p>
+      <w:pPr>
+        <w:spacing w:after="0"/>
+        <w:rPr>
+          <w:rFonts w:ascii="Arial" w:hAnsi="Arial" w:cs="Arial"/>
+          <w:sz w:val="24"/>
+          <w:szCs w:val="24"/>
+        </w:rPr>
+      </w:pPr>
+    </w:p>
+    <w:p>
+      <w:pPr>
+        <w:pStyle w:val="Ttulo3"/>
+        <w:jc w:val="both"/>
+        <w:rPr>
+          <w:rFonts w:ascii="Arial" w:hAnsi="Arial" w:cs="Arial"/>
+          <w:b/>
+          <w:bCs/>
+          <w:color w:val="auto"/>
+          <w:sz w:val="30"/>
+          <w:szCs w:val="30"/>
+        </w:rPr>
+      </w:pPr>
+      <w:bookmarkStart w:id="10" w:name="_Toc43116072"/>
+      <w:r>
+        <w:rPr>
+          <w:rFonts w:ascii="Arial" w:hAnsi="Arial" w:cs="Arial"/>
+          <w:b/>
+          <w:bCs/>
+          <w:color w:val="auto"/>
+          <w:sz w:val="30"/>
+          <w:szCs w:val="30"/>
+        </w:rPr>
+        <w:t>Modificar un departamento</w:t>
+      </w:r>
+      <w:bookmarkEnd w:id="10"/>
+    </w:p>
+    <w:p>
+      <w:pPr>
+        <w:jc w:val="both"/>
+        <w:rPr>
+          <w:rFonts w:ascii="Arial" w:hAnsi="Arial" w:cs="Arial"/>
+          <w:sz w:val="24"/>
+          <w:szCs w:val="24"/>
+        </w:rPr>
+      </w:pPr>
+      <w:r>
+        <w:rPr>
+          <w:rFonts w:ascii="Arial" w:hAnsi="Arial" w:cs="Arial"/>
+          <w:sz w:val="24"/>
+          <w:szCs w:val="24"/>
+        </w:rPr>
+        <w:t xml:space="preserve">De igual forma, para modificar los datos de algún departamento, solo lo seleccionamos el registro, hacemos el cambio y presionamos el botón de modificar. Si todo </w:t>
+      </w:r>
+      <w:proofErr w:type="spellStart"/>
+      <w:r>
+        <w:rPr>
+          <w:rFonts w:ascii="Arial" w:hAnsi="Arial" w:cs="Arial"/>
+          <w:sz w:val="24"/>
+          <w:szCs w:val="24"/>
+        </w:rPr>
+        <w:t>esta</w:t>
+      </w:r>
+      <w:proofErr w:type="spellEnd"/>
+      <w:r>
+        <w:rPr>
+          <w:rFonts w:ascii="Arial" w:hAnsi="Arial" w:cs="Arial"/>
+          <w:sz w:val="24"/>
+          <w:szCs w:val="24"/>
+        </w:rPr>
+        <w:t xml:space="preserve"> en orden, se nos notificará de que se modificó el departamento.</w:t>
+      </w:r>
+    </w:p>
+    <w:p>
+      <w:pPr>
+        <w:jc w:val="center"/>
+        <w:rPr>
+          <w:rFonts w:ascii="Arial" w:hAnsi="Arial" w:cs="Arial"/>
+          <w:sz w:val="24"/>
+          <w:szCs w:val="24"/>
+        </w:rPr>
+      </w:pPr>
+      <w:r>
+        <w:rPr>
+          <w:noProof/>
+        </w:rPr>
+        <w:drawing>
+          <wp:inline distT="0" distB="0" distL="0" distR="0" wp14:anchorId="0FE436A3" wp14:editId="4110D372">
+            <wp:extent cx="4928164" cy="3528000"/>
+            <wp:effectExtent l="0" t="0" r="6350" b="0"/>
+            <wp:docPr id="21" name="Imagen 21"/>
+            <wp:cNvGraphicFramePr>
+              <a:graphicFrameLocks xmlns:a="http://schemas.openxmlformats.org/drawingml/2006/main" noChangeAspect="1"/>
+            </wp:cNvGraphicFramePr>
+            <a:graphic xmlns:a="http://schemas.openxmlformats.org/drawingml/2006/main">
+              <a:graphicData uri="http://schemas.openxmlformats.org/drawingml/2006/picture">
+                <pic:pic xmlns:pic="http://schemas.openxmlformats.org/drawingml/2006/picture">
+                  <pic:nvPicPr>
+                    <pic:cNvPr id="1" name=""/>
+                    <pic:cNvPicPr/>
+                  </pic:nvPicPr>
+                  <pic:blipFill>
+                    <a:blip r:embed="rId24"/>
+                    <a:stretch>
+                      <a:fillRect/>
+                    </a:stretch>
+                  </pic:blipFill>
+                  <pic:spPr>
+                    <a:xfrm>
+                      <a:off x="0" y="0"/>
+                      <a:ext cx="4928164" cy="3528000"/>
+                    </a:xfrm>
+                    <a:prstGeom prst="rect">
+                      <a:avLst/>
+                    </a:prstGeom>
+                  </pic:spPr>
+                </pic:pic>
+              </a:graphicData>
+            </a:graphic>
+          </wp:inline>
+        </w:drawing>
+      </w:r>
+    </w:p>
+    <w:p>
+      <w:pPr>
+        <w:pStyle w:val="Ttulo3"/>
+        <w:jc w:val="both"/>
+        <w:rPr>
+          <w:rFonts w:ascii="Arial" w:hAnsi="Arial" w:cs="Arial"/>
+          <w:b/>
+          <w:bCs/>
+          <w:color w:val="auto"/>
+          <w:sz w:val="30"/>
+          <w:szCs w:val="30"/>
+        </w:rPr>
+      </w:pPr>
+      <w:bookmarkStart w:id="11" w:name="_Toc43116073"/>
+      <w:r>
+        <w:rPr>
+          <w:rFonts w:ascii="Arial" w:hAnsi="Arial" w:cs="Arial"/>
+          <w:b/>
+          <w:bCs/>
+          <w:color w:val="auto"/>
+          <w:sz w:val="30"/>
+          <w:szCs w:val="30"/>
+        </w:rPr>
+        <w:lastRenderedPageBreak/>
+        <w:t>Eliminar</w:t>
+      </w:r>
+      <w:r>
+        <w:rPr>
+          <w:rFonts w:ascii="Arial" w:hAnsi="Arial" w:cs="Arial"/>
+          <w:b/>
+          <w:bCs/>
+          <w:color w:val="auto"/>
+          <w:sz w:val="30"/>
+          <w:szCs w:val="30"/>
+        </w:rPr>
+        <w:t xml:space="preserve"> un departamento</w:t>
+      </w:r>
+      <w:bookmarkEnd w:id="11"/>
+    </w:p>
+    <w:p>
+      <w:pPr>
+        <w:spacing w:after="0"/>
+        <w:jc w:val="both"/>
+        <w:rPr>
+          <w:rFonts w:ascii="Arial" w:hAnsi="Arial" w:cs="Arial"/>
+          <w:sz w:val="24"/>
+          <w:szCs w:val="24"/>
+        </w:rPr>
+      </w:pPr>
+      <w:r>
+        <w:rPr>
+          <w:rFonts w:ascii="Arial" w:hAnsi="Arial" w:cs="Arial"/>
+          <w:sz w:val="24"/>
+          <w:szCs w:val="24"/>
+        </w:rPr>
+        <w:t>Como ya habíamos mencionado, para eliminar un departamento seguiremos el mismo proceso que en la interfaz anterior. Seleccionamos el registro, observamos que la información se carga en los campos de arriba y finalmente presionamos el botón de eliminar, se nos notificará si tuvo éxito la operación.</w:t>
+      </w:r>
+    </w:p>
+    <w:p>
+      <w:pPr>
+        <w:spacing w:after="0"/>
+        <w:jc w:val="both"/>
+        <w:rPr>
+          <w:rFonts w:ascii="Arial" w:hAnsi="Arial" w:cs="Arial"/>
+          <w:sz w:val="24"/>
+          <w:szCs w:val="24"/>
+        </w:rPr>
+      </w:pPr>
+    </w:p>
+    <w:p>
+      <w:pPr>
+        <w:jc w:val="center"/>
+      </w:pPr>
+      <w:r>
+        <w:rPr>
+          <w:noProof/>
+        </w:rPr>
+        <w:drawing>
+          <wp:inline distT="0" distB="0" distL="0" distR="0" wp14:anchorId="3D8C9A26" wp14:editId="5602868F">
+            <wp:extent cx="4919606" cy="3528000"/>
+            <wp:effectExtent l="0" t="0" r="0" b="0"/>
+            <wp:docPr id="22" name="Imagen 22"/>
+            <wp:cNvGraphicFramePr>
+              <a:graphicFrameLocks xmlns:a="http://schemas.openxmlformats.org/drawingml/2006/main" noChangeAspect="1"/>
+            </wp:cNvGraphicFramePr>
+            <a:graphic xmlns:a="http://schemas.openxmlformats.org/drawingml/2006/main">
+              <a:graphicData uri="http://schemas.openxmlformats.org/drawingml/2006/picture">
+                <pic:pic xmlns:pic="http://schemas.openxmlformats.org/drawingml/2006/picture">
+                  <pic:nvPicPr>
+                    <pic:cNvPr id="1" name=""/>
+                    <pic:cNvPicPr/>
+                  </pic:nvPicPr>
+                  <pic:blipFill>
+                    <a:blip r:embed="rId25"/>
+                    <a:stretch>
+                      <a:fillRect/>
+                    </a:stretch>
+                  </pic:blipFill>
+                  <pic:spPr>
+                    <a:xfrm>
+                      <a:off x="0" y="0"/>
+                      <a:ext cx="4919606" cy="3528000"/>
+                    </a:xfrm>
+                    <a:prstGeom prst="rect">
+                      <a:avLst/>
+                    </a:prstGeom>
+                  </pic:spPr>
+                </pic:pic>
+              </a:graphicData>
+            </a:graphic>
+          </wp:inline>
+        </w:drawing>
+      </w:r>
+    </w:p>
+    <w:p/>
+    <w:p/>
+    <w:p/>
+    <w:p/>
+    <w:p>
+      <w:pPr>
+        <w:pStyle w:val="Ttulo3"/>
+        <w:jc w:val="both"/>
+        <w:rPr>
+          <w:rFonts w:ascii="Arial" w:hAnsi="Arial" w:cs="Arial"/>
+          <w:b/>
+          <w:bCs/>
+          <w:color w:val="auto"/>
+          <w:sz w:val="30"/>
+          <w:szCs w:val="30"/>
+        </w:rPr>
+      </w:pPr>
+      <w:bookmarkStart w:id="12" w:name="_Toc43116074"/>
+      <w:r>
+        <w:rPr>
+          <w:rFonts w:ascii="Arial" w:hAnsi="Arial" w:cs="Arial"/>
+          <w:b/>
+          <w:bCs/>
+          <w:color w:val="auto"/>
+          <w:sz w:val="30"/>
+          <w:szCs w:val="30"/>
+        </w:rPr>
+        <w:t>Buscar</w:t>
+      </w:r>
+      <w:r>
+        <w:rPr>
+          <w:rFonts w:ascii="Arial" w:hAnsi="Arial" w:cs="Arial"/>
+          <w:b/>
+          <w:bCs/>
+          <w:color w:val="auto"/>
+          <w:sz w:val="30"/>
+          <w:szCs w:val="30"/>
+        </w:rPr>
+        <w:t xml:space="preserve"> un departamento</w:t>
+      </w:r>
+      <w:bookmarkEnd w:id="12"/>
+    </w:p>
+    <w:p>
+      <w:pPr>
+        <w:jc w:val="both"/>
+        <w:rPr>
+          <w:rFonts w:ascii="Arial" w:hAnsi="Arial" w:cs="Arial"/>
+          <w:sz w:val="24"/>
+          <w:szCs w:val="24"/>
+        </w:rPr>
+      </w:pPr>
+      <w:r>
+        <w:rPr>
+          <w:rFonts w:ascii="Arial" w:hAnsi="Arial" w:cs="Arial"/>
+          <w:sz w:val="24"/>
+          <w:szCs w:val="24"/>
+        </w:rPr>
+        <w:t>Para realizar la búsqueda de un departamento deberemos proporcionar su nombre. No es necesario que lo pongamos completo ya que el sistema tiene la funcionalidad de verificar si el nombre que introducimos se encuentra contenido en algún nombre de los departamentos registrados. Si coincide, se nos mostrara el resultado en la tabla de abajo.</w:t>
+      </w:r>
+    </w:p>
+    <w:p>
+      <w:pPr>
+        <w:jc w:val="center"/>
+      </w:pPr>
+      <w:r>
+        <w:rPr>
+          <w:noProof/>
+        </w:rPr>
+        <w:lastRenderedPageBreak/>
+        <w:drawing>
+          <wp:inline distT="0" distB="0" distL="0" distR="0" wp14:anchorId="39F10539" wp14:editId="6E623D69">
+            <wp:extent cx="4699749" cy="3348000"/>
+            <wp:effectExtent l="0" t="0" r="5715" b="5080"/>
+            <wp:docPr id="23" name="Imagen 23"/>
+            <wp:cNvGraphicFramePr>
+              <a:graphicFrameLocks xmlns:a="http://schemas.openxmlformats.org/drawingml/2006/main" noChangeAspect="1"/>
+            </wp:cNvGraphicFramePr>
+            <a:graphic xmlns:a="http://schemas.openxmlformats.org/drawingml/2006/main">
+              <a:graphicData uri="http://schemas.openxmlformats.org/drawingml/2006/picture">
+                <pic:pic xmlns:pic="http://schemas.openxmlformats.org/drawingml/2006/picture">
+                  <pic:nvPicPr>
+                    <pic:cNvPr id="1" name=""/>
+                    <pic:cNvPicPr/>
+                  </pic:nvPicPr>
+                  <pic:blipFill>
+                    <a:blip r:embed="rId26"/>
+                    <a:stretch>
+                      <a:fillRect/>
+                    </a:stretch>
+                  </pic:blipFill>
+                  <pic:spPr>
+                    <a:xfrm>
+                      <a:off x="0" y="0"/>
+                      <a:ext cx="4699749" cy="3348000"/>
+                    </a:xfrm>
+                    <a:prstGeom prst="rect">
+                      <a:avLst/>
+                    </a:prstGeom>
+                  </pic:spPr>
+                </pic:pic>
+              </a:graphicData>
+            </a:graphic>
+          </wp:inline>
+        </w:drawing>
+      </w:r>
+    </w:p>
+    <w:p/>
+    <w:p>
+      <w:pPr>
+        <w:jc w:val="both"/>
+        <w:rPr>
+          <w:rFonts w:ascii="Arial" w:hAnsi="Arial" w:cs="Arial"/>
+          <w:sz w:val="24"/>
+          <w:szCs w:val="24"/>
+        </w:rPr>
+      </w:pPr>
+      <w:r>
+        <w:rPr>
+          <w:rFonts w:ascii="Arial" w:hAnsi="Arial" w:cs="Arial"/>
+          <w:sz w:val="24"/>
+          <w:szCs w:val="24"/>
+        </w:rPr>
+        <w:t>Si no llegaran a haber coincidencias, se nos notificará de que no se encontró ningún departamento con ese nombre.</w:t>
+      </w:r>
+    </w:p>
+    <w:p>
+      <w:pPr>
+        <w:jc w:val="both"/>
+        <w:rPr>
+          <w:rFonts w:ascii="Arial" w:hAnsi="Arial" w:cs="Arial"/>
+          <w:sz w:val="24"/>
+          <w:szCs w:val="24"/>
+        </w:rPr>
+      </w:pPr>
+    </w:p>
+    <w:p>
+      <w:pPr>
+        <w:jc w:val="center"/>
+        <w:rPr>
+          <w:rFonts w:ascii="Arial" w:hAnsi="Arial" w:cs="Arial"/>
+          <w:sz w:val="24"/>
+          <w:szCs w:val="24"/>
+        </w:rPr>
+      </w:pPr>
+      <w:r>
+        <w:rPr>
+          <w:noProof/>
+        </w:rPr>
+        <w:drawing>
+          <wp:inline distT="0" distB="0" distL="0" distR="0" wp14:anchorId="49DADFF4" wp14:editId="6CCE6263">
+            <wp:extent cx="4952424" cy="3528000"/>
+            <wp:effectExtent l="0" t="0" r="635" b="0"/>
+            <wp:docPr id="24" name="Imagen 24"/>
+            <wp:cNvGraphicFramePr>
+              <a:graphicFrameLocks xmlns:a="http://schemas.openxmlformats.org/drawingml/2006/main" noChangeAspect="1"/>
+            </wp:cNvGraphicFramePr>
+            <a:graphic xmlns:a="http://schemas.openxmlformats.org/drawingml/2006/main">
+              <a:graphicData uri="http://schemas.openxmlformats.org/drawingml/2006/picture">
+                <pic:pic xmlns:pic="http://schemas.openxmlformats.org/drawingml/2006/picture">
+                  <pic:nvPicPr>
+                    <pic:cNvPr id="1" name=""/>
+                    <pic:cNvPicPr/>
+                  </pic:nvPicPr>
+                  <pic:blipFill>
+                    <a:blip r:embed="rId27"/>
+                    <a:stretch>
+                      <a:fillRect/>
+                    </a:stretch>
+                  </pic:blipFill>
+                  <pic:spPr>
+                    <a:xfrm>
+                      <a:off x="0" y="0"/>
+                      <a:ext cx="4952424" cy="3528000"/>
+                    </a:xfrm>
+                    <a:prstGeom prst="rect">
+                      <a:avLst/>
+                    </a:prstGeom>
+                  </pic:spPr>
+                </pic:pic>
+              </a:graphicData>
+            </a:graphic>
+          </wp:inline>
+        </w:drawing>
+      </w:r>
+    </w:p>
     <w:sectPr>
-      <w:headerReference w:type="first" r:id="rId22"/>
+      <w:headerReference w:type="first" r:id="rId28"/>
       <w:pgSz w:w="12240" w:h="15840"/>
       <w:pgMar w:top="1417" w:right="1701" w:bottom="1417" w:left="1701" w:header="708" w:footer="708" w:gutter="0"/>
       <w:pgBorders w:offsetFrom="page">

</xml_diff>

<commit_message>
Manual usuario - Interfaz de jefes de departamento
</commit_message>
<xml_diff>
--- a/Manual del usuario.docx
+++ b/Manual del usuario.docx
@@ -1423,16 +1423,14 @@
         <w:lastRenderedPageBreak/>
         <w:t xml:space="preserve">Si todo </w:t>
       </w:r>
-      <w:proofErr w:type="spellStart"/>
-      <w:r>
-        <w:rPr>
-          <w:rFonts w:ascii="Arial" w:hAnsi="Arial" w:cs="Arial"/>
-          <w:sz w:val="24"/>
-          <w:szCs w:val="24"/>
-        </w:rPr>
-        <w:t>esta</w:t>
-      </w:r>
-      <w:proofErr w:type="spellEnd"/>
+      <w:r>
+        <w:rPr>
+          <w:rFonts w:ascii="Arial" w:hAnsi="Arial" w:cs="Arial"/>
+          <w:sz w:val="24"/>
+          <w:szCs w:val="24"/>
+        </w:rPr>
+        <w:t>está</w:t>
+      </w:r>
       <w:r>
         <w:rPr>
           <w:rFonts w:ascii="Arial" w:hAnsi="Arial" w:cs="Arial"/>
@@ -2894,8 +2892,781 @@
         </w:drawing>
       </w:r>
     </w:p>
+    <w:p>
+      <w:pPr>
+        <w:pStyle w:val="Ttulo2"/>
+        <w:rPr>
+          <w:rFonts w:ascii="Arial" w:hAnsi="Arial" w:cs="Arial"/>
+          <w:b/>
+          <w:bCs/>
+          <w:color w:val="0070C0"/>
+          <w:sz w:val="31"/>
+          <w:szCs w:val="31"/>
+        </w:rPr>
+      </w:pPr>
+      <w:bookmarkStart w:id="13" w:name="_Toc43116075"/>
+      <w:r>
+        <w:rPr>
+          <w:rFonts w:ascii="Arial" w:hAnsi="Arial" w:cs="Arial"/>
+          <w:b/>
+          <w:bCs/>
+          <w:color w:val="0070C0"/>
+          <w:sz w:val="31"/>
+          <w:szCs w:val="31"/>
+        </w:rPr>
+        <w:lastRenderedPageBreak/>
+        <w:t xml:space="preserve">Interfaz de </w:t>
+      </w:r>
+      <w:r>
+        <w:rPr>
+          <w:rFonts w:ascii="Arial" w:hAnsi="Arial" w:cs="Arial"/>
+          <w:b/>
+          <w:bCs/>
+          <w:color w:val="0070C0"/>
+          <w:sz w:val="31"/>
+          <w:szCs w:val="31"/>
+        </w:rPr>
+        <w:t xml:space="preserve">jefes de </w:t>
+      </w:r>
+      <w:r>
+        <w:rPr>
+          <w:rFonts w:ascii="Arial" w:hAnsi="Arial" w:cs="Arial"/>
+          <w:b/>
+          <w:bCs/>
+          <w:color w:val="0070C0"/>
+          <w:sz w:val="31"/>
+          <w:szCs w:val="31"/>
+        </w:rPr>
+        <w:t>departamentos</w:t>
+      </w:r>
+      <w:bookmarkEnd w:id="13"/>
+    </w:p>
+    <w:p>
+      <w:pPr>
+        <w:jc w:val="both"/>
+        <w:rPr>
+          <w:rFonts w:ascii="Arial" w:hAnsi="Arial" w:cs="Arial"/>
+          <w:sz w:val="24"/>
+          <w:szCs w:val="24"/>
+        </w:rPr>
+      </w:pPr>
+      <w:r>
+        <w:rPr>
+          <w:rFonts w:ascii="Arial" w:hAnsi="Arial" w:cs="Arial"/>
+          <w:sz w:val="24"/>
+          <w:szCs w:val="24"/>
+        </w:rPr>
+        <w:t xml:space="preserve">Ahora tenemos la interfaz de los jefes de departamento, en la que se nos muestran los datos de cada uno de ellos, como su id. nombre, correo, teléfono, id del departamento del que son jefes, </w:t>
+      </w:r>
+      <w:proofErr w:type="gramStart"/>
+      <w:r>
+        <w:rPr>
+          <w:rFonts w:ascii="Arial" w:hAnsi="Arial" w:cs="Arial"/>
+          <w:sz w:val="24"/>
+          <w:szCs w:val="24"/>
+        </w:rPr>
+        <w:t>y</w:t>
+      </w:r>
+      <w:proofErr w:type="gramEnd"/>
+      <w:r>
+        <w:rPr>
+          <w:rFonts w:ascii="Arial" w:hAnsi="Arial" w:cs="Arial"/>
+          <w:sz w:val="24"/>
+          <w:szCs w:val="24"/>
+        </w:rPr>
+        <w:t xml:space="preserve"> además, se registra el tipo de usuario que es cada uno, un nombre de usuario y contraseña, datos que permitirán el acceso al sistema.</w:t>
+      </w:r>
+    </w:p>
+    <w:p>
+      <w:pPr>
+        <w:jc w:val="both"/>
+        <w:rPr>
+          <w:rFonts w:ascii="Arial" w:hAnsi="Arial" w:cs="Arial"/>
+          <w:sz w:val="24"/>
+          <w:szCs w:val="24"/>
+        </w:rPr>
+      </w:pPr>
+    </w:p>
+    <w:p>
+      <w:pPr>
+        <w:jc w:val="center"/>
+        <w:rPr>
+          <w:rFonts w:ascii="Arial" w:hAnsi="Arial" w:cs="Arial"/>
+          <w:sz w:val="24"/>
+          <w:szCs w:val="24"/>
+        </w:rPr>
+      </w:pPr>
+      <w:r>
+        <w:rPr>
+          <w:noProof/>
+        </w:rPr>
+        <w:drawing>
+          <wp:inline distT="0" distB="0" distL="0" distR="0" wp14:anchorId="6D7AFE9F" wp14:editId="22871805">
+            <wp:extent cx="4897199" cy="3528000"/>
+            <wp:effectExtent l="0" t="0" r="0" b="0"/>
+            <wp:docPr id="8" name="Imagen 8"/>
+            <wp:cNvGraphicFramePr>
+              <a:graphicFrameLocks xmlns:a="http://schemas.openxmlformats.org/drawingml/2006/main" noChangeAspect="1"/>
+            </wp:cNvGraphicFramePr>
+            <a:graphic xmlns:a="http://schemas.openxmlformats.org/drawingml/2006/main">
+              <a:graphicData uri="http://schemas.openxmlformats.org/drawingml/2006/picture">
+                <pic:pic xmlns:pic="http://schemas.openxmlformats.org/drawingml/2006/picture">
+                  <pic:nvPicPr>
+                    <pic:cNvPr id="1" name=""/>
+                    <pic:cNvPicPr/>
+                  </pic:nvPicPr>
+                  <pic:blipFill>
+                    <a:blip r:embed="rId28"/>
+                    <a:stretch>
+                      <a:fillRect/>
+                    </a:stretch>
+                  </pic:blipFill>
+                  <pic:spPr>
+                    <a:xfrm>
+                      <a:off x="0" y="0"/>
+                      <a:ext cx="4897199" cy="3528000"/>
+                    </a:xfrm>
+                    <a:prstGeom prst="rect">
+                      <a:avLst/>
+                    </a:prstGeom>
+                  </pic:spPr>
+                </pic:pic>
+              </a:graphicData>
+            </a:graphic>
+          </wp:inline>
+        </w:drawing>
+      </w:r>
+    </w:p>
+    <w:p/>
+    <w:p>
+      <w:pPr>
+        <w:rPr>
+          <w:rFonts w:ascii="Arial" w:hAnsi="Arial" w:cs="Arial"/>
+          <w:b/>
+          <w:bCs/>
+          <w:sz w:val="30"/>
+          <w:szCs w:val="30"/>
+        </w:rPr>
+      </w:pPr>
+    </w:p>
+    <w:p>
+      <w:pPr>
+        <w:rPr>
+          <w:rFonts w:ascii="Arial" w:hAnsi="Arial" w:cs="Arial"/>
+          <w:b/>
+          <w:bCs/>
+          <w:sz w:val="30"/>
+          <w:szCs w:val="30"/>
+        </w:rPr>
+      </w:pPr>
+    </w:p>
+    <w:p>
+      <w:pPr>
+        <w:pStyle w:val="Ttulo3"/>
+        <w:jc w:val="both"/>
+        <w:rPr>
+          <w:rFonts w:ascii="Arial" w:hAnsi="Arial" w:cs="Arial"/>
+          <w:b/>
+          <w:bCs/>
+          <w:color w:val="auto"/>
+          <w:sz w:val="30"/>
+          <w:szCs w:val="30"/>
+        </w:rPr>
+      </w:pPr>
+      <w:bookmarkStart w:id="14" w:name="_Toc43116076"/>
+      <w:r>
+        <w:rPr>
+          <w:rFonts w:ascii="Arial" w:hAnsi="Arial" w:cs="Arial"/>
+          <w:b/>
+          <w:bCs/>
+          <w:color w:val="auto"/>
+          <w:sz w:val="30"/>
+          <w:szCs w:val="30"/>
+        </w:rPr>
+        <w:t>Insertar</w:t>
+      </w:r>
+      <w:r>
+        <w:rPr>
+          <w:rFonts w:ascii="Arial" w:hAnsi="Arial" w:cs="Arial"/>
+          <w:b/>
+          <w:bCs/>
+          <w:color w:val="auto"/>
+          <w:sz w:val="30"/>
+          <w:szCs w:val="30"/>
+        </w:rPr>
+        <w:t xml:space="preserve"> u</w:t>
+      </w:r>
+      <w:r>
+        <w:rPr>
+          <w:rFonts w:ascii="Arial" w:hAnsi="Arial" w:cs="Arial"/>
+          <w:b/>
+          <w:bCs/>
+          <w:color w:val="auto"/>
+          <w:sz w:val="30"/>
+          <w:szCs w:val="30"/>
+        </w:rPr>
+        <w:t>n jefe</w:t>
+      </w:r>
+      <w:bookmarkEnd w:id="14"/>
+    </w:p>
+    <w:p>
+      <w:pPr>
+        <w:jc w:val="both"/>
+        <w:rPr>
+          <w:rFonts w:ascii="Arial" w:hAnsi="Arial" w:cs="Arial"/>
+          <w:sz w:val="24"/>
+          <w:szCs w:val="24"/>
+        </w:rPr>
+      </w:pPr>
+      <w:r>
+        <w:rPr>
+          <w:rFonts w:ascii="Arial" w:hAnsi="Arial" w:cs="Arial"/>
+          <w:sz w:val="24"/>
+          <w:szCs w:val="24"/>
+        </w:rPr>
+        <w:t xml:space="preserve">Al igual que en las demás interfaces, primeramente, llenamos todos los campos que se nos solicitan para posteriormente accionar el botón de inserción. En esta interfaz tenemos 2 restricciones: la primera es que obviamente no podemos establecer un </w:t>
+      </w:r>
+      <w:proofErr w:type="spellStart"/>
+      <w:r>
+        <w:rPr>
+          <w:rFonts w:ascii="Arial" w:hAnsi="Arial" w:cs="Arial"/>
+          <w:sz w:val="24"/>
+          <w:szCs w:val="24"/>
+        </w:rPr>
+        <w:t>idDepto</w:t>
+      </w:r>
+      <w:proofErr w:type="spellEnd"/>
+      <w:r>
+        <w:rPr>
+          <w:rFonts w:ascii="Arial" w:hAnsi="Arial" w:cs="Arial"/>
+          <w:sz w:val="24"/>
+          <w:szCs w:val="24"/>
+        </w:rPr>
+        <w:t xml:space="preserve"> que no exista, la segunda es que si ingresamos un id de un departamento que ya tenga asignado un jefe, se nos notificará de que no podemos realizar la inserción. De igual forma también contamos que el botón para ver los departamentos registrados, por si no nos acordáramos de su id.</w:t>
+      </w:r>
+    </w:p>
+    <w:p>
+      <w:pPr>
+        <w:jc w:val="center"/>
+        <w:rPr>
+          <w:rFonts w:ascii="Arial" w:hAnsi="Arial" w:cs="Arial"/>
+          <w:sz w:val="24"/>
+          <w:szCs w:val="24"/>
+        </w:rPr>
+      </w:pPr>
+      <w:r>
+        <w:rPr>
+          <w:noProof/>
+        </w:rPr>
+        <w:lastRenderedPageBreak/>
+        <w:drawing>
+          <wp:inline distT="0" distB="0" distL="0" distR="0" wp14:anchorId="33B12DD7" wp14:editId="2F386986">
+            <wp:extent cx="4932837" cy="3528000"/>
+            <wp:effectExtent l="0" t="0" r="1270" b="0"/>
+            <wp:docPr id="25" name="Imagen 25"/>
+            <wp:cNvGraphicFramePr>
+              <a:graphicFrameLocks xmlns:a="http://schemas.openxmlformats.org/drawingml/2006/main" noChangeAspect="1"/>
+            </wp:cNvGraphicFramePr>
+            <a:graphic xmlns:a="http://schemas.openxmlformats.org/drawingml/2006/main">
+              <a:graphicData uri="http://schemas.openxmlformats.org/drawingml/2006/picture">
+                <pic:pic xmlns:pic="http://schemas.openxmlformats.org/drawingml/2006/picture">
+                  <pic:nvPicPr>
+                    <pic:cNvPr id="1" name=""/>
+                    <pic:cNvPicPr/>
+                  </pic:nvPicPr>
+                  <pic:blipFill>
+                    <a:blip r:embed="rId29"/>
+                    <a:stretch>
+                      <a:fillRect/>
+                    </a:stretch>
+                  </pic:blipFill>
+                  <pic:spPr>
+                    <a:xfrm>
+                      <a:off x="0" y="0"/>
+                      <a:ext cx="4932837" cy="3528000"/>
+                    </a:xfrm>
+                    <a:prstGeom prst="rect">
+                      <a:avLst/>
+                    </a:prstGeom>
+                  </pic:spPr>
+                </pic:pic>
+              </a:graphicData>
+            </a:graphic>
+          </wp:inline>
+        </w:drawing>
+      </w:r>
+    </w:p>
+    <w:p>
+      <w:pPr>
+        <w:rPr>
+          <w:rFonts w:ascii="Arial" w:hAnsi="Arial" w:cs="Arial"/>
+          <w:sz w:val="24"/>
+          <w:szCs w:val="24"/>
+        </w:rPr>
+      </w:pPr>
+    </w:p>
+    <w:p>
+      <w:pPr>
+        <w:jc w:val="both"/>
+        <w:rPr>
+          <w:rFonts w:ascii="Arial" w:hAnsi="Arial" w:cs="Arial"/>
+          <w:sz w:val="24"/>
+          <w:szCs w:val="24"/>
+        </w:rPr>
+      </w:pPr>
+      <w:r>
+        <w:rPr>
+          <w:rFonts w:ascii="Arial" w:hAnsi="Arial" w:cs="Arial"/>
+          <w:sz w:val="24"/>
+          <w:szCs w:val="24"/>
+        </w:rPr>
+        <w:t>Si intentamos asignar un jefe al departamento 7 que ya tiene uno, se nos hará la aclaración en pantalla.</w:t>
+      </w:r>
+    </w:p>
+    <w:p>
+      <w:pPr>
+        <w:jc w:val="center"/>
+        <w:rPr>
+          <w:rFonts w:ascii="Arial" w:hAnsi="Arial" w:cs="Arial"/>
+          <w:sz w:val="24"/>
+          <w:szCs w:val="24"/>
+        </w:rPr>
+      </w:pPr>
+      <w:r>
+        <w:rPr>
+          <w:noProof/>
+        </w:rPr>
+        <w:drawing>
+          <wp:inline distT="0" distB="0" distL="0" distR="0" wp14:anchorId="2234FA0C" wp14:editId="656952F5">
+            <wp:extent cx="4871186" cy="3528000"/>
+            <wp:effectExtent l="0" t="0" r="5715" b="0"/>
+            <wp:docPr id="26" name="Imagen 26"/>
+            <wp:cNvGraphicFramePr>
+              <a:graphicFrameLocks xmlns:a="http://schemas.openxmlformats.org/drawingml/2006/main" noChangeAspect="1"/>
+            </wp:cNvGraphicFramePr>
+            <a:graphic xmlns:a="http://schemas.openxmlformats.org/drawingml/2006/main">
+              <a:graphicData uri="http://schemas.openxmlformats.org/drawingml/2006/picture">
+                <pic:pic xmlns:pic="http://schemas.openxmlformats.org/drawingml/2006/picture">
+                  <pic:nvPicPr>
+                    <pic:cNvPr id="1" name=""/>
+                    <pic:cNvPicPr/>
+                  </pic:nvPicPr>
+                  <pic:blipFill>
+                    <a:blip r:embed="rId30"/>
+                    <a:stretch>
+                      <a:fillRect/>
+                    </a:stretch>
+                  </pic:blipFill>
+                  <pic:spPr>
+                    <a:xfrm>
+                      <a:off x="0" y="0"/>
+                      <a:ext cx="4871186" cy="3528000"/>
+                    </a:xfrm>
+                    <a:prstGeom prst="rect">
+                      <a:avLst/>
+                    </a:prstGeom>
+                  </pic:spPr>
+                </pic:pic>
+              </a:graphicData>
+            </a:graphic>
+          </wp:inline>
+        </w:drawing>
+      </w:r>
+    </w:p>
+    <w:p/>
+    <w:p>
+      <w:pPr>
+        <w:pStyle w:val="Ttulo3"/>
+        <w:jc w:val="both"/>
+        <w:rPr>
+          <w:rFonts w:ascii="Arial" w:hAnsi="Arial" w:cs="Arial"/>
+          <w:b/>
+          <w:bCs/>
+          <w:color w:val="auto"/>
+          <w:sz w:val="30"/>
+          <w:szCs w:val="30"/>
+        </w:rPr>
+      </w:pPr>
+      <w:bookmarkStart w:id="15" w:name="_Toc43116077"/>
+      <w:r>
+        <w:rPr>
+          <w:rFonts w:ascii="Arial" w:hAnsi="Arial" w:cs="Arial"/>
+          <w:b/>
+          <w:bCs/>
+          <w:color w:val="auto"/>
+          <w:sz w:val="30"/>
+          <w:szCs w:val="30"/>
+        </w:rPr>
+        <w:lastRenderedPageBreak/>
+        <w:t xml:space="preserve">Modificar un </w:t>
+      </w:r>
+      <w:r>
+        <w:rPr>
+          <w:rFonts w:ascii="Arial" w:hAnsi="Arial" w:cs="Arial"/>
+          <w:b/>
+          <w:bCs/>
+          <w:color w:val="auto"/>
+          <w:sz w:val="30"/>
+          <w:szCs w:val="30"/>
+        </w:rPr>
+        <w:t>jefe</w:t>
+      </w:r>
+      <w:bookmarkEnd w:id="15"/>
+    </w:p>
+    <w:p>
+      <w:pPr>
+        <w:jc w:val="both"/>
+        <w:rPr>
+          <w:rFonts w:ascii="Arial" w:hAnsi="Arial" w:cs="Arial"/>
+          <w:sz w:val="24"/>
+          <w:szCs w:val="24"/>
+        </w:rPr>
+      </w:pPr>
+      <w:r>
+        <w:rPr>
+          <w:rFonts w:ascii="Arial" w:hAnsi="Arial" w:cs="Arial"/>
+          <w:sz w:val="24"/>
+          <w:szCs w:val="24"/>
+        </w:rPr>
+        <w:t xml:space="preserve">Para modificar, seguimos el mismo procedimiento, seleccionamos el registro que queramos, haces los cambios que deseemos y presionamos el botón de modificar. </w:t>
+      </w:r>
+    </w:p>
+    <w:p>
+      <w:pPr>
+        <w:jc w:val="center"/>
+      </w:pPr>
+      <w:r>
+        <w:rPr>
+          <w:noProof/>
+        </w:rPr>
+        <w:drawing>
+          <wp:inline distT="0" distB="0" distL="0" distR="0" wp14:anchorId="14A06E7A" wp14:editId="69BB0041">
+            <wp:extent cx="4560292" cy="3276000"/>
+            <wp:effectExtent l="0" t="0" r="0" b="635"/>
+            <wp:docPr id="28" name="Imagen 28"/>
+            <wp:cNvGraphicFramePr>
+              <a:graphicFrameLocks xmlns:a="http://schemas.openxmlformats.org/drawingml/2006/main" noChangeAspect="1"/>
+            </wp:cNvGraphicFramePr>
+            <a:graphic xmlns:a="http://schemas.openxmlformats.org/drawingml/2006/main">
+              <a:graphicData uri="http://schemas.openxmlformats.org/drawingml/2006/picture">
+                <pic:pic xmlns:pic="http://schemas.openxmlformats.org/drawingml/2006/picture">
+                  <pic:nvPicPr>
+                    <pic:cNvPr id="1" name=""/>
+                    <pic:cNvPicPr/>
+                  </pic:nvPicPr>
+                  <pic:blipFill>
+                    <a:blip r:embed="rId31"/>
+                    <a:stretch>
+                      <a:fillRect/>
+                    </a:stretch>
+                  </pic:blipFill>
+                  <pic:spPr>
+                    <a:xfrm>
+                      <a:off x="0" y="0"/>
+                      <a:ext cx="4560292" cy="3276000"/>
+                    </a:xfrm>
+                    <a:prstGeom prst="rect">
+                      <a:avLst/>
+                    </a:prstGeom>
+                  </pic:spPr>
+                </pic:pic>
+              </a:graphicData>
+            </a:graphic>
+          </wp:inline>
+        </w:drawing>
+      </w:r>
+    </w:p>
+    <w:p>
+      <w:pPr>
+        <w:rPr>
+          <w:rFonts w:ascii="Arial" w:hAnsi="Arial" w:cs="Arial"/>
+          <w:sz w:val="2"/>
+          <w:szCs w:val="2"/>
+        </w:rPr>
+      </w:pPr>
+    </w:p>
+    <w:p>
+      <w:pPr>
+        <w:pStyle w:val="Ttulo3"/>
+        <w:jc w:val="both"/>
+        <w:rPr>
+          <w:rFonts w:ascii="Arial" w:hAnsi="Arial" w:cs="Arial"/>
+          <w:b/>
+          <w:bCs/>
+          <w:color w:val="auto"/>
+          <w:sz w:val="30"/>
+          <w:szCs w:val="30"/>
+        </w:rPr>
+      </w:pPr>
+      <w:bookmarkStart w:id="16" w:name="_Toc43116078"/>
+      <w:r>
+        <w:rPr>
+          <w:rFonts w:ascii="Arial" w:hAnsi="Arial" w:cs="Arial"/>
+          <w:b/>
+          <w:bCs/>
+          <w:color w:val="auto"/>
+          <w:sz w:val="30"/>
+          <w:szCs w:val="30"/>
+        </w:rPr>
+        <w:t>Eliminar</w:t>
+      </w:r>
+      <w:r>
+        <w:rPr>
+          <w:rFonts w:ascii="Arial" w:hAnsi="Arial" w:cs="Arial"/>
+          <w:b/>
+          <w:bCs/>
+          <w:color w:val="auto"/>
+          <w:sz w:val="30"/>
+          <w:szCs w:val="30"/>
+        </w:rPr>
+        <w:t xml:space="preserve"> un </w:t>
+      </w:r>
+      <w:r>
+        <w:rPr>
+          <w:rFonts w:ascii="Arial" w:hAnsi="Arial" w:cs="Arial"/>
+          <w:b/>
+          <w:bCs/>
+          <w:color w:val="auto"/>
+          <w:sz w:val="30"/>
+          <w:szCs w:val="30"/>
+        </w:rPr>
+        <w:t>jefe</w:t>
+      </w:r>
+      <w:bookmarkEnd w:id="16"/>
+    </w:p>
+    <w:p>
+      <w:pPr>
+        <w:jc w:val="both"/>
+        <w:rPr>
+          <w:rFonts w:ascii="Arial" w:hAnsi="Arial" w:cs="Arial"/>
+          <w:sz w:val="24"/>
+          <w:szCs w:val="24"/>
+        </w:rPr>
+      </w:pPr>
+      <w:r>
+        <w:rPr>
+          <w:rFonts w:ascii="Arial" w:hAnsi="Arial" w:cs="Arial"/>
+          <w:sz w:val="24"/>
+          <w:szCs w:val="24"/>
+        </w:rPr>
+        <w:t>Para eliminar ya sabemos el procedimiento, solo seleccionar el registro y presionamos el botón de eliminar.</w:t>
+      </w:r>
+    </w:p>
+    <w:p>
+      <w:pPr>
+        <w:jc w:val="center"/>
+      </w:pPr>
+      <w:r>
+        <w:rPr>
+          <w:noProof/>
+        </w:rPr>
+        <w:drawing>
+          <wp:inline distT="0" distB="0" distL="0" distR="0" wp14:anchorId="4605B7D2" wp14:editId="6469D6F1">
+            <wp:extent cx="4577959" cy="3312000"/>
+            <wp:effectExtent l="0" t="0" r="0" b="3175"/>
+            <wp:docPr id="29" name="Imagen 29"/>
+            <wp:cNvGraphicFramePr>
+              <a:graphicFrameLocks xmlns:a="http://schemas.openxmlformats.org/drawingml/2006/main" noChangeAspect="1"/>
+            </wp:cNvGraphicFramePr>
+            <a:graphic xmlns:a="http://schemas.openxmlformats.org/drawingml/2006/main">
+              <a:graphicData uri="http://schemas.openxmlformats.org/drawingml/2006/picture">
+                <pic:pic xmlns:pic="http://schemas.openxmlformats.org/drawingml/2006/picture">
+                  <pic:nvPicPr>
+                    <pic:cNvPr id="1" name=""/>
+                    <pic:cNvPicPr/>
+                  </pic:nvPicPr>
+                  <pic:blipFill>
+                    <a:blip r:embed="rId32"/>
+                    <a:stretch>
+                      <a:fillRect/>
+                    </a:stretch>
+                  </pic:blipFill>
+                  <pic:spPr>
+                    <a:xfrm>
+                      <a:off x="0" y="0"/>
+                      <a:ext cx="4577959" cy="3312000"/>
+                    </a:xfrm>
+                    <a:prstGeom prst="rect">
+                      <a:avLst/>
+                    </a:prstGeom>
+                  </pic:spPr>
+                </pic:pic>
+              </a:graphicData>
+            </a:graphic>
+          </wp:inline>
+        </w:drawing>
+      </w:r>
+    </w:p>
+    <w:p>
+      <w:pPr>
+        <w:pStyle w:val="Ttulo3"/>
+        <w:jc w:val="both"/>
+        <w:rPr>
+          <w:rFonts w:ascii="Arial" w:hAnsi="Arial" w:cs="Arial"/>
+          <w:b/>
+          <w:bCs/>
+          <w:color w:val="auto"/>
+          <w:sz w:val="30"/>
+          <w:szCs w:val="30"/>
+        </w:rPr>
+      </w:pPr>
+      <w:bookmarkStart w:id="17" w:name="_Toc43116079"/>
+      <w:r>
+        <w:rPr>
+          <w:rFonts w:ascii="Arial" w:hAnsi="Arial" w:cs="Arial"/>
+          <w:b/>
+          <w:bCs/>
+          <w:color w:val="auto"/>
+          <w:sz w:val="30"/>
+          <w:szCs w:val="30"/>
+        </w:rPr>
+        <w:lastRenderedPageBreak/>
+        <w:t>Buscar</w:t>
+      </w:r>
+      <w:r>
+        <w:rPr>
+          <w:rFonts w:ascii="Arial" w:hAnsi="Arial" w:cs="Arial"/>
+          <w:b/>
+          <w:bCs/>
+          <w:color w:val="auto"/>
+          <w:sz w:val="30"/>
+          <w:szCs w:val="30"/>
+        </w:rPr>
+        <w:t xml:space="preserve"> un </w:t>
+      </w:r>
+      <w:r>
+        <w:rPr>
+          <w:rFonts w:ascii="Arial" w:hAnsi="Arial" w:cs="Arial"/>
+          <w:b/>
+          <w:bCs/>
+          <w:color w:val="auto"/>
+          <w:sz w:val="30"/>
+          <w:szCs w:val="30"/>
+        </w:rPr>
+        <w:t>jefe</w:t>
+      </w:r>
+      <w:bookmarkEnd w:id="17"/>
+    </w:p>
+    <w:p>
+      <w:pPr>
+        <w:jc w:val="both"/>
+        <w:rPr>
+          <w:rFonts w:ascii="Arial" w:hAnsi="Arial" w:cs="Arial"/>
+          <w:sz w:val="24"/>
+          <w:szCs w:val="24"/>
+        </w:rPr>
+      </w:pPr>
+      <w:r>
+        <w:rPr>
+          <w:rFonts w:ascii="Arial" w:hAnsi="Arial" w:cs="Arial"/>
+          <w:sz w:val="24"/>
+          <w:szCs w:val="24"/>
+        </w:rPr>
+        <w:t>Al igual que en la interfaz de departamentos, podemos hacer una búsqueda mediante el nombre, en este caso, el nombre de algún jefe de departamento que este registrado en el sistema. Si se encuentran coincidencias, se nos mostraran en la tabla, si no, se nos notificará de que no se encontraron resultados.</w:t>
+      </w:r>
+    </w:p>
+    <w:p>
+      <w:pPr>
+        <w:jc w:val="center"/>
+        <w:rPr>
+          <w:rFonts w:ascii="Arial" w:hAnsi="Arial" w:cs="Arial"/>
+          <w:sz w:val="24"/>
+          <w:szCs w:val="24"/>
+        </w:rPr>
+      </w:pPr>
+      <w:r>
+        <w:rPr>
+          <w:noProof/>
+        </w:rPr>
+        <w:drawing>
+          <wp:inline distT="0" distB="0" distL="0" distR="0" wp14:anchorId="4B67CBB8" wp14:editId="67FF2875">
+            <wp:extent cx="4915728" cy="3528000"/>
+            <wp:effectExtent l="0" t="0" r="0" b="0"/>
+            <wp:docPr id="30" name="Imagen 30"/>
+            <wp:cNvGraphicFramePr>
+              <a:graphicFrameLocks xmlns:a="http://schemas.openxmlformats.org/drawingml/2006/main" noChangeAspect="1"/>
+            </wp:cNvGraphicFramePr>
+            <a:graphic xmlns:a="http://schemas.openxmlformats.org/drawingml/2006/main">
+              <a:graphicData uri="http://schemas.openxmlformats.org/drawingml/2006/picture">
+                <pic:pic xmlns:pic="http://schemas.openxmlformats.org/drawingml/2006/picture">
+                  <pic:nvPicPr>
+                    <pic:cNvPr id="1" name=""/>
+                    <pic:cNvPicPr/>
+                  </pic:nvPicPr>
+                  <pic:blipFill>
+                    <a:blip r:embed="rId33"/>
+                    <a:stretch>
+                      <a:fillRect/>
+                    </a:stretch>
+                  </pic:blipFill>
+                  <pic:spPr>
+                    <a:xfrm>
+                      <a:off x="0" y="0"/>
+                      <a:ext cx="4915728" cy="3528000"/>
+                    </a:xfrm>
+                    <a:prstGeom prst="rect">
+                      <a:avLst/>
+                    </a:prstGeom>
+                  </pic:spPr>
+                </pic:pic>
+              </a:graphicData>
+            </a:graphic>
+          </wp:inline>
+        </w:drawing>
+      </w:r>
+    </w:p>
+    <w:p>
+      <w:pPr>
+        <w:jc w:val="center"/>
+        <w:rPr>
+          <w:rFonts w:ascii="Arial" w:hAnsi="Arial" w:cs="Arial"/>
+          <w:sz w:val="24"/>
+          <w:szCs w:val="24"/>
+        </w:rPr>
+      </w:pPr>
+      <w:r>
+        <w:rPr>
+          <w:noProof/>
+        </w:rPr>
+        <w:drawing>
+          <wp:inline distT="0" distB="0" distL="0" distR="0" wp14:anchorId="42C00FCF" wp14:editId="5D2B42FA">
+            <wp:extent cx="4837350" cy="3492000"/>
+            <wp:effectExtent l="0" t="0" r="1905" b="0"/>
+            <wp:docPr id="31" name="Imagen 31"/>
+            <wp:cNvGraphicFramePr>
+              <a:graphicFrameLocks xmlns:a="http://schemas.openxmlformats.org/drawingml/2006/main" noChangeAspect="1"/>
+            </wp:cNvGraphicFramePr>
+            <a:graphic xmlns:a="http://schemas.openxmlformats.org/drawingml/2006/main">
+              <a:graphicData uri="http://schemas.openxmlformats.org/drawingml/2006/picture">
+                <pic:pic xmlns:pic="http://schemas.openxmlformats.org/drawingml/2006/picture">
+                  <pic:nvPicPr>
+                    <pic:cNvPr id="1" name=""/>
+                    <pic:cNvPicPr/>
+                  </pic:nvPicPr>
+                  <pic:blipFill>
+                    <a:blip r:embed="rId34"/>
+                    <a:stretch>
+                      <a:fillRect/>
+                    </a:stretch>
+                  </pic:blipFill>
+                  <pic:spPr>
+                    <a:xfrm>
+                      <a:off x="0" y="0"/>
+                      <a:ext cx="4837350" cy="3492000"/>
+                    </a:xfrm>
+                    <a:prstGeom prst="rect">
+                      <a:avLst/>
+                    </a:prstGeom>
+                  </pic:spPr>
+                </pic:pic>
+              </a:graphicData>
+            </a:graphic>
+          </wp:inline>
+        </w:drawing>
+      </w:r>
+    </w:p>
     <w:sectPr>
-      <w:headerReference w:type="first" r:id="rId28"/>
+      <w:headerReference w:type="first" r:id="rId35"/>
       <w:pgSz w:w="12240" w:h="15840"/>
       <w:pgMar w:top="1417" w:right="1701" w:bottom="1417" w:left="1701" w:header="708" w:footer="708" w:gutter="0"/>
       <w:pgBorders w:offsetFrom="page">

</xml_diff>

<commit_message>
Manual usuario - Instalación del sistema en un equipo
</commit_message>
<xml_diff>
--- a/Manual del usuario.docx
+++ b/Manual del usuario.docx
@@ -339,7 +339,11 @@
     <w:sdt>
       <w:sdtPr>
         <w:rPr>
-          <w:lang w:val="es-ES"/>
+          <w:rFonts w:asciiTheme="minorHAnsi" w:eastAsiaTheme="minorHAnsi" w:hAnsiTheme="minorHAnsi" w:cstheme="minorBidi"/>
+          <w:color w:val="auto"/>
+          <w:sz w:val="22"/>
+          <w:szCs w:val="22"/>
+          <w:lang w:val="es-ES" w:eastAsia="en-US"/>
         </w:rPr>
         <w:id w:val="-692297140"/>
         <w:docPartObj>
@@ -349,13 +353,8 @@
       </w:sdtPr>
       <w:sdtEndPr>
         <w:rPr>
-          <w:rFonts w:asciiTheme="minorHAnsi" w:eastAsiaTheme="minorHAnsi" w:hAnsiTheme="minorHAnsi" w:cstheme="minorBidi"/>
           <w:b/>
           <w:bCs/>
-          <w:color w:val="auto"/>
-          <w:sz w:val="22"/>
-          <w:szCs w:val="22"/>
-          <w:lang w:eastAsia="en-US"/>
         </w:rPr>
       </w:sdtEndPr>
       <w:sdtContent>
@@ -398,7 +397,9 @@
               <w:tab w:val="right" w:leader="dot" w:pos="8828"/>
             </w:tabs>
             <w:rPr>
+              <w:rFonts w:eastAsiaTheme="minorEastAsia"/>
               <w:noProof/>
+              <w:lang w:eastAsia="es-MX"/>
             </w:rPr>
           </w:pPr>
           <w:r>
@@ -410,7 +411,7 @@
           <w:r>
             <w:fldChar w:fldCharType="separate"/>
           </w:r>
-          <w:hyperlink w:anchor="_Toc43149436" w:history="1">
+          <w:hyperlink w:anchor="_Toc43224718" w:history="1">
             <w:r>
               <w:rPr>
                 <w:rStyle w:val="Hipervnculo"/>
@@ -440,7 +441,7 @@
                 <w:noProof/>
                 <w:webHidden/>
               </w:rPr>
-              <w:instrText xml:space="preserve"> PAGEREF _Toc43149436 \h </w:instrText>
+              <w:instrText xml:space="preserve"> PAGEREF _Toc43224718 \h </w:instrText>
             </w:r>
             <w:r>
               <w:rPr>
@@ -478,10 +479,12 @@
               <w:tab w:val="right" w:leader="dot" w:pos="8828"/>
             </w:tabs>
             <w:rPr>
+              <w:rFonts w:eastAsiaTheme="minorEastAsia"/>
               <w:noProof/>
+              <w:lang w:eastAsia="es-MX"/>
             </w:rPr>
           </w:pPr>
-          <w:hyperlink w:anchor="_Toc43149437" w:history="1">
+          <w:hyperlink w:anchor="_Toc43224719" w:history="1">
             <w:r>
               <w:rPr>
                 <w:rStyle w:val="Hipervnculo"/>
@@ -511,7 +514,7 @@
                 <w:noProof/>
                 <w:webHidden/>
               </w:rPr>
-              <w:instrText xml:space="preserve"> PAGEREF _Toc43149437 \h </w:instrText>
+              <w:instrText xml:space="preserve"> PAGEREF _Toc43224719 \h </w:instrText>
             </w:r>
             <w:r>
               <w:rPr>
@@ -549,10 +552,12 @@
               <w:tab w:val="right" w:leader="dot" w:pos="8828"/>
             </w:tabs>
             <w:rPr>
+              <w:rFonts w:eastAsiaTheme="minorEastAsia"/>
               <w:noProof/>
+              <w:lang w:eastAsia="es-MX"/>
             </w:rPr>
           </w:pPr>
-          <w:hyperlink w:anchor="_Toc43149438" w:history="1">
+          <w:hyperlink w:anchor="_Toc43224720" w:history="1">
             <w:r>
               <w:rPr>
                 <w:rStyle w:val="Hipervnculo"/>
@@ -582,7 +587,7 @@
                 <w:noProof/>
                 <w:webHidden/>
               </w:rPr>
-              <w:instrText xml:space="preserve"> PAGEREF _Toc43149438 \h </w:instrText>
+              <w:instrText xml:space="preserve"> PAGEREF _Toc43224720 \h </w:instrText>
             </w:r>
             <w:r>
               <w:rPr>
@@ -620,10 +625,12 @@
               <w:tab w:val="right" w:leader="dot" w:pos="8828"/>
             </w:tabs>
             <w:rPr>
+              <w:rFonts w:eastAsiaTheme="minorEastAsia"/>
               <w:noProof/>
+              <w:lang w:eastAsia="es-MX"/>
             </w:rPr>
           </w:pPr>
-          <w:hyperlink w:anchor="_Toc43149439" w:history="1">
+          <w:hyperlink w:anchor="_Toc43224721" w:history="1">
             <w:r>
               <w:rPr>
                 <w:rStyle w:val="Hipervnculo"/>
@@ -653,7 +660,7 @@
                 <w:noProof/>
                 <w:webHidden/>
               </w:rPr>
-              <w:instrText xml:space="preserve"> PAGEREF _Toc43149439 \h </w:instrText>
+              <w:instrText xml:space="preserve"> PAGEREF _Toc43224721 \h </w:instrText>
             </w:r>
             <w:r>
               <w:rPr>
@@ -691,10 +698,12 @@
               <w:tab w:val="right" w:leader="dot" w:pos="8828"/>
             </w:tabs>
             <w:rPr>
+              <w:rFonts w:eastAsiaTheme="minorEastAsia"/>
               <w:noProof/>
+              <w:lang w:eastAsia="es-MX"/>
             </w:rPr>
           </w:pPr>
-          <w:hyperlink w:anchor="_Toc43149440" w:history="1">
+          <w:hyperlink w:anchor="_Toc43224722" w:history="1">
             <w:r>
               <w:rPr>
                 <w:rStyle w:val="Hipervnculo"/>
@@ -724,7 +733,7 @@
                 <w:noProof/>
                 <w:webHidden/>
               </w:rPr>
-              <w:instrText xml:space="preserve"> PAGEREF _Toc43149440 \h </w:instrText>
+              <w:instrText xml:space="preserve"> PAGEREF _Toc43224722 \h </w:instrText>
             </w:r>
             <w:r>
               <w:rPr>
@@ -762,10 +771,12 @@
               <w:tab w:val="right" w:leader="dot" w:pos="8828"/>
             </w:tabs>
             <w:rPr>
+              <w:rFonts w:eastAsiaTheme="minorEastAsia"/>
               <w:noProof/>
+              <w:lang w:eastAsia="es-MX"/>
             </w:rPr>
           </w:pPr>
-          <w:hyperlink w:anchor="_Toc43149441" w:history="1">
+          <w:hyperlink w:anchor="_Toc43224723" w:history="1">
             <w:r>
               <w:rPr>
                 <w:rStyle w:val="Hipervnculo"/>
@@ -795,7 +806,7 @@
                 <w:noProof/>
                 <w:webHidden/>
               </w:rPr>
-              <w:instrText xml:space="preserve"> PAGEREF _Toc43149441 \h </w:instrText>
+              <w:instrText xml:space="preserve"> PAGEREF _Toc43224723 \h </w:instrText>
             </w:r>
             <w:r>
               <w:rPr>
@@ -833,10 +844,12 @@
               <w:tab w:val="right" w:leader="dot" w:pos="8828"/>
             </w:tabs>
             <w:rPr>
+              <w:rFonts w:eastAsiaTheme="minorEastAsia"/>
               <w:noProof/>
+              <w:lang w:eastAsia="es-MX"/>
             </w:rPr>
           </w:pPr>
-          <w:hyperlink w:anchor="_Toc43149442" w:history="1">
+          <w:hyperlink w:anchor="_Toc43224724" w:history="1">
             <w:r>
               <w:rPr>
                 <w:rStyle w:val="Hipervnculo"/>
@@ -866,7 +879,7 @@
                 <w:noProof/>
                 <w:webHidden/>
               </w:rPr>
-              <w:instrText xml:space="preserve"> PAGEREF _Toc43149442 \h </w:instrText>
+              <w:instrText xml:space="preserve"> PAGEREF _Toc43224724 \h </w:instrText>
             </w:r>
             <w:r>
               <w:rPr>
@@ -904,10 +917,12 @@
               <w:tab w:val="right" w:leader="dot" w:pos="8828"/>
             </w:tabs>
             <w:rPr>
+              <w:rFonts w:eastAsiaTheme="minorEastAsia"/>
               <w:noProof/>
+              <w:lang w:eastAsia="es-MX"/>
             </w:rPr>
           </w:pPr>
-          <w:hyperlink w:anchor="_Toc43149443" w:history="1">
+          <w:hyperlink w:anchor="_Toc43224725" w:history="1">
             <w:r>
               <w:rPr>
                 <w:rStyle w:val="Hipervnculo"/>
@@ -937,7 +952,7 @@
                 <w:noProof/>
                 <w:webHidden/>
               </w:rPr>
-              <w:instrText xml:space="preserve"> PAGEREF _Toc43149443 \h </w:instrText>
+              <w:instrText xml:space="preserve"> PAGEREF _Toc43224725 \h </w:instrText>
             </w:r>
             <w:r>
               <w:rPr>
@@ -975,10 +990,12 @@
               <w:tab w:val="right" w:leader="dot" w:pos="8828"/>
             </w:tabs>
             <w:rPr>
+              <w:rFonts w:eastAsiaTheme="minorEastAsia"/>
               <w:noProof/>
+              <w:lang w:eastAsia="es-MX"/>
             </w:rPr>
           </w:pPr>
-          <w:hyperlink w:anchor="_Toc43149444" w:history="1">
+          <w:hyperlink w:anchor="_Toc43224726" w:history="1">
             <w:r>
               <w:rPr>
                 <w:rStyle w:val="Hipervnculo"/>
@@ -1008,7 +1025,7 @@
                 <w:noProof/>
                 <w:webHidden/>
               </w:rPr>
-              <w:instrText xml:space="preserve"> PAGEREF _Toc43149444 \h </w:instrText>
+              <w:instrText xml:space="preserve"> PAGEREF _Toc43224726 \h </w:instrText>
             </w:r>
             <w:r>
               <w:rPr>
@@ -1046,10 +1063,12 @@
               <w:tab w:val="right" w:leader="dot" w:pos="8828"/>
             </w:tabs>
             <w:rPr>
+              <w:rFonts w:eastAsiaTheme="minorEastAsia"/>
               <w:noProof/>
+              <w:lang w:eastAsia="es-MX"/>
             </w:rPr>
           </w:pPr>
-          <w:hyperlink w:anchor="_Toc43149445" w:history="1">
+          <w:hyperlink w:anchor="_Toc43224727" w:history="1">
             <w:r>
               <w:rPr>
                 <w:rStyle w:val="Hipervnculo"/>
@@ -1079,7 +1098,7 @@
                 <w:noProof/>
                 <w:webHidden/>
               </w:rPr>
-              <w:instrText xml:space="preserve"> PAGEREF _Toc43149445 \h </w:instrText>
+              <w:instrText xml:space="preserve"> PAGEREF _Toc43224727 \h </w:instrText>
             </w:r>
             <w:r>
               <w:rPr>
@@ -1117,10 +1136,12 @@
               <w:tab w:val="right" w:leader="dot" w:pos="8828"/>
             </w:tabs>
             <w:rPr>
+              <w:rFonts w:eastAsiaTheme="minorEastAsia"/>
               <w:noProof/>
+              <w:lang w:eastAsia="es-MX"/>
             </w:rPr>
           </w:pPr>
-          <w:hyperlink w:anchor="_Toc43149446" w:history="1">
+          <w:hyperlink w:anchor="_Toc43224728" w:history="1">
             <w:r>
               <w:rPr>
                 <w:rStyle w:val="Hipervnculo"/>
@@ -1150,7 +1171,7 @@
                 <w:noProof/>
                 <w:webHidden/>
               </w:rPr>
-              <w:instrText xml:space="preserve"> PAGEREF _Toc43149446 \h </w:instrText>
+              <w:instrText xml:space="preserve"> PAGEREF _Toc43224728 \h </w:instrText>
             </w:r>
             <w:r>
               <w:rPr>
@@ -1188,10 +1209,12 @@
               <w:tab w:val="right" w:leader="dot" w:pos="8828"/>
             </w:tabs>
             <w:rPr>
+              <w:rFonts w:eastAsiaTheme="minorEastAsia"/>
               <w:noProof/>
+              <w:lang w:eastAsia="es-MX"/>
             </w:rPr>
           </w:pPr>
-          <w:hyperlink w:anchor="_Toc43149447" w:history="1">
+          <w:hyperlink w:anchor="_Toc43224729" w:history="1">
             <w:r>
               <w:rPr>
                 <w:rStyle w:val="Hipervnculo"/>
@@ -1221,7 +1244,7 @@
                 <w:noProof/>
                 <w:webHidden/>
               </w:rPr>
-              <w:instrText xml:space="preserve"> PAGEREF _Toc43149447 \h </w:instrText>
+              <w:instrText xml:space="preserve"> PAGEREF _Toc43224729 \h </w:instrText>
             </w:r>
             <w:r>
               <w:rPr>
@@ -1259,10 +1282,12 @@
               <w:tab w:val="right" w:leader="dot" w:pos="8828"/>
             </w:tabs>
             <w:rPr>
+              <w:rFonts w:eastAsiaTheme="minorEastAsia"/>
               <w:noProof/>
+              <w:lang w:eastAsia="es-MX"/>
             </w:rPr>
           </w:pPr>
-          <w:hyperlink w:anchor="_Toc43149448" w:history="1">
+          <w:hyperlink w:anchor="_Toc43224730" w:history="1">
             <w:r>
               <w:rPr>
                 <w:rStyle w:val="Hipervnculo"/>
@@ -1292,7 +1317,7 @@
                 <w:noProof/>
                 <w:webHidden/>
               </w:rPr>
-              <w:instrText xml:space="preserve"> PAGEREF _Toc43149448 \h </w:instrText>
+              <w:instrText xml:space="preserve"> PAGEREF _Toc43224730 \h </w:instrText>
             </w:r>
             <w:r>
               <w:rPr>
@@ -1330,10 +1355,12 @@
               <w:tab w:val="right" w:leader="dot" w:pos="8828"/>
             </w:tabs>
             <w:rPr>
+              <w:rFonts w:eastAsiaTheme="minorEastAsia"/>
               <w:noProof/>
+              <w:lang w:eastAsia="es-MX"/>
             </w:rPr>
           </w:pPr>
-          <w:hyperlink w:anchor="_Toc43149449" w:history="1">
+          <w:hyperlink w:anchor="_Toc43224731" w:history="1">
             <w:r>
               <w:rPr>
                 <w:rStyle w:val="Hipervnculo"/>
@@ -1363,7 +1390,7 @@
                 <w:noProof/>
                 <w:webHidden/>
               </w:rPr>
-              <w:instrText xml:space="preserve"> PAGEREF _Toc43149449 \h </w:instrText>
+              <w:instrText xml:space="preserve"> PAGEREF _Toc43224731 \h </w:instrText>
             </w:r>
             <w:r>
               <w:rPr>
@@ -1401,10 +1428,12 @@
               <w:tab w:val="right" w:leader="dot" w:pos="8828"/>
             </w:tabs>
             <w:rPr>
+              <w:rFonts w:eastAsiaTheme="minorEastAsia"/>
               <w:noProof/>
+              <w:lang w:eastAsia="es-MX"/>
             </w:rPr>
           </w:pPr>
-          <w:hyperlink w:anchor="_Toc43149450" w:history="1">
+          <w:hyperlink w:anchor="_Toc43224732" w:history="1">
             <w:r>
               <w:rPr>
                 <w:rStyle w:val="Hipervnculo"/>
@@ -1434,7 +1463,7 @@
                 <w:noProof/>
                 <w:webHidden/>
               </w:rPr>
-              <w:instrText xml:space="preserve"> PAGEREF _Toc43149450 \h </w:instrText>
+              <w:instrText xml:space="preserve"> PAGEREF _Toc43224732 \h </w:instrText>
             </w:r>
             <w:r>
               <w:rPr>
@@ -1472,10 +1501,12 @@
               <w:tab w:val="right" w:leader="dot" w:pos="8828"/>
             </w:tabs>
             <w:rPr>
+              <w:rFonts w:eastAsiaTheme="minorEastAsia"/>
               <w:noProof/>
+              <w:lang w:eastAsia="es-MX"/>
             </w:rPr>
           </w:pPr>
-          <w:hyperlink w:anchor="_Toc43149451" w:history="1">
+          <w:hyperlink w:anchor="_Toc43224733" w:history="1">
             <w:r>
               <w:rPr>
                 <w:rStyle w:val="Hipervnculo"/>
@@ -1505,7 +1536,7 @@
                 <w:noProof/>
                 <w:webHidden/>
               </w:rPr>
-              <w:instrText xml:space="preserve"> PAGEREF _Toc43149451 \h </w:instrText>
+              <w:instrText xml:space="preserve"> PAGEREF _Toc43224733 \h </w:instrText>
             </w:r>
             <w:r>
               <w:rPr>
@@ -1543,10 +1574,12 @@
               <w:tab w:val="right" w:leader="dot" w:pos="8828"/>
             </w:tabs>
             <w:rPr>
+              <w:rFonts w:eastAsiaTheme="minorEastAsia"/>
               <w:noProof/>
+              <w:lang w:eastAsia="es-MX"/>
             </w:rPr>
           </w:pPr>
-          <w:hyperlink w:anchor="_Toc43149452" w:history="1">
+          <w:hyperlink w:anchor="_Toc43224734" w:history="1">
             <w:r>
               <w:rPr>
                 <w:rStyle w:val="Hipervnculo"/>
@@ -1576,7 +1609,7 @@
                 <w:noProof/>
                 <w:webHidden/>
               </w:rPr>
-              <w:instrText xml:space="preserve"> PAGEREF _Toc43149452 \h </w:instrText>
+              <w:instrText xml:space="preserve"> PAGEREF _Toc43224734 \h </w:instrText>
             </w:r>
             <w:r>
               <w:rPr>
@@ -1614,10 +1647,12 @@
               <w:tab w:val="right" w:leader="dot" w:pos="8828"/>
             </w:tabs>
             <w:rPr>
+              <w:rFonts w:eastAsiaTheme="minorEastAsia"/>
               <w:noProof/>
+              <w:lang w:eastAsia="es-MX"/>
             </w:rPr>
           </w:pPr>
-          <w:hyperlink w:anchor="_Toc43149453" w:history="1">
+          <w:hyperlink w:anchor="_Toc43224735" w:history="1">
             <w:r>
               <w:rPr>
                 <w:rStyle w:val="Hipervnculo"/>
@@ -1647,7 +1682,7 @@
                 <w:noProof/>
                 <w:webHidden/>
               </w:rPr>
-              <w:instrText xml:space="preserve"> PAGEREF _Toc43149453 \h </w:instrText>
+              <w:instrText xml:space="preserve"> PAGEREF _Toc43224735 \h </w:instrText>
             </w:r>
             <w:r>
               <w:rPr>
@@ -1685,10 +1720,12 @@
               <w:tab w:val="right" w:leader="dot" w:pos="8828"/>
             </w:tabs>
             <w:rPr>
+              <w:rFonts w:eastAsiaTheme="minorEastAsia"/>
               <w:noProof/>
+              <w:lang w:eastAsia="es-MX"/>
             </w:rPr>
           </w:pPr>
-          <w:hyperlink w:anchor="_Toc43149454" w:history="1">
+          <w:hyperlink w:anchor="_Toc43224736" w:history="1">
             <w:r>
               <w:rPr>
                 <w:rStyle w:val="Hipervnculo"/>
@@ -1718,7 +1755,7 @@
                 <w:noProof/>
                 <w:webHidden/>
               </w:rPr>
-              <w:instrText xml:space="preserve"> PAGEREF _Toc43149454 \h </w:instrText>
+              <w:instrText xml:space="preserve"> PAGEREF _Toc43224736 \h </w:instrText>
             </w:r>
             <w:r>
               <w:rPr>
@@ -1756,10 +1793,12 @@
               <w:tab w:val="right" w:leader="dot" w:pos="8828"/>
             </w:tabs>
             <w:rPr>
+              <w:rFonts w:eastAsiaTheme="minorEastAsia"/>
               <w:noProof/>
+              <w:lang w:eastAsia="es-MX"/>
             </w:rPr>
           </w:pPr>
-          <w:hyperlink w:anchor="_Toc43149455" w:history="1">
+          <w:hyperlink w:anchor="_Toc43224737" w:history="1">
             <w:r>
               <w:rPr>
                 <w:rStyle w:val="Hipervnculo"/>
@@ -1789,7 +1828,7 @@
                 <w:noProof/>
                 <w:webHidden/>
               </w:rPr>
-              <w:instrText xml:space="preserve"> PAGEREF _Toc43149455 \h </w:instrText>
+              <w:instrText xml:space="preserve"> PAGEREF _Toc43224737 \h </w:instrText>
             </w:r>
             <w:r>
               <w:rPr>
@@ -1827,10 +1866,12 @@
               <w:tab w:val="right" w:leader="dot" w:pos="8828"/>
             </w:tabs>
             <w:rPr>
+              <w:rFonts w:eastAsiaTheme="minorEastAsia"/>
               <w:noProof/>
+              <w:lang w:eastAsia="es-MX"/>
             </w:rPr>
           </w:pPr>
-          <w:hyperlink w:anchor="_Toc43149456" w:history="1">
+          <w:hyperlink w:anchor="_Toc43224738" w:history="1">
             <w:r>
               <w:rPr>
                 <w:rStyle w:val="Hipervnculo"/>
@@ -1860,7 +1901,7 @@
                 <w:noProof/>
                 <w:webHidden/>
               </w:rPr>
-              <w:instrText xml:space="preserve"> PAGEREF _Toc43149456 \h </w:instrText>
+              <w:instrText xml:space="preserve"> PAGEREF _Toc43224738 \h </w:instrText>
             </w:r>
             <w:r>
               <w:rPr>
@@ -1881,6 +1922,79 @@
                 <w:webHidden/>
               </w:rPr>
               <w:t>22</w:t>
+            </w:r>
+            <w:r>
+              <w:rPr>
+                <w:noProof/>
+                <w:webHidden/>
+              </w:rPr>
+              <w:fldChar w:fldCharType="end"/>
+            </w:r>
+          </w:hyperlink>
+        </w:p>
+        <w:p>
+          <w:pPr>
+            <w:pStyle w:val="TDC1"/>
+            <w:tabs>
+              <w:tab w:val="right" w:leader="dot" w:pos="8828"/>
+            </w:tabs>
+            <w:rPr>
+              <w:rFonts w:eastAsiaTheme="minorEastAsia"/>
+              <w:noProof/>
+              <w:lang w:eastAsia="es-MX"/>
+            </w:rPr>
+          </w:pPr>
+          <w:hyperlink w:anchor="_Toc43224739" w:history="1">
+            <w:r>
+              <w:rPr>
+                <w:rStyle w:val="Hipervnculo"/>
+                <w:rFonts w:ascii="Arial" w:hAnsi="Arial" w:cs="Arial"/>
+                <w:b/>
+                <w:bCs/>
+                <w:noProof/>
+              </w:rPr>
+              <w:t>Instalación del sistema en un equipo</w:t>
+            </w:r>
+            <w:r>
+              <w:rPr>
+                <w:noProof/>
+                <w:webHidden/>
+              </w:rPr>
+              <w:tab/>
+            </w:r>
+            <w:r>
+              <w:rPr>
+                <w:noProof/>
+                <w:webHidden/>
+              </w:rPr>
+              <w:fldChar w:fldCharType="begin"/>
+            </w:r>
+            <w:r>
+              <w:rPr>
+                <w:noProof/>
+                <w:webHidden/>
+              </w:rPr>
+              <w:instrText xml:space="preserve"> PAGEREF _Toc43224739 \h </w:instrText>
+            </w:r>
+            <w:r>
+              <w:rPr>
+                <w:noProof/>
+                <w:webHidden/>
+              </w:rPr>
+            </w:r>
+            <w:r>
+              <w:rPr>
+                <w:noProof/>
+                <w:webHidden/>
+              </w:rPr>
+              <w:fldChar w:fldCharType="separate"/>
+            </w:r>
+            <w:r>
+              <w:rPr>
+                <w:noProof/>
+                <w:webHidden/>
+              </w:rPr>
+              <w:t>25</w:t>
             </w:r>
             <w:r>
               <w:rPr>
@@ -1926,7 +2040,7 @@
           <w:color w:val="auto"/>
         </w:rPr>
       </w:pPr>
-      <w:bookmarkStart w:id="1" w:name="_Toc43149436"/>
+      <w:bookmarkStart w:id="1" w:name="_Toc43224718"/>
       <w:r>
         <w:rPr>
           <w:rFonts w:ascii="Arial" w:hAnsi="Arial" w:cs="Arial"/>
@@ -1993,7 +2107,7 @@
         </w:rPr>
       </w:pPr>
       <w:bookmarkStart w:id="2" w:name="_Toc43116063"/>
-      <w:bookmarkStart w:id="3" w:name="_Toc43149437"/>
+      <w:bookmarkStart w:id="3" w:name="_Toc43224719"/>
       <w:r>
         <w:rPr>
           <w:rFonts w:ascii="Arial" w:hAnsi="Arial" w:cs="Arial"/>
@@ -2444,7 +2558,7 @@
         </w:rPr>
       </w:pPr>
       <w:bookmarkStart w:id="4" w:name="_Toc43116064"/>
-      <w:bookmarkStart w:id="5" w:name="_Toc43149438"/>
+      <w:bookmarkStart w:id="5" w:name="_Toc43224720"/>
       <w:r>
         <w:rPr>
           <w:rFonts w:ascii="Arial" w:hAnsi="Arial" w:cs="Arial"/>
@@ -2486,7 +2600,7 @@
         </w:rPr>
       </w:pPr>
       <w:bookmarkStart w:id="6" w:name="_Toc43116065"/>
-      <w:bookmarkStart w:id="7" w:name="_Toc43149439"/>
+      <w:bookmarkStart w:id="7" w:name="_Toc43224721"/>
       <w:r>
         <w:rPr>
           <w:rFonts w:ascii="Arial" w:hAnsi="Arial" w:cs="Arial"/>
@@ -2660,7 +2774,7 @@
         </w:rPr>
       </w:pPr>
       <w:bookmarkStart w:id="8" w:name="_Toc43116066"/>
-      <w:bookmarkStart w:id="9" w:name="_Toc43149440"/>
+      <w:bookmarkStart w:id="9" w:name="_Toc43224722"/>
       <w:r>
         <w:rPr>
           <w:rFonts w:ascii="Arial" w:hAnsi="Arial" w:cs="Arial"/>
@@ -3181,7 +3295,7 @@
         </w:rPr>
       </w:pPr>
       <w:bookmarkStart w:id="10" w:name="_Toc43116067"/>
-      <w:bookmarkStart w:id="11" w:name="_Toc43149441"/>
+      <w:bookmarkStart w:id="11" w:name="_Toc43224723"/>
       <w:r>
         <w:rPr>
           <w:rFonts w:ascii="Arial" w:hAnsi="Arial" w:cs="Arial"/>
@@ -3413,7 +3527,7 @@
         </w:rPr>
       </w:pPr>
       <w:bookmarkStart w:id="12" w:name="_Toc43116068"/>
-      <w:bookmarkStart w:id="13" w:name="_Toc43149442"/>
+      <w:bookmarkStart w:id="13" w:name="_Toc43224724"/>
       <w:r>
         <w:rPr>
           <w:rFonts w:ascii="Arial" w:hAnsi="Arial" w:cs="Arial"/>
@@ -3578,7 +3692,7 @@
         </w:rPr>
       </w:pPr>
       <w:bookmarkStart w:id="14" w:name="_Toc43116069"/>
-      <w:bookmarkStart w:id="15" w:name="_Toc43149443"/>
+      <w:bookmarkStart w:id="15" w:name="_Toc43224725"/>
       <w:r>
         <w:rPr>
           <w:rFonts w:ascii="Arial" w:hAnsi="Arial" w:cs="Arial"/>
@@ -3767,7 +3881,7 @@
         </w:rPr>
       </w:pPr>
       <w:bookmarkStart w:id="16" w:name="_Toc43116070"/>
-      <w:bookmarkStart w:id="17" w:name="_Toc43149444"/>
+      <w:bookmarkStart w:id="17" w:name="_Toc43224726"/>
       <w:r>
         <w:rPr>
           <w:rFonts w:ascii="Arial" w:hAnsi="Arial" w:cs="Arial"/>
@@ -3926,7 +4040,7 @@
         </w:rPr>
       </w:pPr>
       <w:bookmarkStart w:id="18" w:name="_Toc43116071"/>
-      <w:bookmarkStart w:id="19" w:name="_Toc43149445"/>
+      <w:bookmarkStart w:id="19" w:name="_Toc43224727"/>
       <w:r>
         <w:rPr>
           <w:rFonts w:ascii="Arial" w:hAnsi="Arial" w:cs="Arial"/>
@@ -4098,7 +4212,7 @@
         </w:rPr>
       </w:pPr>
       <w:bookmarkStart w:id="20" w:name="_Toc43116072"/>
-      <w:bookmarkStart w:id="21" w:name="_Toc43149446"/>
+      <w:bookmarkStart w:id="21" w:name="_Toc43224728"/>
       <w:r>
         <w:rPr>
           <w:rFonts w:ascii="Arial" w:hAnsi="Arial" w:cs="Arial"/>
@@ -4130,16 +4244,14 @@
         </w:rPr>
         <w:t xml:space="preserve">De igual forma, para modificar los datos de algún departamento, solo lo seleccionamos el registro, hacemos el cambio y presionamos el botón de modificar. Si todo </w:t>
       </w:r>
-      <w:proofErr w:type="spellStart"/>
-      <w:r>
-        <w:rPr>
-          <w:rFonts w:ascii="Arial" w:hAnsi="Arial" w:cs="Arial"/>
-          <w:sz w:val="24"/>
-          <w:szCs w:val="24"/>
-        </w:rPr>
-        <w:t>esta</w:t>
-      </w:r>
-      <w:proofErr w:type="spellEnd"/>
+      <w:r>
+        <w:rPr>
+          <w:rFonts w:ascii="Arial" w:hAnsi="Arial" w:cs="Arial"/>
+          <w:sz w:val="24"/>
+          <w:szCs w:val="24"/>
+        </w:rPr>
+        <w:t>está</w:t>
+      </w:r>
       <w:r>
         <w:rPr>
           <w:rFonts w:ascii="Arial" w:hAnsi="Arial" w:cs="Arial"/>
@@ -4213,7 +4325,7 @@
         </w:rPr>
       </w:pPr>
       <w:bookmarkStart w:id="22" w:name="_Toc43116073"/>
-      <w:bookmarkStart w:id="23" w:name="_Toc43149447"/>
+      <w:bookmarkStart w:id="23" w:name="_Toc43224729"/>
       <w:r>
         <w:rPr>
           <w:rFonts w:ascii="Arial" w:hAnsi="Arial" w:cs="Arial"/>
@@ -4333,7 +4445,7 @@
         </w:rPr>
       </w:pPr>
       <w:bookmarkStart w:id="24" w:name="_Toc43116074"/>
-      <w:bookmarkStart w:id="25" w:name="_Toc43149448"/>
+      <w:bookmarkStart w:id="25" w:name="_Toc43224730"/>
       <w:r>
         <w:rPr>
           <w:rFonts w:ascii="Arial" w:hAnsi="Arial" w:cs="Arial"/>
@@ -4515,7 +4627,7 @@
         </w:rPr>
       </w:pPr>
       <w:bookmarkStart w:id="26" w:name="_Toc43116075"/>
-      <w:bookmarkStart w:id="27" w:name="_Toc43149449"/>
+      <w:bookmarkStart w:id="27" w:name="_Toc43224731"/>
       <w:r>
         <w:rPr>
           <w:rFonts w:ascii="Arial" w:hAnsi="Arial" w:cs="Arial"/>
@@ -4686,7 +4798,7 @@
         </w:rPr>
       </w:pPr>
       <w:bookmarkStart w:id="28" w:name="_Toc43116076"/>
-      <w:bookmarkStart w:id="29" w:name="_Toc43149450"/>
+      <w:bookmarkStart w:id="29" w:name="_Toc43224732"/>
       <w:r>
         <w:rPr>
           <w:rFonts w:ascii="Arial" w:hAnsi="Arial" w:cs="Arial"/>
@@ -4902,7 +5014,7 @@
         </w:rPr>
       </w:pPr>
       <w:bookmarkStart w:id="30" w:name="_Toc43116077"/>
-      <w:bookmarkStart w:id="31" w:name="_Toc43149451"/>
+      <w:bookmarkStart w:id="31" w:name="_Toc43224733"/>
       <w:r>
         <w:rPr>
           <w:rFonts w:ascii="Arial" w:hAnsi="Arial" w:cs="Arial"/>
@@ -5015,7 +5127,7 @@
         </w:rPr>
       </w:pPr>
       <w:bookmarkStart w:id="32" w:name="_Toc43116078"/>
-      <w:bookmarkStart w:id="33" w:name="_Toc43149452"/>
+      <w:bookmarkStart w:id="33" w:name="_Toc43224734"/>
       <w:r>
         <w:rPr>
           <w:rFonts w:ascii="Arial" w:hAnsi="Arial" w:cs="Arial"/>
@@ -5129,7 +5241,7 @@
         </w:rPr>
       </w:pPr>
       <w:bookmarkStart w:id="34" w:name="_Toc43116079"/>
-      <w:bookmarkStart w:id="35" w:name="_Toc43149453"/>
+      <w:bookmarkStart w:id="35" w:name="_Toc43224735"/>
       <w:r>
         <w:rPr>
           <w:rFonts w:ascii="Arial" w:hAnsi="Arial" w:cs="Arial"/>
@@ -5298,7 +5410,7 @@
         </w:rPr>
       </w:pPr>
       <w:bookmarkStart w:id="36" w:name="_Toc43116080"/>
-      <w:bookmarkStart w:id="37" w:name="_Toc43149454"/>
+      <w:bookmarkStart w:id="37" w:name="_Toc43224736"/>
       <w:r>
         <w:rPr>
           <w:rFonts w:ascii="Arial" w:hAnsi="Arial" w:cs="Arial"/>
@@ -5442,7 +5554,7 @@
         </w:rPr>
       </w:pPr>
       <w:bookmarkStart w:id="38" w:name="_Toc43116081"/>
-      <w:bookmarkStart w:id="39" w:name="_Toc43149455"/>
+      <w:bookmarkStart w:id="39" w:name="_Toc43224737"/>
       <w:r>
         <w:rPr>
           <w:rFonts w:ascii="Arial" w:hAnsi="Arial" w:cs="Arial"/>
@@ -5588,16 +5700,14 @@
         </w:rPr>
         <w:t xml:space="preserve">Podremos guardarlo en diferentes formatos, tanto en PDF que es el </w:t>
       </w:r>
-      <w:proofErr w:type="spellStart"/>
-      <w:r>
-        <w:rPr>
-          <w:rFonts w:ascii="Arial" w:hAnsi="Arial" w:cs="Arial"/>
-          <w:sz w:val="24"/>
-          <w:szCs w:val="24"/>
-        </w:rPr>
-        <w:t>mas</w:t>
-      </w:r>
-      <w:proofErr w:type="spellEnd"/>
+      <w:r>
+        <w:rPr>
+          <w:rFonts w:ascii="Arial" w:hAnsi="Arial" w:cs="Arial"/>
+          <w:sz w:val="24"/>
+          <w:szCs w:val="24"/>
+        </w:rPr>
+        <w:t>más</w:t>
+      </w:r>
       <w:r>
         <w:rPr>
           <w:rFonts w:ascii="Arial" w:hAnsi="Arial" w:cs="Arial"/>
@@ -5606,16 +5716,14 @@
         </w:rPr>
         <w:t xml:space="preserve"> utilizado, como en Word (.docx), HTML o en una hoja de </w:t>
       </w:r>
-      <w:proofErr w:type="spellStart"/>
-      <w:r>
-        <w:rPr>
-          <w:rFonts w:ascii="Arial" w:hAnsi="Arial" w:cs="Arial"/>
-          <w:sz w:val="24"/>
-          <w:szCs w:val="24"/>
-        </w:rPr>
-        <w:t>calculo</w:t>
-      </w:r>
-      <w:proofErr w:type="spellEnd"/>
+      <w:r>
+        <w:rPr>
+          <w:rFonts w:ascii="Arial" w:hAnsi="Arial" w:cs="Arial"/>
+          <w:sz w:val="24"/>
+          <w:szCs w:val="24"/>
+        </w:rPr>
+        <w:t>cálculo</w:t>
+      </w:r>
       <w:r>
         <w:rPr>
           <w:rFonts w:ascii="Arial" w:hAnsi="Arial" w:cs="Arial"/>
@@ -5783,7 +5891,7 @@
         </w:rPr>
       </w:pPr>
       <w:bookmarkStart w:id="40" w:name="_Toc43116082"/>
-      <w:bookmarkStart w:id="41" w:name="_Toc43149456"/>
+      <w:bookmarkStart w:id="41" w:name="_Toc43224738"/>
       <w:r>
         <w:rPr>
           <w:rFonts w:ascii="Arial" w:hAnsi="Arial" w:cs="Arial"/>
@@ -6211,9 +6319,1905 @@
         <w:t>Esto es en sí, todo lo que contiene nuestro sistema, el cual se realizó con la finalidad de llevar un mejor control de todos los equipos de cómputo con los que cuenta el Instituto Tecnológico de Ciudad Madero, aunque también lo hemos subido a GitHub y cualquier persona que lo encuentre es libre de utilizarlo. Esperamos sea de mucha ayuda.</w:t>
       </w:r>
     </w:p>
+    <w:p>
+      <w:pPr>
+        <w:pStyle w:val="Ttulo1"/>
+        <w:rPr>
+          <w:rFonts w:ascii="Arial" w:hAnsi="Arial" w:cs="Arial"/>
+          <w:b/>
+          <w:bCs/>
+          <w:color w:val="auto"/>
+        </w:rPr>
+      </w:pPr>
+      <w:bookmarkStart w:id="42" w:name="_Toc43224354"/>
+      <w:bookmarkStart w:id="43" w:name="_Toc43224739"/>
+      <w:r>
+        <w:rPr>
+          <w:rFonts w:ascii="Arial" w:hAnsi="Arial" w:cs="Arial"/>
+          <w:b/>
+          <w:bCs/>
+          <w:color w:val="auto"/>
+        </w:rPr>
+        <w:lastRenderedPageBreak/>
+        <w:t>Instalación del sistema en un equipo</w:t>
+      </w:r>
+      <w:bookmarkEnd w:id="42"/>
+      <w:bookmarkEnd w:id="43"/>
+    </w:p>
+    <w:p>
+      <w:pPr>
+        <w:rPr>
+          <w:sz w:val="2"/>
+          <w:szCs w:val="2"/>
+        </w:rPr>
+      </w:pPr>
+    </w:p>
+    <w:p>
+      <w:pPr>
+        <w:jc w:val="both"/>
+        <w:rPr>
+          <w:rFonts w:ascii="Arial" w:hAnsi="Arial" w:cs="Arial"/>
+        </w:rPr>
+      </w:pPr>
+      <w:r>
+        <w:rPr>
+          <w:rFonts w:ascii="Arial" w:hAnsi="Arial" w:cs="Arial"/>
+          <w:sz w:val="24"/>
+          <w:szCs w:val="24"/>
+        </w:rPr>
+        <w:t xml:space="preserve">Para poder instalar este sistema en alguna computadora, será necesario tener instalado el IDE NetBeans y el SGBD MySQL. Primeramente, deberemos descargar el proyecto de nuestro repositorio de GitHub, cuya dirección es: </w:t>
+      </w:r>
+      <w:hyperlink r:id="rId45" w:history="1">
+        <w:r>
+          <w:rPr>
+            <w:rStyle w:val="Hipervnculo"/>
+            <w:rFonts w:ascii="Arial" w:hAnsi="Arial" w:cs="Arial"/>
+          </w:rPr>
+          <w:t>https://github.com/CarreraTEC/Comptec/commits/master</w:t>
+        </w:r>
+      </w:hyperlink>
+      <w:r>
+        <w:rPr>
+          <w:rFonts w:ascii="Arial" w:hAnsi="Arial" w:cs="Arial"/>
+        </w:rPr>
+        <w:t>.</w:t>
+      </w:r>
+    </w:p>
+    <w:p>
+      <w:pPr>
+        <w:jc w:val="both"/>
+        <w:rPr>
+          <w:rFonts w:ascii="Arial" w:hAnsi="Arial" w:cs="Arial"/>
+        </w:rPr>
+      </w:pPr>
+      <w:r>
+        <w:rPr>
+          <w:rFonts w:ascii="Arial" w:hAnsi="Arial" w:cs="Arial"/>
+        </w:rPr>
+        <w:t xml:space="preserve">En la parte derecha hay un botón que dice clonar o descargar, con clonar nos referimos a que descarguemos el proyecto junto con todos los </w:t>
+      </w:r>
+      <w:proofErr w:type="spellStart"/>
+      <w:r>
+        <w:rPr>
+          <w:rFonts w:ascii="Arial" w:hAnsi="Arial" w:cs="Arial"/>
+        </w:rPr>
+        <w:t>commits</w:t>
+      </w:r>
+      <w:proofErr w:type="spellEnd"/>
+      <w:r>
+        <w:rPr>
+          <w:rFonts w:ascii="Arial" w:hAnsi="Arial" w:cs="Arial"/>
+        </w:rPr>
+        <w:t xml:space="preserve"> y ramas que hemos venido creando, podremos clonarlo con la siguiente instrucción: git clone htttps://github.com/CarreraTEC/Comptec.git.</w:t>
+      </w:r>
+    </w:p>
+    <w:p>
+      <w:pPr>
+        <w:jc w:val="both"/>
+        <w:rPr>
+          <w:rFonts w:ascii="Arial" w:hAnsi="Arial" w:cs="Arial"/>
+        </w:rPr>
+      </w:pPr>
+      <w:r>
+        <w:rPr>
+          <w:rFonts w:ascii="Arial" w:hAnsi="Arial" w:cs="Arial"/>
+        </w:rPr>
+        <w:t>Si solo deseamos descargarlo, le daremos en “</w:t>
+      </w:r>
+      <w:proofErr w:type="spellStart"/>
+      <w:r>
+        <w:rPr>
+          <w:rFonts w:ascii="Arial" w:hAnsi="Arial" w:cs="Arial"/>
+        </w:rPr>
+        <w:t>Download</w:t>
+      </w:r>
+      <w:proofErr w:type="spellEnd"/>
+      <w:r>
+        <w:rPr>
+          <w:rFonts w:ascii="Arial" w:hAnsi="Arial" w:cs="Arial"/>
+        </w:rPr>
+        <w:t xml:space="preserve"> ZIP”. Extraemos la carpeta.</w:t>
+      </w:r>
+    </w:p>
+    <w:p>
+      <w:pPr>
+        <w:jc w:val="both"/>
+        <w:rPr>
+          <w:rFonts w:ascii="Arial" w:hAnsi="Arial" w:cs="Arial"/>
+          <w:sz w:val="24"/>
+          <w:szCs w:val="24"/>
+        </w:rPr>
+      </w:pPr>
+      <w:r>
+        <w:rPr>
+          <w:noProof/>
+        </w:rPr>
+        <w:drawing>
+          <wp:inline distT="0" distB="0" distL="0" distR="0" wp14:anchorId="29F41E60" wp14:editId="153E0B57">
+            <wp:extent cx="3128682" cy="2027690"/>
+            <wp:effectExtent l="0" t="0" r="0" b="0"/>
+            <wp:docPr id="27" name="Imagen 27"/>
+            <wp:cNvGraphicFramePr>
+              <a:graphicFrameLocks xmlns:a="http://schemas.openxmlformats.org/drawingml/2006/main" noChangeAspect="1"/>
+            </wp:cNvGraphicFramePr>
+            <a:graphic xmlns:a="http://schemas.openxmlformats.org/drawingml/2006/main">
+              <a:graphicData uri="http://schemas.openxmlformats.org/drawingml/2006/picture">
+                <pic:pic xmlns:pic="http://schemas.openxmlformats.org/drawingml/2006/picture">
+                  <pic:nvPicPr>
+                    <pic:cNvPr id="1" name=""/>
+                    <pic:cNvPicPr/>
+                  </pic:nvPicPr>
+                  <pic:blipFill>
+                    <a:blip r:embed="rId46"/>
+                    <a:stretch>
+                      <a:fillRect/>
+                    </a:stretch>
+                  </pic:blipFill>
+                  <pic:spPr>
+                    <a:xfrm>
+                      <a:off x="0" y="0"/>
+                      <a:ext cx="3205370" cy="2077391"/>
+                    </a:xfrm>
+                    <a:prstGeom prst="rect">
+                      <a:avLst/>
+                    </a:prstGeom>
+                  </pic:spPr>
+                </pic:pic>
+              </a:graphicData>
+            </a:graphic>
+          </wp:inline>
+        </w:drawing>
+      </w:r>
+      <w:r>
+        <w:rPr>
+          <w:noProof/>
+        </w:rPr>
+        <w:drawing>
+          <wp:inline distT="0" distB="0" distL="0" distR="0" wp14:anchorId="0845C081" wp14:editId="76F6DBAB">
+            <wp:extent cx="2483224" cy="2151725"/>
+            <wp:effectExtent l="0" t="0" r="0" b="1270"/>
+            <wp:docPr id="34" name="Imagen 34"/>
+            <wp:cNvGraphicFramePr>
+              <a:graphicFrameLocks xmlns:a="http://schemas.openxmlformats.org/drawingml/2006/main" noChangeAspect="1"/>
+            </wp:cNvGraphicFramePr>
+            <a:graphic xmlns:a="http://schemas.openxmlformats.org/drawingml/2006/main">
+              <a:graphicData uri="http://schemas.openxmlformats.org/drawingml/2006/picture">
+                <pic:pic xmlns:pic="http://schemas.openxmlformats.org/drawingml/2006/picture">
+                  <pic:nvPicPr>
+                    <pic:cNvPr id="1" name=""/>
+                    <pic:cNvPicPr/>
+                  </pic:nvPicPr>
+                  <pic:blipFill>
+                    <a:blip r:embed="rId47"/>
+                    <a:stretch>
+                      <a:fillRect/>
+                    </a:stretch>
+                  </pic:blipFill>
+                  <pic:spPr>
+                    <a:xfrm>
+                      <a:off x="0" y="0"/>
+                      <a:ext cx="2512851" cy="2177397"/>
+                    </a:xfrm>
+                    <a:prstGeom prst="rect">
+                      <a:avLst/>
+                    </a:prstGeom>
+                  </pic:spPr>
+                </pic:pic>
+              </a:graphicData>
+            </a:graphic>
+          </wp:inline>
+        </w:drawing>
+      </w:r>
+    </w:p>
+    <w:p>
+      <w:pPr>
+        <w:jc w:val="both"/>
+        <w:rPr>
+          <w:rFonts w:ascii="Arial" w:hAnsi="Arial" w:cs="Arial"/>
+          <w:sz w:val="24"/>
+          <w:szCs w:val="24"/>
+        </w:rPr>
+      </w:pPr>
+      <w:r>
+        <w:rPr>
+          <w:rFonts w:ascii="Arial" w:hAnsi="Arial" w:cs="Arial"/>
+          <w:sz w:val="24"/>
+          <w:szCs w:val="24"/>
+        </w:rPr>
+        <w:t xml:space="preserve">Lo primero que haríamos será crear la base de datos utilizando el script que vienen en la carpeta, llamado </w:t>
+      </w:r>
+      <w:proofErr w:type="spellStart"/>
+      <w:r>
+        <w:rPr>
+          <w:rFonts w:ascii="Arial" w:hAnsi="Arial" w:cs="Arial"/>
+          <w:sz w:val="24"/>
+          <w:szCs w:val="24"/>
+        </w:rPr>
+        <w:t>BDComptec</w:t>
+      </w:r>
+      <w:proofErr w:type="spellEnd"/>
+      <w:r>
+        <w:rPr>
+          <w:rFonts w:ascii="Arial" w:hAnsi="Arial" w:cs="Arial"/>
+          <w:sz w:val="24"/>
+          <w:szCs w:val="24"/>
+        </w:rPr>
+        <w:t>. Ejecutamos todo el script.</w:t>
+      </w:r>
+    </w:p>
+    <w:p>
+      <w:pPr>
+        <w:jc w:val="center"/>
+        <w:rPr>
+          <w:rFonts w:ascii="Arial" w:hAnsi="Arial" w:cs="Arial"/>
+          <w:sz w:val="24"/>
+          <w:szCs w:val="24"/>
+        </w:rPr>
+      </w:pPr>
+      <w:r>
+        <w:rPr>
+          <w:noProof/>
+        </w:rPr>
+        <w:drawing>
+          <wp:inline distT="0" distB="0" distL="0" distR="0" wp14:anchorId="775621E8" wp14:editId="3E5FCBF9">
+            <wp:extent cx="3790147" cy="3182470"/>
+            <wp:effectExtent l="0" t="0" r="1270" b="0"/>
+            <wp:docPr id="36" name="Imagen 36"/>
+            <wp:cNvGraphicFramePr>
+              <a:graphicFrameLocks xmlns:a="http://schemas.openxmlformats.org/drawingml/2006/main" noChangeAspect="1"/>
+            </wp:cNvGraphicFramePr>
+            <a:graphic xmlns:a="http://schemas.openxmlformats.org/drawingml/2006/main">
+              <a:graphicData uri="http://schemas.openxmlformats.org/drawingml/2006/picture">
+                <pic:pic xmlns:pic="http://schemas.openxmlformats.org/drawingml/2006/picture">
+                  <pic:nvPicPr>
+                    <pic:cNvPr id="1" name=""/>
+                    <pic:cNvPicPr/>
+                  </pic:nvPicPr>
+                  <pic:blipFill>
+                    <a:blip r:embed="rId48"/>
+                    <a:stretch>
+                      <a:fillRect/>
+                    </a:stretch>
+                  </pic:blipFill>
+                  <pic:spPr>
+                    <a:xfrm>
+                      <a:off x="0" y="0"/>
+                      <a:ext cx="3834700" cy="3219880"/>
+                    </a:xfrm>
+                    <a:prstGeom prst="rect">
+                      <a:avLst/>
+                    </a:prstGeom>
+                  </pic:spPr>
+                </pic:pic>
+              </a:graphicData>
+            </a:graphic>
+          </wp:inline>
+        </w:drawing>
+      </w:r>
+    </w:p>
+    <w:p>
+      <w:pPr>
+        <w:jc w:val="both"/>
+        <w:rPr>
+          <w:rFonts w:ascii="Arial" w:hAnsi="Arial" w:cs="Arial"/>
+          <w:sz w:val="24"/>
+          <w:szCs w:val="24"/>
+        </w:rPr>
+      </w:pPr>
+      <w:r>
+        <w:rPr>
+          <w:rFonts w:ascii="Arial" w:hAnsi="Arial" w:cs="Arial"/>
+          <w:sz w:val="24"/>
+          <w:szCs w:val="24"/>
+        </w:rPr>
+        <w:lastRenderedPageBreak/>
+        <w:t xml:space="preserve">Una vez que tenemos la base de datos, copiaremos la carpeta que descargamos y la pegaremos en la carpeta </w:t>
+      </w:r>
+      <w:proofErr w:type="spellStart"/>
+      <w:r>
+        <w:rPr>
+          <w:rFonts w:ascii="Arial" w:hAnsi="Arial" w:cs="Arial"/>
+          <w:sz w:val="24"/>
+          <w:szCs w:val="24"/>
+        </w:rPr>
+        <w:t>NetBeansProjects</w:t>
+      </w:r>
+      <w:proofErr w:type="spellEnd"/>
+      <w:r>
+        <w:rPr>
+          <w:rFonts w:ascii="Arial" w:hAnsi="Arial" w:cs="Arial"/>
+          <w:sz w:val="24"/>
+          <w:szCs w:val="24"/>
+        </w:rPr>
+        <w:t>, normalmente ubicada en el directorio de Mis Documentos. Ahora, abrimos NetBeans y cargamos el proyecto.</w:t>
+      </w:r>
+    </w:p>
+    <w:p>
+      <w:pPr>
+        <w:jc w:val="both"/>
+        <w:rPr>
+          <w:rFonts w:ascii="Arial" w:hAnsi="Arial" w:cs="Arial"/>
+          <w:sz w:val="24"/>
+          <w:szCs w:val="24"/>
+        </w:rPr>
+      </w:pPr>
+      <w:r>
+        <w:rPr>
+          <w:rFonts w:ascii="Arial" w:hAnsi="Arial" w:cs="Arial"/>
+          <w:sz w:val="24"/>
+          <w:szCs w:val="24"/>
+        </w:rPr>
+        <w:t xml:space="preserve">Saldrán unos errores, porque falta añadir las librerías. </w:t>
+      </w:r>
+    </w:p>
+    <w:p>
+      <w:pPr>
+        <w:jc w:val="center"/>
+        <w:rPr>
+          <w:rFonts w:ascii="Arial" w:hAnsi="Arial" w:cs="Arial"/>
+          <w:sz w:val="24"/>
+          <w:szCs w:val="24"/>
+        </w:rPr>
+      </w:pPr>
+      <w:r>
+        <w:rPr>
+          <w:rFonts w:ascii="Arial" w:hAnsi="Arial" w:cs="Arial"/>
+          <w:noProof/>
+          <w:sz w:val="24"/>
+          <w:szCs w:val="24"/>
+        </w:rPr>
+        <w:drawing>
+          <wp:inline distT="0" distB="0" distL="0" distR="0" wp14:anchorId="7C20F1AF" wp14:editId="16E4CBCD">
+            <wp:extent cx="1619476" cy="552527"/>
+            <wp:effectExtent l="0" t="0" r="0" b="0"/>
+            <wp:docPr id="43" name="Imagen 43"/>
+            <wp:cNvGraphicFramePr>
+              <a:graphicFrameLocks xmlns:a="http://schemas.openxmlformats.org/drawingml/2006/main" noChangeAspect="1"/>
+            </wp:cNvGraphicFramePr>
+            <a:graphic xmlns:a="http://schemas.openxmlformats.org/drawingml/2006/main">
+              <a:graphicData uri="http://schemas.openxmlformats.org/drawingml/2006/picture">
+                <pic:pic xmlns:pic="http://schemas.openxmlformats.org/drawingml/2006/picture">
+                  <pic:nvPicPr>
+                    <pic:cNvPr id="43" name="1.png"/>
+                    <pic:cNvPicPr/>
+                  </pic:nvPicPr>
+                  <pic:blipFill>
+                    <a:blip r:embed="rId49">
+                      <a:extLst>
+                        <a:ext uri="{28A0092B-C50C-407E-A947-70E740481C1C}">
+                          <a14:useLocalDpi xmlns:a14="http://schemas.microsoft.com/office/drawing/2010/main" val="0"/>
+                        </a:ext>
+                      </a:extLst>
+                    </a:blip>
+                    <a:stretch>
+                      <a:fillRect/>
+                    </a:stretch>
+                  </pic:blipFill>
+                  <pic:spPr>
+                    <a:xfrm>
+                      <a:off x="0" y="0"/>
+                      <a:ext cx="1619476" cy="552527"/>
+                    </a:xfrm>
+                    <a:prstGeom prst="rect">
+                      <a:avLst/>
+                    </a:prstGeom>
+                  </pic:spPr>
+                </pic:pic>
+              </a:graphicData>
+            </a:graphic>
+          </wp:inline>
+        </w:drawing>
+      </w:r>
+    </w:p>
+    <w:p>
+      <w:pPr>
+        <w:jc w:val="center"/>
+        <w:rPr>
+          <w:rFonts w:ascii="Arial" w:hAnsi="Arial" w:cs="Arial"/>
+          <w:sz w:val="24"/>
+          <w:szCs w:val="24"/>
+        </w:rPr>
+      </w:pPr>
+      <w:r>
+        <w:rPr>
+          <w:rFonts w:ascii="Arial" w:hAnsi="Arial" w:cs="Arial"/>
+          <w:noProof/>
+          <w:sz w:val="24"/>
+          <w:szCs w:val="24"/>
+        </w:rPr>
+        <w:drawing>
+          <wp:inline distT="0" distB="0" distL="0" distR="0" wp14:anchorId="626B2973" wp14:editId="44220089">
+            <wp:extent cx="3693459" cy="2035036"/>
+            <wp:effectExtent l="0" t="0" r="2540" b="3810"/>
+            <wp:docPr id="46" name="Imagen 46"/>
+            <wp:cNvGraphicFramePr>
+              <a:graphicFrameLocks xmlns:a="http://schemas.openxmlformats.org/drawingml/2006/main" noChangeAspect="1"/>
+            </wp:cNvGraphicFramePr>
+            <a:graphic xmlns:a="http://schemas.openxmlformats.org/drawingml/2006/main">
+              <a:graphicData uri="http://schemas.openxmlformats.org/drawingml/2006/picture">
+                <pic:pic xmlns:pic="http://schemas.openxmlformats.org/drawingml/2006/picture">
+                  <pic:nvPicPr>
+                    <pic:cNvPr id="46" name="2.png"/>
+                    <pic:cNvPicPr/>
+                  </pic:nvPicPr>
+                  <pic:blipFill>
+                    <a:blip r:embed="rId50">
+                      <a:extLst>
+                        <a:ext uri="{28A0092B-C50C-407E-A947-70E740481C1C}">
+                          <a14:useLocalDpi xmlns:a14="http://schemas.microsoft.com/office/drawing/2010/main" val="0"/>
+                        </a:ext>
+                      </a:extLst>
+                    </a:blip>
+                    <a:stretch>
+                      <a:fillRect/>
+                    </a:stretch>
+                  </pic:blipFill>
+                  <pic:spPr>
+                    <a:xfrm>
+                      <a:off x="0" y="0"/>
+                      <a:ext cx="3708269" cy="2043196"/>
+                    </a:xfrm>
+                    <a:prstGeom prst="rect">
+                      <a:avLst/>
+                    </a:prstGeom>
+                  </pic:spPr>
+                </pic:pic>
+              </a:graphicData>
+            </a:graphic>
+          </wp:inline>
+        </w:drawing>
+      </w:r>
+    </w:p>
+    <w:p>
+      <w:pPr>
+        <w:jc w:val="both"/>
+        <w:rPr>
+          <w:rFonts w:ascii="Arial" w:hAnsi="Arial" w:cs="Arial"/>
+          <w:sz w:val="24"/>
+          <w:szCs w:val="24"/>
+        </w:rPr>
+      </w:pPr>
+      <w:r>
+        <w:rPr>
+          <w:rFonts w:ascii="Arial" w:hAnsi="Arial" w:cs="Arial"/>
+          <w:sz w:val="24"/>
+          <w:szCs w:val="24"/>
+        </w:rPr>
+        <w:t xml:space="preserve">Lo que haremos será darle </w:t>
+      </w:r>
+      <w:proofErr w:type="spellStart"/>
+      <w:r>
+        <w:rPr>
+          <w:rFonts w:ascii="Arial" w:hAnsi="Arial" w:cs="Arial"/>
+          <w:sz w:val="24"/>
+          <w:szCs w:val="24"/>
+        </w:rPr>
+        <w:t>click</w:t>
+      </w:r>
+      <w:proofErr w:type="spellEnd"/>
+      <w:r>
+        <w:rPr>
+          <w:rFonts w:ascii="Arial" w:hAnsi="Arial" w:cs="Arial"/>
+          <w:sz w:val="24"/>
+          <w:szCs w:val="24"/>
+        </w:rPr>
+        <w:t xml:space="preserve"> derecho a la carpeta Librerías y a propiedades. Seleccionamos todas las que estén dando problemas y le damos en remover.</w:t>
+      </w:r>
+    </w:p>
+    <w:p>
+      <w:pPr>
+        <w:jc w:val="center"/>
+        <w:rPr>
+          <w:rFonts w:ascii="Arial" w:hAnsi="Arial" w:cs="Arial"/>
+          <w:sz w:val="24"/>
+          <w:szCs w:val="24"/>
+        </w:rPr>
+      </w:pPr>
+      <w:r>
+        <w:rPr>
+          <w:rFonts w:ascii="Arial" w:hAnsi="Arial" w:cs="Arial"/>
+          <w:noProof/>
+          <w:sz w:val="24"/>
+          <w:szCs w:val="24"/>
+        </w:rPr>
+        <w:drawing>
+          <wp:inline distT="0" distB="0" distL="0" distR="0" wp14:anchorId="677B66DA" wp14:editId="0425A64B">
+            <wp:extent cx="4392706" cy="2036618"/>
+            <wp:effectExtent l="0" t="0" r="8255" b="1905"/>
+            <wp:docPr id="47" name="Imagen 47"/>
+            <wp:cNvGraphicFramePr>
+              <a:graphicFrameLocks xmlns:a="http://schemas.openxmlformats.org/drawingml/2006/main" noChangeAspect="1"/>
+            </wp:cNvGraphicFramePr>
+            <a:graphic xmlns:a="http://schemas.openxmlformats.org/drawingml/2006/main">
+              <a:graphicData uri="http://schemas.openxmlformats.org/drawingml/2006/picture">
+                <pic:pic xmlns:pic="http://schemas.openxmlformats.org/drawingml/2006/picture">
+                  <pic:nvPicPr>
+                    <pic:cNvPr id="47" name="3.png"/>
+                    <pic:cNvPicPr/>
+                  </pic:nvPicPr>
+                  <pic:blipFill>
+                    <a:blip r:embed="rId51">
+                      <a:extLst>
+                        <a:ext uri="{28A0092B-C50C-407E-A947-70E740481C1C}">
+                          <a14:useLocalDpi xmlns:a14="http://schemas.microsoft.com/office/drawing/2010/main" val="0"/>
+                        </a:ext>
+                      </a:extLst>
+                    </a:blip>
+                    <a:stretch>
+                      <a:fillRect/>
+                    </a:stretch>
+                  </pic:blipFill>
+                  <pic:spPr>
+                    <a:xfrm>
+                      <a:off x="0" y="0"/>
+                      <a:ext cx="4399094" cy="2039580"/>
+                    </a:xfrm>
+                    <a:prstGeom prst="rect">
+                      <a:avLst/>
+                    </a:prstGeom>
+                  </pic:spPr>
+                </pic:pic>
+              </a:graphicData>
+            </a:graphic>
+          </wp:inline>
+        </w:drawing>
+      </w:r>
+    </w:p>
+    <w:p>
+      <w:pPr>
+        <w:rPr>
+          <w:rFonts w:ascii="Arial" w:hAnsi="Arial" w:cs="Arial"/>
+          <w:sz w:val="24"/>
+          <w:szCs w:val="24"/>
+        </w:rPr>
+      </w:pPr>
+      <w:r>
+        <w:rPr>
+          <w:rFonts w:ascii="Arial" w:hAnsi="Arial" w:cs="Arial"/>
+          <w:sz w:val="24"/>
+          <w:szCs w:val="24"/>
+        </w:rPr>
+        <w:t xml:space="preserve">Le damos </w:t>
+      </w:r>
+      <w:proofErr w:type="spellStart"/>
+      <w:r>
+        <w:rPr>
+          <w:rFonts w:ascii="Arial" w:hAnsi="Arial" w:cs="Arial"/>
+          <w:sz w:val="24"/>
+          <w:szCs w:val="24"/>
+        </w:rPr>
+        <w:t>click</w:t>
+      </w:r>
+      <w:proofErr w:type="spellEnd"/>
+      <w:r>
+        <w:rPr>
+          <w:rFonts w:ascii="Arial" w:hAnsi="Arial" w:cs="Arial"/>
+          <w:sz w:val="24"/>
+          <w:szCs w:val="24"/>
+        </w:rPr>
+        <w:t xml:space="preserve"> en </w:t>
+      </w:r>
+      <w:proofErr w:type="spellStart"/>
+      <w:r>
+        <w:rPr>
+          <w:rFonts w:ascii="Arial" w:hAnsi="Arial" w:cs="Arial"/>
+          <w:sz w:val="24"/>
+          <w:szCs w:val="24"/>
+        </w:rPr>
+        <w:t>Add</w:t>
+      </w:r>
+      <w:proofErr w:type="spellEnd"/>
+      <w:r>
+        <w:rPr>
+          <w:rFonts w:ascii="Arial" w:hAnsi="Arial" w:cs="Arial"/>
+          <w:sz w:val="24"/>
+          <w:szCs w:val="24"/>
+        </w:rPr>
+        <w:t xml:space="preserve"> Library y cargaremos la librería llamada MySQL JDBC Driver, que nos permite establecer la conexión con la base de datos.</w:t>
+      </w:r>
+    </w:p>
+    <w:p>
+      <w:pPr>
+        <w:rPr>
+          <w:rFonts w:ascii="Arial" w:hAnsi="Arial" w:cs="Arial"/>
+          <w:sz w:val="24"/>
+          <w:szCs w:val="24"/>
+        </w:rPr>
+      </w:pPr>
+    </w:p>
+    <w:p>
+      <w:pPr>
+        <w:jc w:val="center"/>
+        <w:rPr>
+          <w:rFonts w:ascii="Arial" w:hAnsi="Arial" w:cs="Arial"/>
+          <w:sz w:val="24"/>
+          <w:szCs w:val="24"/>
+        </w:rPr>
+      </w:pPr>
+      <w:r>
+        <w:rPr>
+          <w:rFonts w:ascii="Arial" w:hAnsi="Arial" w:cs="Arial"/>
+          <w:noProof/>
+          <w:sz w:val="24"/>
+          <w:szCs w:val="24"/>
+        </w:rPr>
+        <w:drawing>
+          <wp:inline distT="0" distB="0" distL="0" distR="0" wp14:anchorId="336950B5" wp14:editId="6A49F1D7">
+            <wp:extent cx="2010056" cy="704948"/>
+            <wp:effectExtent l="0" t="0" r="9525" b="0"/>
+            <wp:docPr id="48" name="Imagen 48"/>
+            <wp:cNvGraphicFramePr>
+              <a:graphicFrameLocks xmlns:a="http://schemas.openxmlformats.org/drawingml/2006/main" noChangeAspect="1"/>
+            </wp:cNvGraphicFramePr>
+            <a:graphic xmlns:a="http://schemas.openxmlformats.org/drawingml/2006/main">
+              <a:graphicData uri="http://schemas.openxmlformats.org/drawingml/2006/picture">
+                <pic:pic xmlns:pic="http://schemas.openxmlformats.org/drawingml/2006/picture">
+                  <pic:nvPicPr>
+                    <pic:cNvPr id="48" name="4.png"/>
+                    <pic:cNvPicPr/>
+                  </pic:nvPicPr>
+                  <pic:blipFill>
+                    <a:blip r:embed="rId52">
+                      <a:extLst>
+                        <a:ext uri="{28A0092B-C50C-407E-A947-70E740481C1C}">
+                          <a14:useLocalDpi xmlns:a14="http://schemas.microsoft.com/office/drawing/2010/main" val="0"/>
+                        </a:ext>
+                      </a:extLst>
+                    </a:blip>
+                    <a:stretch>
+                      <a:fillRect/>
+                    </a:stretch>
+                  </pic:blipFill>
+                  <pic:spPr>
+                    <a:xfrm>
+                      <a:off x="0" y="0"/>
+                      <a:ext cx="2010056" cy="704948"/>
+                    </a:xfrm>
+                    <a:prstGeom prst="rect">
+                      <a:avLst/>
+                    </a:prstGeom>
+                  </pic:spPr>
+                </pic:pic>
+              </a:graphicData>
+            </a:graphic>
+          </wp:inline>
+        </w:drawing>
+      </w:r>
+    </w:p>
+    <w:p>
+      <w:pPr>
+        <w:jc w:val="center"/>
+        <w:rPr>
+          <w:rFonts w:ascii="Arial" w:hAnsi="Arial" w:cs="Arial"/>
+          <w:sz w:val="24"/>
+          <w:szCs w:val="24"/>
+        </w:rPr>
+      </w:pPr>
+    </w:p>
+    <w:p>
+      <w:pPr>
+        <w:jc w:val="both"/>
+        <w:rPr>
+          <w:rFonts w:ascii="Arial" w:hAnsi="Arial" w:cs="Arial"/>
+          <w:sz w:val="24"/>
+          <w:szCs w:val="24"/>
+        </w:rPr>
+      </w:pPr>
+      <w:r>
+        <w:rPr>
+          <w:rFonts w:ascii="Arial" w:hAnsi="Arial" w:cs="Arial"/>
+          <w:sz w:val="24"/>
+          <w:szCs w:val="24"/>
+        </w:rPr>
+        <w:lastRenderedPageBreak/>
+        <w:t xml:space="preserve">Damos </w:t>
+      </w:r>
+      <w:proofErr w:type="spellStart"/>
+      <w:r>
+        <w:rPr>
+          <w:rFonts w:ascii="Arial" w:hAnsi="Arial" w:cs="Arial"/>
+          <w:sz w:val="24"/>
+          <w:szCs w:val="24"/>
+        </w:rPr>
+        <w:t>click</w:t>
+      </w:r>
+      <w:proofErr w:type="spellEnd"/>
+      <w:r>
+        <w:rPr>
+          <w:rFonts w:ascii="Arial" w:hAnsi="Arial" w:cs="Arial"/>
+          <w:sz w:val="24"/>
+          <w:szCs w:val="24"/>
+        </w:rPr>
+        <w:t xml:space="preserve"> en </w:t>
+      </w:r>
+      <w:proofErr w:type="spellStart"/>
+      <w:r>
+        <w:rPr>
+          <w:rFonts w:ascii="Arial" w:hAnsi="Arial" w:cs="Arial"/>
+          <w:sz w:val="24"/>
+          <w:szCs w:val="24"/>
+        </w:rPr>
+        <w:t>Add</w:t>
+      </w:r>
+      <w:proofErr w:type="spellEnd"/>
+      <w:r>
+        <w:rPr>
+          <w:rFonts w:ascii="Arial" w:hAnsi="Arial" w:cs="Arial"/>
+          <w:sz w:val="24"/>
+          <w:szCs w:val="24"/>
+        </w:rPr>
+        <w:t xml:space="preserve"> JAR/Folder y nos vamos a la carpeta de Librerías necesarias contenida en la carpeta que descargamos. De ahí seleccionamos todas las librarías menos </w:t>
+      </w:r>
+      <w:proofErr w:type="spellStart"/>
+      <w:r>
+        <w:rPr>
+          <w:rFonts w:ascii="Arial" w:hAnsi="Arial" w:cs="Arial"/>
+          <w:sz w:val="24"/>
+          <w:szCs w:val="24"/>
+        </w:rPr>
+        <w:t>AbsoluteLayout</w:t>
+      </w:r>
+      <w:proofErr w:type="spellEnd"/>
+      <w:r>
+        <w:rPr>
+          <w:rFonts w:ascii="Arial" w:hAnsi="Arial" w:cs="Arial"/>
+          <w:sz w:val="24"/>
+          <w:szCs w:val="24"/>
+        </w:rPr>
+        <w:t xml:space="preserve"> y </w:t>
+      </w:r>
+      <w:proofErr w:type="spellStart"/>
+      <w:r>
+        <w:rPr>
+          <w:rFonts w:ascii="Arial" w:hAnsi="Arial" w:cs="Arial"/>
+          <w:sz w:val="24"/>
+          <w:szCs w:val="24"/>
+        </w:rPr>
+        <w:t>mysql-connector</w:t>
+      </w:r>
+      <w:proofErr w:type="spellEnd"/>
+      <w:r>
+        <w:rPr>
+          <w:rFonts w:ascii="Arial" w:hAnsi="Arial" w:cs="Arial"/>
+          <w:sz w:val="24"/>
+          <w:szCs w:val="24"/>
+        </w:rPr>
+        <w:t>, ya que esas ya las tenemos.</w:t>
+      </w:r>
+    </w:p>
+    <w:p>
+      <w:pPr>
+        <w:jc w:val="center"/>
+        <w:rPr>
+          <w:rFonts w:ascii="Arial" w:hAnsi="Arial" w:cs="Arial"/>
+          <w:sz w:val="24"/>
+          <w:szCs w:val="24"/>
+        </w:rPr>
+      </w:pPr>
+      <w:r>
+        <w:rPr>
+          <w:rFonts w:ascii="Arial" w:hAnsi="Arial" w:cs="Arial"/>
+          <w:noProof/>
+          <w:sz w:val="24"/>
+          <w:szCs w:val="24"/>
+        </w:rPr>
+        <w:drawing>
+          <wp:inline distT="0" distB="0" distL="0" distR="0" wp14:anchorId="31CFA6E3" wp14:editId="06422DE2">
+            <wp:extent cx="2924583" cy="2029108"/>
+            <wp:effectExtent l="0" t="0" r="9525" b="9525"/>
+            <wp:docPr id="49" name="Imagen 49"/>
+            <wp:cNvGraphicFramePr>
+              <a:graphicFrameLocks xmlns:a="http://schemas.openxmlformats.org/drawingml/2006/main" noChangeAspect="1"/>
+            </wp:cNvGraphicFramePr>
+            <a:graphic xmlns:a="http://schemas.openxmlformats.org/drawingml/2006/main">
+              <a:graphicData uri="http://schemas.openxmlformats.org/drawingml/2006/picture">
+                <pic:pic xmlns:pic="http://schemas.openxmlformats.org/drawingml/2006/picture">
+                  <pic:nvPicPr>
+                    <pic:cNvPr id="49" name="5.png"/>
+                    <pic:cNvPicPr/>
+                  </pic:nvPicPr>
+                  <pic:blipFill>
+                    <a:blip r:embed="rId53">
+                      <a:extLst>
+                        <a:ext uri="{28A0092B-C50C-407E-A947-70E740481C1C}">
+                          <a14:useLocalDpi xmlns:a14="http://schemas.microsoft.com/office/drawing/2010/main" val="0"/>
+                        </a:ext>
+                      </a:extLst>
+                    </a:blip>
+                    <a:stretch>
+                      <a:fillRect/>
+                    </a:stretch>
+                  </pic:blipFill>
+                  <pic:spPr>
+                    <a:xfrm>
+                      <a:off x="0" y="0"/>
+                      <a:ext cx="2924583" cy="2029108"/>
+                    </a:xfrm>
+                    <a:prstGeom prst="rect">
+                      <a:avLst/>
+                    </a:prstGeom>
+                  </pic:spPr>
+                </pic:pic>
+              </a:graphicData>
+            </a:graphic>
+          </wp:inline>
+        </w:drawing>
+      </w:r>
+    </w:p>
+    <w:p>
+      <w:pPr>
+        <w:rPr>
+          <w:rFonts w:ascii="Arial" w:hAnsi="Arial" w:cs="Arial"/>
+          <w:sz w:val="24"/>
+          <w:szCs w:val="24"/>
+        </w:rPr>
+      </w:pPr>
+      <w:r>
+        <w:rPr>
+          <w:rFonts w:ascii="Arial" w:hAnsi="Arial" w:cs="Arial"/>
+          <w:sz w:val="24"/>
+          <w:szCs w:val="24"/>
+        </w:rPr>
+        <w:t>De esta manera, habrán sido cargadas de manera correcta todas las librarías necesarias para ejecutar nuestro sistema.</w:t>
+      </w:r>
+    </w:p>
+    <w:p>
+      <w:pPr>
+        <w:jc w:val="center"/>
+        <w:rPr>
+          <w:rFonts w:ascii="Arial" w:hAnsi="Arial" w:cs="Arial"/>
+          <w:sz w:val="24"/>
+          <w:szCs w:val="24"/>
+        </w:rPr>
+      </w:pPr>
+      <w:r>
+        <w:rPr>
+          <w:rFonts w:ascii="Arial" w:hAnsi="Arial" w:cs="Arial"/>
+          <w:noProof/>
+          <w:sz w:val="24"/>
+          <w:szCs w:val="24"/>
+        </w:rPr>
+        <w:drawing>
+          <wp:inline distT="0" distB="0" distL="0" distR="0" wp14:anchorId="33E6DB4B" wp14:editId="3A779BD2">
+            <wp:extent cx="4760259" cy="2209510"/>
+            <wp:effectExtent l="0" t="0" r="2540" b="635"/>
+            <wp:docPr id="50" name="Imagen 50"/>
+            <wp:cNvGraphicFramePr>
+              <a:graphicFrameLocks xmlns:a="http://schemas.openxmlformats.org/drawingml/2006/main" noChangeAspect="1"/>
+            </wp:cNvGraphicFramePr>
+            <a:graphic xmlns:a="http://schemas.openxmlformats.org/drawingml/2006/main">
+              <a:graphicData uri="http://schemas.openxmlformats.org/drawingml/2006/picture">
+                <pic:pic xmlns:pic="http://schemas.openxmlformats.org/drawingml/2006/picture">
+                  <pic:nvPicPr>
+                    <pic:cNvPr id="50" name="6.png"/>
+                    <pic:cNvPicPr/>
+                  </pic:nvPicPr>
+                  <pic:blipFill>
+                    <a:blip r:embed="rId54">
+                      <a:extLst>
+                        <a:ext uri="{28A0092B-C50C-407E-A947-70E740481C1C}">
+                          <a14:useLocalDpi xmlns:a14="http://schemas.microsoft.com/office/drawing/2010/main" val="0"/>
+                        </a:ext>
+                      </a:extLst>
+                    </a:blip>
+                    <a:stretch>
+                      <a:fillRect/>
+                    </a:stretch>
+                  </pic:blipFill>
+                  <pic:spPr>
+                    <a:xfrm>
+                      <a:off x="0" y="0"/>
+                      <a:ext cx="4769430" cy="2213767"/>
+                    </a:xfrm>
+                    <a:prstGeom prst="rect">
+                      <a:avLst/>
+                    </a:prstGeom>
+                  </pic:spPr>
+                </pic:pic>
+              </a:graphicData>
+            </a:graphic>
+          </wp:inline>
+        </w:drawing>
+      </w:r>
+    </w:p>
+    <w:p>
+      <w:pPr>
+        <w:rPr>
+          <w:rFonts w:ascii="Arial" w:hAnsi="Arial" w:cs="Arial"/>
+          <w:sz w:val="24"/>
+          <w:szCs w:val="24"/>
+        </w:rPr>
+      </w:pPr>
+    </w:p>
+    <w:p>
+      <w:pPr>
+        <w:rPr>
+          <w:rFonts w:ascii="Arial" w:hAnsi="Arial" w:cs="Arial"/>
+          <w:sz w:val="24"/>
+          <w:szCs w:val="24"/>
+        </w:rPr>
+      </w:pPr>
+      <w:r>
+        <w:rPr>
+          <w:rFonts w:ascii="Arial" w:hAnsi="Arial" w:cs="Arial"/>
+          <w:sz w:val="24"/>
+          <w:szCs w:val="24"/>
+        </w:rPr>
+        <w:t>Y ahora ya tampoco nos aparece ningún error en el proyecto.</w:t>
+      </w:r>
+    </w:p>
+    <w:p>
+      <w:pPr>
+        <w:rPr>
+          <w:rFonts w:ascii="Arial" w:hAnsi="Arial" w:cs="Arial"/>
+          <w:sz w:val="24"/>
+          <w:szCs w:val="24"/>
+        </w:rPr>
+      </w:pPr>
+    </w:p>
+    <w:p>
+      <w:pPr>
+        <w:jc w:val="center"/>
+        <w:rPr>
+          <w:rFonts w:ascii="Arial" w:hAnsi="Arial" w:cs="Arial"/>
+          <w:sz w:val="24"/>
+          <w:szCs w:val="24"/>
+        </w:rPr>
+      </w:pPr>
+      <w:r>
+        <w:rPr>
+          <w:rFonts w:ascii="Arial" w:hAnsi="Arial" w:cs="Arial"/>
+          <w:noProof/>
+          <w:sz w:val="24"/>
+          <w:szCs w:val="24"/>
+        </w:rPr>
+        <w:drawing>
+          <wp:inline distT="0" distB="0" distL="0" distR="0" wp14:anchorId="19A19D62" wp14:editId="681F8720">
+            <wp:extent cx="2591446" cy="1595718"/>
+            <wp:effectExtent l="0" t="0" r="0" b="5080"/>
+            <wp:docPr id="51" name="Imagen 51"/>
+            <wp:cNvGraphicFramePr>
+              <a:graphicFrameLocks xmlns:a="http://schemas.openxmlformats.org/drawingml/2006/main" noChangeAspect="1"/>
+            </wp:cNvGraphicFramePr>
+            <a:graphic xmlns:a="http://schemas.openxmlformats.org/drawingml/2006/main">
+              <a:graphicData uri="http://schemas.openxmlformats.org/drawingml/2006/picture">
+                <pic:pic xmlns:pic="http://schemas.openxmlformats.org/drawingml/2006/picture">
+                  <pic:nvPicPr>
+                    <pic:cNvPr id="51" name="7.png"/>
+                    <pic:cNvPicPr/>
+                  </pic:nvPicPr>
+                  <pic:blipFill>
+                    <a:blip r:embed="rId55">
+                      <a:extLst>
+                        <a:ext uri="{28A0092B-C50C-407E-A947-70E740481C1C}">
+                          <a14:useLocalDpi xmlns:a14="http://schemas.microsoft.com/office/drawing/2010/main" val="0"/>
+                        </a:ext>
+                      </a:extLst>
+                    </a:blip>
+                    <a:stretch>
+                      <a:fillRect/>
+                    </a:stretch>
+                  </pic:blipFill>
+                  <pic:spPr>
+                    <a:xfrm>
+                      <a:off x="0" y="0"/>
+                      <a:ext cx="2605726" cy="1604511"/>
+                    </a:xfrm>
+                    <a:prstGeom prst="rect">
+                      <a:avLst/>
+                    </a:prstGeom>
+                  </pic:spPr>
+                </pic:pic>
+              </a:graphicData>
+            </a:graphic>
+          </wp:inline>
+        </w:drawing>
+      </w:r>
+    </w:p>
+    <w:p>
+      <w:pPr>
+        <w:spacing w:after="0"/>
+        <w:jc w:val="both"/>
+        <w:rPr>
+          <w:rFonts w:ascii="Arial" w:hAnsi="Arial" w:cs="Arial"/>
+          <w:sz w:val="24"/>
+          <w:szCs w:val="24"/>
+        </w:rPr>
+      </w:pPr>
+      <w:r>
+        <w:rPr>
+          <w:rFonts w:ascii="Arial" w:hAnsi="Arial" w:cs="Arial"/>
+          <w:sz w:val="24"/>
+          <w:szCs w:val="24"/>
+        </w:rPr>
+        <w:lastRenderedPageBreak/>
+        <w:t>El siguiente paso será abrir la clase conexionBD.java. Ahí tenemos la dirección de nuestra base de datos junto con el usuario y contraseña, estos dos últimos deberemos cambiarlos por los correspondientes a la computadora donde se quiera utilizar el sistema.</w:t>
+      </w:r>
+    </w:p>
+    <w:p>
+      <w:pPr>
+        <w:spacing w:after="0"/>
+        <w:jc w:val="both"/>
+        <w:rPr>
+          <w:rFonts w:ascii="Arial" w:hAnsi="Arial" w:cs="Arial"/>
+          <w:sz w:val="24"/>
+          <w:szCs w:val="24"/>
+        </w:rPr>
+      </w:pPr>
+    </w:p>
+    <w:p>
+      <w:pPr>
+        <w:spacing w:after="0"/>
+        <w:jc w:val="both"/>
+        <w:rPr>
+          <w:rFonts w:ascii="Arial" w:hAnsi="Arial" w:cs="Arial"/>
+          <w:sz w:val="24"/>
+          <w:szCs w:val="24"/>
+        </w:rPr>
+      </w:pPr>
+      <w:r>
+        <w:rPr>
+          <w:noProof/>
+        </w:rPr>
+        <w:drawing>
+          <wp:inline distT="0" distB="0" distL="0" distR="0" wp14:anchorId="1C8FBE41" wp14:editId="51827F1B">
+            <wp:extent cx="5612130" cy="1221105"/>
+            <wp:effectExtent l="0" t="0" r="7620" b="0"/>
+            <wp:docPr id="52" name="Imagen 52"/>
+            <wp:cNvGraphicFramePr>
+              <a:graphicFrameLocks xmlns:a="http://schemas.openxmlformats.org/drawingml/2006/main" noChangeAspect="1"/>
+            </wp:cNvGraphicFramePr>
+            <a:graphic xmlns:a="http://schemas.openxmlformats.org/drawingml/2006/main">
+              <a:graphicData uri="http://schemas.openxmlformats.org/drawingml/2006/picture">
+                <pic:pic xmlns:pic="http://schemas.openxmlformats.org/drawingml/2006/picture">
+                  <pic:nvPicPr>
+                    <pic:cNvPr id="1" name=""/>
+                    <pic:cNvPicPr/>
+                  </pic:nvPicPr>
+                  <pic:blipFill>
+                    <a:blip r:embed="rId56"/>
+                    <a:stretch>
+                      <a:fillRect/>
+                    </a:stretch>
+                  </pic:blipFill>
+                  <pic:spPr>
+                    <a:xfrm>
+                      <a:off x="0" y="0"/>
+                      <a:ext cx="5612130" cy="1221105"/>
+                    </a:xfrm>
+                    <a:prstGeom prst="rect">
+                      <a:avLst/>
+                    </a:prstGeom>
+                  </pic:spPr>
+                </pic:pic>
+              </a:graphicData>
+            </a:graphic>
+          </wp:inline>
+        </w:drawing>
+      </w:r>
+    </w:p>
+    <w:p>
+      <w:pPr>
+        <w:spacing w:after="0"/>
+        <w:jc w:val="both"/>
+        <w:rPr>
+          <w:rFonts w:ascii="Arial" w:hAnsi="Arial" w:cs="Arial"/>
+          <w:sz w:val="24"/>
+          <w:szCs w:val="24"/>
+        </w:rPr>
+      </w:pPr>
+    </w:p>
+    <w:p>
+      <w:pPr>
+        <w:spacing w:after="0"/>
+        <w:jc w:val="both"/>
+        <w:rPr>
+          <w:rFonts w:ascii="Arial" w:hAnsi="Arial" w:cs="Arial"/>
+          <w:sz w:val="24"/>
+          <w:szCs w:val="24"/>
+        </w:rPr>
+      </w:pPr>
+      <w:r>
+        <w:rPr>
+          <w:rFonts w:ascii="Arial" w:hAnsi="Arial" w:cs="Arial"/>
+          <w:sz w:val="24"/>
+          <w:szCs w:val="24"/>
+        </w:rPr>
+        <w:t xml:space="preserve">Nuestro sistema, como ya se vio a lo largo de este manual, tiene la capacidad de generar reportes de los equipos registrados en el sistema, si en este momento intentamos generarlos, nos saldrá error porque nos hace falta instalar el plugin </w:t>
+      </w:r>
+      <w:proofErr w:type="spellStart"/>
+      <w:r>
+        <w:rPr>
+          <w:rFonts w:ascii="Arial" w:hAnsi="Arial" w:cs="Arial"/>
+          <w:sz w:val="24"/>
+          <w:szCs w:val="24"/>
+        </w:rPr>
+        <w:t>JasperReports</w:t>
+      </w:r>
+      <w:proofErr w:type="spellEnd"/>
+      <w:r>
+        <w:rPr>
+          <w:rFonts w:ascii="Arial" w:hAnsi="Arial" w:cs="Arial"/>
+          <w:sz w:val="24"/>
+          <w:szCs w:val="24"/>
+        </w:rPr>
+        <w:t xml:space="preserve">, ya que hasta ahorita solo instalamos las librerías. Lo primero que haremos es descargar el plugin, el cual está disponible en la siguiente dirección: </w:t>
+      </w:r>
+      <w:r>
+        <w:rPr>
+          <w:rFonts w:ascii="Arial" w:hAnsi="Arial" w:cs="Arial"/>
+          <w:b/>
+          <w:bCs/>
+          <w:sz w:val="24"/>
+          <w:szCs w:val="24"/>
+        </w:rPr>
+        <w:t>http://plugins.netbeans.org/plugin/4425/ireport</w:t>
+      </w:r>
+    </w:p>
+    <w:p>
+      <w:pPr>
+        <w:spacing w:after="0"/>
+        <w:rPr>
+          <w:rFonts w:ascii="Arial" w:hAnsi="Arial" w:cs="Arial"/>
+          <w:b/>
+          <w:bCs/>
+          <w:sz w:val="30"/>
+          <w:szCs w:val="30"/>
+        </w:rPr>
+      </w:pPr>
+    </w:p>
+    <w:p>
+      <w:pPr>
+        <w:spacing w:after="0"/>
+        <w:jc w:val="both"/>
+        <w:rPr>
+          <w:rFonts w:ascii="Arial" w:hAnsi="Arial" w:cs="Arial"/>
+          <w:sz w:val="24"/>
+          <w:szCs w:val="24"/>
+        </w:rPr>
+      </w:pPr>
+      <w:r>
+        <w:rPr>
+          <w:rFonts w:ascii="Arial" w:hAnsi="Arial" w:cs="Arial"/>
+          <w:sz w:val="24"/>
+          <w:szCs w:val="24"/>
+        </w:rPr>
+        <w:t>Una vez que lo hayamos descargado y extraído, nos quedara una carpeta con los siguientes archivos:</w:t>
+      </w:r>
+    </w:p>
+    <w:p>
+      <w:pPr>
+        <w:spacing w:after="0"/>
+        <w:jc w:val="both"/>
+        <w:rPr>
+          <w:rFonts w:ascii="Arial" w:hAnsi="Arial" w:cs="Arial"/>
+          <w:sz w:val="24"/>
+          <w:szCs w:val="24"/>
+        </w:rPr>
+      </w:pPr>
+    </w:p>
+    <w:p>
+      <w:pPr>
+        <w:spacing w:after="0"/>
+        <w:jc w:val="center"/>
+        <w:rPr>
+          <w:rFonts w:ascii="Arial" w:hAnsi="Arial" w:cs="Arial"/>
+          <w:sz w:val="24"/>
+          <w:szCs w:val="24"/>
+        </w:rPr>
+      </w:pPr>
+      <w:r>
+        <w:rPr>
+          <w:noProof/>
+        </w:rPr>
+        <w:drawing>
+          <wp:inline distT="0" distB="0" distL="0" distR="0" wp14:anchorId="16531131" wp14:editId="0BC74B3D">
+            <wp:extent cx="4007223" cy="1310350"/>
+            <wp:effectExtent l="0" t="0" r="0" b="4445"/>
+            <wp:docPr id="38" name="Imagen 38"/>
+            <wp:cNvGraphicFramePr>
+              <a:graphicFrameLocks xmlns:a="http://schemas.openxmlformats.org/drawingml/2006/main" noChangeAspect="1"/>
+            </wp:cNvGraphicFramePr>
+            <a:graphic xmlns:a="http://schemas.openxmlformats.org/drawingml/2006/main">
+              <a:graphicData uri="http://schemas.openxmlformats.org/drawingml/2006/picture">
+                <pic:pic xmlns:pic="http://schemas.openxmlformats.org/drawingml/2006/picture">
+                  <pic:nvPicPr>
+                    <pic:cNvPr id="1" name=""/>
+                    <pic:cNvPicPr/>
+                  </pic:nvPicPr>
+                  <pic:blipFill>
+                    <a:blip r:embed="rId57"/>
+                    <a:stretch>
+                      <a:fillRect/>
+                    </a:stretch>
+                  </pic:blipFill>
+                  <pic:spPr>
+                    <a:xfrm>
+                      <a:off x="0" y="0"/>
+                      <a:ext cx="4051419" cy="1324802"/>
+                    </a:xfrm>
+                    <a:prstGeom prst="rect">
+                      <a:avLst/>
+                    </a:prstGeom>
+                  </pic:spPr>
+                </pic:pic>
+              </a:graphicData>
+            </a:graphic>
+          </wp:inline>
+        </w:drawing>
+      </w:r>
+    </w:p>
+    <w:p>
+      <w:pPr>
+        <w:spacing w:after="0"/>
+        <w:rPr>
+          <w:rFonts w:ascii="Arial" w:hAnsi="Arial" w:cs="Arial"/>
+          <w:sz w:val="24"/>
+          <w:szCs w:val="24"/>
+        </w:rPr>
+      </w:pPr>
+    </w:p>
+    <w:p>
+      <w:pPr>
+        <w:spacing w:after="0"/>
+        <w:rPr>
+          <w:rFonts w:ascii="Arial" w:hAnsi="Arial" w:cs="Arial"/>
+          <w:sz w:val="24"/>
+          <w:szCs w:val="24"/>
+        </w:rPr>
+      </w:pPr>
+      <w:r>
+        <w:rPr>
+          <w:rFonts w:ascii="Arial" w:hAnsi="Arial" w:cs="Arial"/>
+          <w:sz w:val="24"/>
+          <w:szCs w:val="24"/>
+        </w:rPr>
+        <w:t xml:space="preserve">Los cuales debemos de añadir a nuestro NetBeans. Para eso abrimos el IDE y nos iremos a la pestaña de Herramientas – </w:t>
+      </w:r>
+      <w:proofErr w:type="spellStart"/>
+      <w:r>
+        <w:rPr>
+          <w:rFonts w:ascii="Arial" w:hAnsi="Arial" w:cs="Arial"/>
+          <w:sz w:val="24"/>
+          <w:szCs w:val="24"/>
+        </w:rPr>
+        <w:t>Plugings</w:t>
+      </w:r>
+      <w:proofErr w:type="spellEnd"/>
+      <w:r>
+        <w:rPr>
+          <w:rFonts w:ascii="Arial" w:hAnsi="Arial" w:cs="Arial"/>
+          <w:sz w:val="24"/>
+          <w:szCs w:val="24"/>
+        </w:rPr>
+        <w:t xml:space="preserve"> – Instalados y le daremos añadir </w:t>
+      </w:r>
+      <w:proofErr w:type="spellStart"/>
+      <w:r>
+        <w:rPr>
+          <w:rFonts w:ascii="Arial" w:hAnsi="Arial" w:cs="Arial"/>
+          <w:sz w:val="24"/>
+          <w:szCs w:val="24"/>
+        </w:rPr>
+        <w:t>plugins</w:t>
+      </w:r>
+      <w:proofErr w:type="spellEnd"/>
+      <w:r>
+        <w:rPr>
+          <w:rFonts w:ascii="Arial" w:hAnsi="Arial" w:cs="Arial"/>
+          <w:sz w:val="24"/>
+          <w:szCs w:val="24"/>
+        </w:rPr>
+        <w:t>.</w:t>
+      </w:r>
+    </w:p>
+    <w:p>
+      <w:pPr>
+        <w:spacing w:after="0"/>
+        <w:jc w:val="center"/>
+        <w:rPr>
+          <w:rFonts w:ascii="Arial" w:hAnsi="Arial" w:cs="Arial"/>
+          <w:sz w:val="24"/>
+          <w:szCs w:val="24"/>
+        </w:rPr>
+      </w:pPr>
+      <w:r>
+        <w:rPr>
+          <w:noProof/>
+        </w:rPr>
+        <w:drawing>
+          <wp:inline distT="0" distB="0" distL="0" distR="0" wp14:anchorId="779E0CBE" wp14:editId="055BCDF6">
+            <wp:extent cx="3155577" cy="1751106"/>
+            <wp:effectExtent l="0" t="0" r="6985" b="1905"/>
+            <wp:docPr id="64" name="Imagen 64"/>
+            <wp:cNvGraphicFramePr>
+              <a:graphicFrameLocks xmlns:a="http://schemas.openxmlformats.org/drawingml/2006/main" noChangeAspect="1"/>
+            </wp:cNvGraphicFramePr>
+            <a:graphic xmlns:a="http://schemas.openxmlformats.org/drawingml/2006/main">
+              <a:graphicData uri="http://schemas.openxmlformats.org/drawingml/2006/picture">
+                <pic:pic xmlns:pic="http://schemas.openxmlformats.org/drawingml/2006/picture">
+                  <pic:nvPicPr>
+                    <pic:cNvPr id="1" name=""/>
+                    <pic:cNvPicPr/>
+                  </pic:nvPicPr>
+                  <pic:blipFill>
+                    <a:blip r:embed="rId58"/>
+                    <a:stretch>
+                      <a:fillRect/>
+                    </a:stretch>
+                  </pic:blipFill>
+                  <pic:spPr>
+                    <a:xfrm>
+                      <a:off x="0" y="0"/>
+                      <a:ext cx="3194719" cy="1772827"/>
+                    </a:xfrm>
+                    <a:prstGeom prst="rect">
+                      <a:avLst/>
+                    </a:prstGeom>
+                  </pic:spPr>
+                </pic:pic>
+              </a:graphicData>
+            </a:graphic>
+          </wp:inline>
+        </w:drawing>
+      </w:r>
+    </w:p>
+    <w:p>
+      <w:pPr>
+        <w:spacing w:after="0"/>
+        <w:rPr>
+          <w:rFonts w:ascii="Arial" w:hAnsi="Arial" w:cs="Arial"/>
+          <w:sz w:val="24"/>
+          <w:szCs w:val="24"/>
+        </w:rPr>
+      </w:pPr>
+    </w:p>
+    <w:p>
+      <w:pPr>
+        <w:spacing w:after="0"/>
+        <w:jc w:val="both"/>
+        <w:rPr>
+          <w:rFonts w:ascii="Arial" w:hAnsi="Arial" w:cs="Arial"/>
+          <w:sz w:val="24"/>
+          <w:szCs w:val="24"/>
+        </w:rPr>
+      </w:pPr>
+      <w:r>
+        <w:rPr>
+          <w:rFonts w:ascii="Arial" w:hAnsi="Arial" w:cs="Arial"/>
+          <w:sz w:val="24"/>
+          <w:szCs w:val="24"/>
+        </w:rPr>
+        <w:t>Deberemos ir a la carpeta descargada y seleccionar todos para añadir a nuestro IDE.</w:t>
+      </w:r>
+    </w:p>
+    <w:p>
+      <w:pPr>
+        <w:spacing w:after="0"/>
+        <w:jc w:val="center"/>
+        <w:rPr>
+          <w:rFonts w:ascii="Arial" w:hAnsi="Arial" w:cs="Arial"/>
+          <w:sz w:val="24"/>
+          <w:szCs w:val="24"/>
+        </w:rPr>
+      </w:pPr>
+      <w:r>
+        <w:rPr>
+          <w:noProof/>
+        </w:rPr>
+        <w:drawing>
+          <wp:inline distT="0" distB="0" distL="0" distR="0" wp14:anchorId="2DF91070" wp14:editId="46F869C3">
+            <wp:extent cx="3558988" cy="1705399"/>
+            <wp:effectExtent l="0" t="0" r="3810" b="9525"/>
+            <wp:docPr id="65" name="Imagen 65"/>
+            <wp:cNvGraphicFramePr>
+              <a:graphicFrameLocks xmlns:a="http://schemas.openxmlformats.org/drawingml/2006/main" noChangeAspect="1"/>
+            </wp:cNvGraphicFramePr>
+            <a:graphic xmlns:a="http://schemas.openxmlformats.org/drawingml/2006/main">
+              <a:graphicData uri="http://schemas.openxmlformats.org/drawingml/2006/picture">
+                <pic:pic xmlns:pic="http://schemas.openxmlformats.org/drawingml/2006/picture">
+                  <pic:nvPicPr>
+                    <pic:cNvPr id="1" name=""/>
+                    <pic:cNvPicPr/>
+                  </pic:nvPicPr>
+                  <pic:blipFill>
+                    <a:blip r:embed="rId59"/>
+                    <a:stretch>
+                      <a:fillRect/>
+                    </a:stretch>
+                  </pic:blipFill>
+                  <pic:spPr>
+                    <a:xfrm>
+                      <a:off x="0" y="0"/>
+                      <a:ext cx="3583766" cy="1717272"/>
+                    </a:xfrm>
+                    <a:prstGeom prst="rect">
+                      <a:avLst/>
+                    </a:prstGeom>
+                  </pic:spPr>
+                </pic:pic>
+              </a:graphicData>
+            </a:graphic>
+          </wp:inline>
+        </w:drawing>
+      </w:r>
+    </w:p>
+    <w:p>
+      <w:pPr>
+        <w:spacing w:after="0"/>
+        <w:rPr>
+          <w:rFonts w:ascii="Arial" w:hAnsi="Arial" w:cs="Arial"/>
+          <w:sz w:val="24"/>
+          <w:szCs w:val="24"/>
+        </w:rPr>
+      </w:pPr>
+    </w:p>
+    <w:p>
+      <w:pPr>
+        <w:spacing w:after="0"/>
+        <w:jc w:val="both"/>
+        <w:rPr>
+          <w:rFonts w:ascii="Arial" w:hAnsi="Arial" w:cs="Arial"/>
+          <w:sz w:val="24"/>
+          <w:szCs w:val="24"/>
+        </w:rPr>
+      </w:pPr>
+      <w:r>
+        <w:rPr>
+          <w:rFonts w:ascii="Arial" w:hAnsi="Arial" w:cs="Arial"/>
+          <w:sz w:val="24"/>
+          <w:szCs w:val="24"/>
+        </w:rPr>
+        <w:t>En este caso ya lo tenemos instalado, pero en caso de que no, después de seleccionar le daremos instalar y se abrirán una serie de ventanas como ocurre normalmente al instalar un programa. Finalmente se reiniciará nuestro NetBeans y habrá quedado correctamente instalado.</w:t>
+      </w:r>
+    </w:p>
+    <w:p>
+      <w:pPr>
+        <w:spacing w:after="0"/>
+        <w:jc w:val="both"/>
+        <w:rPr>
+          <w:rFonts w:ascii="Arial" w:hAnsi="Arial" w:cs="Arial"/>
+          <w:sz w:val="18"/>
+          <w:szCs w:val="18"/>
+        </w:rPr>
+      </w:pPr>
+    </w:p>
+    <w:p>
+      <w:pPr>
+        <w:spacing w:after="0"/>
+        <w:jc w:val="both"/>
+        <w:rPr>
+          <w:rFonts w:ascii="Arial" w:hAnsi="Arial" w:cs="Arial"/>
+          <w:sz w:val="24"/>
+          <w:szCs w:val="24"/>
+        </w:rPr>
+      </w:pPr>
+      <w:r>
+        <w:rPr>
+          <w:rFonts w:ascii="Arial" w:hAnsi="Arial" w:cs="Arial"/>
+          <w:sz w:val="24"/>
+          <w:szCs w:val="24"/>
+        </w:rPr>
+        <w:t xml:space="preserve">También es necesario crear una conexión con la base de datos (aparte de la establecida en la clase conectarBD.java) para que el plugin de </w:t>
+      </w:r>
+      <w:proofErr w:type="spellStart"/>
+      <w:r>
+        <w:rPr>
+          <w:rFonts w:ascii="Arial" w:hAnsi="Arial" w:cs="Arial"/>
+          <w:sz w:val="24"/>
+          <w:szCs w:val="24"/>
+        </w:rPr>
+        <w:t>JasperReports</w:t>
+      </w:r>
+      <w:proofErr w:type="spellEnd"/>
+      <w:r>
+        <w:rPr>
+          <w:rFonts w:ascii="Arial" w:hAnsi="Arial" w:cs="Arial"/>
+          <w:sz w:val="24"/>
+          <w:szCs w:val="24"/>
+        </w:rPr>
+        <w:t xml:space="preserve"> tenga acceso a toda la información de nuestra base de datos. Nos vamos al icono de conexión y daremos en New.</w:t>
+      </w:r>
+    </w:p>
+    <w:p>
+      <w:pPr>
+        <w:spacing w:after="0"/>
+        <w:rPr>
+          <w:rFonts w:ascii="Arial" w:hAnsi="Arial" w:cs="Arial"/>
+          <w:sz w:val="24"/>
+          <w:szCs w:val="24"/>
+        </w:rPr>
+      </w:pPr>
+      <w:r>
+        <w:rPr>
+          <w:noProof/>
+        </w:rPr>
+        <w:drawing>
+          <wp:inline distT="0" distB="0" distL="0" distR="0" wp14:anchorId="42FE25D9" wp14:editId="2AFEBEAA">
+            <wp:extent cx="2474259" cy="1261745"/>
+            <wp:effectExtent l="0" t="0" r="2540" b="0"/>
+            <wp:docPr id="66" name="Imagen 66"/>
+            <wp:cNvGraphicFramePr>
+              <a:graphicFrameLocks xmlns:a="http://schemas.openxmlformats.org/drawingml/2006/main" noChangeAspect="1"/>
+            </wp:cNvGraphicFramePr>
+            <a:graphic xmlns:a="http://schemas.openxmlformats.org/drawingml/2006/main">
+              <a:graphicData uri="http://schemas.openxmlformats.org/drawingml/2006/picture">
+                <pic:pic xmlns:pic="http://schemas.openxmlformats.org/drawingml/2006/picture">
+                  <pic:nvPicPr>
+                    <pic:cNvPr id="1" name=""/>
+                    <pic:cNvPicPr/>
+                  </pic:nvPicPr>
+                  <pic:blipFill rotWithShape="1">
+                    <a:blip r:embed="rId60"/>
+                    <a:srcRect r="15794"/>
+                    <a:stretch/>
+                  </pic:blipFill>
+                  <pic:spPr bwMode="auto">
+                    <a:xfrm>
+                      <a:off x="0" y="0"/>
+                      <a:ext cx="2529240" cy="1289782"/>
+                    </a:xfrm>
+                    <a:prstGeom prst="rect">
+                      <a:avLst/>
+                    </a:prstGeom>
+                    <a:ln>
+                      <a:noFill/>
+                    </a:ln>
+                    <a:extLst>
+                      <a:ext uri="{53640926-AAD7-44D8-BBD7-CCE9431645EC}">
+                        <a14:shadowObscured xmlns:a14="http://schemas.microsoft.com/office/drawing/2010/main"/>
+                      </a:ext>
+                    </a:extLst>
+                  </pic:spPr>
+                </pic:pic>
+              </a:graphicData>
+            </a:graphic>
+          </wp:inline>
+        </w:drawing>
+      </w:r>
+      <w:r>
+        <w:rPr>
+          <w:rFonts w:ascii="Arial" w:hAnsi="Arial" w:cs="Arial"/>
+          <w:sz w:val="24"/>
+          <w:szCs w:val="24"/>
+        </w:rPr>
+        <w:t xml:space="preserve">  </w:t>
+      </w:r>
+      <w:r>
+        <w:rPr>
+          <w:noProof/>
+        </w:rPr>
+        <w:drawing>
+          <wp:inline distT="0" distB="0" distL="0" distR="0" wp14:anchorId="09E54884" wp14:editId="3C1BB1BE">
+            <wp:extent cx="2841812" cy="1614170"/>
+            <wp:effectExtent l="0" t="0" r="0" b="5080"/>
+            <wp:docPr id="67" name="Imagen 67"/>
+            <wp:cNvGraphicFramePr>
+              <a:graphicFrameLocks xmlns:a="http://schemas.openxmlformats.org/drawingml/2006/main" noChangeAspect="1"/>
+            </wp:cNvGraphicFramePr>
+            <a:graphic xmlns:a="http://schemas.openxmlformats.org/drawingml/2006/main">
+              <a:graphicData uri="http://schemas.openxmlformats.org/drawingml/2006/picture">
+                <pic:pic xmlns:pic="http://schemas.openxmlformats.org/drawingml/2006/picture">
+                  <pic:nvPicPr>
+                    <pic:cNvPr id="1" name=""/>
+                    <pic:cNvPicPr/>
+                  </pic:nvPicPr>
+                  <pic:blipFill>
+                    <a:blip r:embed="rId61"/>
+                    <a:stretch>
+                      <a:fillRect/>
+                    </a:stretch>
+                  </pic:blipFill>
+                  <pic:spPr>
+                    <a:xfrm>
+                      <a:off x="0" y="0"/>
+                      <a:ext cx="2873785" cy="1632331"/>
+                    </a:xfrm>
+                    <a:prstGeom prst="rect">
+                      <a:avLst/>
+                    </a:prstGeom>
+                  </pic:spPr>
+                </pic:pic>
+              </a:graphicData>
+            </a:graphic>
+          </wp:inline>
+        </w:drawing>
+      </w:r>
+    </w:p>
+    <w:p>
+      <w:pPr>
+        <w:spacing w:after="0"/>
+        <w:rPr>
+          <w:rFonts w:ascii="Arial" w:hAnsi="Arial" w:cs="Arial"/>
+          <w:sz w:val="24"/>
+          <w:szCs w:val="24"/>
+        </w:rPr>
+      </w:pPr>
+    </w:p>
+    <w:p>
+      <w:pPr>
+        <w:spacing w:after="0"/>
+        <w:jc w:val="both"/>
+        <w:rPr>
+          <w:rFonts w:ascii="Arial" w:hAnsi="Arial" w:cs="Arial"/>
+          <w:sz w:val="24"/>
+          <w:szCs w:val="24"/>
+        </w:rPr>
+      </w:pPr>
+      <w:r>
+        <w:rPr>
+          <w:rFonts w:ascii="Arial" w:hAnsi="Arial" w:cs="Arial"/>
+          <w:sz w:val="24"/>
+          <w:szCs w:val="24"/>
+        </w:rPr>
+        <w:t xml:space="preserve">Ahora escogemos la opción de </w:t>
+      </w:r>
+      <w:proofErr w:type="spellStart"/>
+      <w:r>
+        <w:rPr>
+          <w:rFonts w:ascii="Arial" w:hAnsi="Arial" w:cs="Arial"/>
+          <w:sz w:val="24"/>
+          <w:szCs w:val="24"/>
+        </w:rPr>
+        <w:t>Database</w:t>
+      </w:r>
+      <w:proofErr w:type="spellEnd"/>
+      <w:r>
+        <w:rPr>
+          <w:rFonts w:ascii="Arial" w:hAnsi="Arial" w:cs="Arial"/>
+          <w:sz w:val="24"/>
+          <w:szCs w:val="24"/>
+        </w:rPr>
+        <w:t xml:space="preserve"> JDBC </w:t>
+      </w:r>
+      <w:proofErr w:type="spellStart"/>
+      <w:r>
+        <w:rPr>
+          <w:rFonts w:ascii="Arial" w:hAnsi="Arial" w:cs="Arial"/>
+          <w:sz w:val="24"/>
+          <w:szCs w:val="24"/>
+        </w:rPr>
+        <w:t>connection</w:t>
+      </w:r>
+      <w:proofErr w:type="spellEnd"/>
+    </w:p>
+    <w:p>
+      <w:pPr>
+        <w:spacing w:after="0"/>
+        <w:jc w:val="both"/>
+        <w:rPr>
+          <w:rFonts w:ascii="Arial" w:hAnsi="Arial" w:cs="Arial"/>
+          <w:sz w:val="24"/>
+          <w:szCs w:val="24"/>
+        </w:rPr>
+      </w:pPr>
+    </w:p>
+    <w:p>
+      <w:pPr>
+        <w:spacing w:after="0"/>
+        <w:jc w:val="center"/>
+        <w:rPr>
+          <w:rFonts w:ascii="Arial" w:hAnsi="Arial" w:cs="Arial"/>
+          <w:sz w:val="24"/>
+          <w:szCs w:val="24"/>
+        </w:rPr>
+      </w:pPr>
+      <w:r>
+        <w:rPr>
+          <w:noProof/>
+        </w:rPr>
+        <w:drawing>
+          <wp:inline distT="0" distB="0" distL="0" distR="0" wp14:anchorId="0D7E8BEF" wp14:editId="4ACB155B">
+            <wp:extent cx="2544279" cy="1801906"/>
+            <wp:effectExtent l="0" t="0" r="8890" b="8255"/>
+            <wp:docPr id="68" name="Imagen 68"/>
+            <wp:cNvGraphicFramePr>
+              <a:graphicFrameLocks xmlns:a="http://schemas.openxmlformats.org/drawingml/2006/main" noChangeAspect="1"/>
+            </wp:cNvGraphicFramePr>
+            <a:graphic xmlns:a="http://schemas.openxmlformats.org/drawingml/2006/main">
+              <a:graphicData uri="http://schemas.openxmlformats.org/drawingml/2006/picture">
+                <pic:pic xmlns:pic="http://schemas.openxmlformats.org/drawingml/2006/picture">
+                  <pic:nvPicPr>
+                    <pic:cNvPr id="1" name=""/>
+                    <pic:cNvPicPr/>
+                  </pic:nvPicPr>
+                  <pic:blipFill>
+                    <a:blip r:embed="rId62"/>
+                    <a:stretch>
+                      <a:fillRect/>
+                    </a:stretch>
+                  </pic:blipFill>
+                  <pic:spPr>
+                    <a:xfrm>
+                      <a:off x="0" y="0"/>
+                      <a:ext cx="2602307" cy="1843002"/>
+                    </a:xfrm>
+                    <a:prstGeom prst="rect">
+                      <a:avLst/>
+                    </a:prstGeom>
+                  </pic:spPr>
+                </pic:pic>
+              </a:graphicData>
+            </a:graphic>
+          </wp:inline>
+        </w:drawing>
+      </w:r>
+    </w:p>
+    <w:p>
+      <w:pPr>
+        <w:spacing w:after="0"/>
+        <w:jc w:val="both"/>
+        <w:rPr>
+          <w:rFonts w:ascii="Arial" w:hAnsi="Arial" w:cs="Arial"/>
+          <w:sz w:val="24"/>
+          <w:szCs w:val="24"/>
+        </w:rPr>
+      </w:pPr>
+      <w:r>
+        <w:rPr>
+          <w:rFonts w:ascii="Arial" w:hAnsi="Arial" w:cs="Arial"/>
+          <w:sz w:val="24"/>
+          <w:szCs w:val="24"/>
+        </w:rPr>
+        <w:lastRenderedPageBreak/>
+        <w:t xml:space="preserve">En la siguiente ventana debemos darle un nombre a la conexión, establecer el JDBC Driver al que dice MySQL, definir la dirección de nuestra base de datos, así como el usuario y contraseña que nos permiten el acceso. Le damos test y </w:t>
+      </w:r>
+      <w:proofErr w:type="spellStart"/>
+      <w:r>
+        <w:rPr>
+          <w:rFonts w:ascii="Arial" w:hAnsi="Arial" w:cs="Arial"/>
+          <w:sz w:val="24"/>
+          <w:szCs w:val="24"/>
+        </w:rPr>
+        <w:t>save</w:t>
+      </w:r>
+      <w:proofErr w:type="spellEnd"/>
+      <w:r>
+        <w:rPr>
+          <w:rFonts w:ascii="Arial" w:hAnsi="Arial" w:cs="Arial"/>
+          <w:sz w:val="24"/>
+          <w:szCs w:val="24"/>
+        </w:rPr>
+        <w:t>.</w:t>
+      </w:r>
+    </w:p>
+    <w:p>
+      <w:pPr>
+        <w:spacing w:after="0"/>
+        <w:rPr>
+          <w:rFonts w:ascii="Arial" w:hAnsi="Arial" w:cs="Arial"/>
+          <w:sz w:val="24"/>
+          <w:szCs w:val="24"/>
+        </w:rPr>
+      </w:pPr>
+    </w:p>
+    <w:p>
+      <w:pPr>
+        <w:spacing w:after="0"/>
+        <w:jc w:val="center"/>
+        <w:rPr>
+          <w:rFonts w:ascii="Arial" w:hAnsi="Arial" w:cs="Arial"/>
+          <w:sz w:val="24"/>
+          <w:szCs w:val="24"/>
+        </w:rPr>
+      </w:pPr>
+      <w:r>
+        <w:rPr>
+          <w:noProof/>
+        </w:rPr>
+        <w:drawing>
+          <wp:inline distT="0" distB="0" distL="0" distR="0" wp14:anchorId="6BFF3379" wp14:editId="3866ACFB">
+            <wp:extent cx="3163451" cy="2967317"/>
+            <wp:effectExtent l="0" t="0" r="0" b="5080"/>
+            <wp:docPr id="69" name="Imagen 69"/>
+            <wp:cNvGraphicFramePr>
+              <a:graphicFrameLocks xmlns:a="http://schemas.openxmlformats.org/drawingml/2006/main" noChangeAspect="1"/>
+            </wp:cNvGraphicFramePr>
+            <a:graphic xmlns:a="http://schemas.openxmlformats.org/drawingml/2006/main">
+              <a:graphicData uri="http://schemas.openxmlformats.org/drawingml/2006/picture">
+                <pic:pic xmlns:pic="http://schemas.openxmlformats.org/drawingml/2006/picture">
+                  <pic:nvPicPr>
+                    <pic:cNvPr id="1" name=""/>
+                    <pic:cNvPicPr/>
+                  </pic:nvPicPr>
+                  <pic:blipFill rotWithShape="1">
+                    <a:blip r:embed="rId63"/>
+                    <a:srcRect t="14041"/>
+                    <a:stretch/>
+                  </pic:blipFill>
+                  <pic:spPr bwMode="auto">
+                    <a:xfrm>
+                      <a:off x="0" y="0"/>
+                      <a:ext cx="3243390" cy="3042300"/>
+                    </a:xfrm>
+                    <a:prstGeom prst="rect">
+                      <a:avLst/>
+                    </a:prstGeom>
+                    <a:ln>
+                      <a:noFill/>
+                    </a:ln>
+                    <a:extLst>
+                      <a:ext uri="{53640926-AAD7-44D8-BBD7-CCE9431645EC}">
+                        <a14:shadowObscured xmlns:a14="http://schemas.microsoft.com/office/drawing/2010/main"/>
+                      </a:ext>
+                    </a:extLst>
+                  </pic:spPr>
+                </pic:pic>
+              </a:graphicData>
+            </a:graphic>
+          </wp:inline>
+        </w:drawing>
+      </w:r>
+    </w:p>
+    <w:p>
+      <w:pPr>
+        <w:spacing w:after="0"/>
+        <w:rPr>
+          <w:rFonts w:ascii="Arial" w:hAnsi="Arial" w:cs="Arial"/>
+          <w:sz w:val="24"/>
+          <w:szCs w:val="24"/>
+        </w:rPr>
+      </w:pPr>
+    </w:p>
+    <w:p>
+      <w:pPr>
+        <w:spacing w:after="0"/>
+        <w:rPr>
+          <w:rFonts w:ascii="Arial" w:hAnsi="Arial" w:cs="Arial"/>
+          <w:sz w:val="24"/>
+          <w:szCs w:val="24"/>
+        </w:rPr>
+      </w:pPr>
+    </w:p>
+    <w:p>
+      <w:pPr>
+        <w:spacing w:after="0"/>
+        <w:rPr>
+          <w:rFonts w:ascii="Arial" w:hAnsi="Arial" w:cs="Arial"/>
+          <w:sz w:val="24"/>
+          <w:szCs w:val="24"/>
+        </w:rPr>
+      </w:pPr>
+      <w:r>
+        <w:rPr>
+          <w:rFonts w:ascii="Arial" w:hAnsi="Arial" w:cs="Arial"/>
+          <w:sz w:val="24"/>
+          <w:szCs w:val="24"/>
+        </w:rPr>
+        <w:t>De esta manera, el sistema estará listo para ser utilizado sin ningún problema</w:t>
+      </w:r>
+      <w:r>
+        <w:rPr>
+          <w:rFonts w:ascii="Arial" w:hAnsi="Arial" w:cs="Arial"/>
+          <w:sz w:val="24"/>
+          <w:szCs w:val="24"/>
+        </w:rPr>
+        <w:t>.</w:t>
+      </w:r>
+    </w:p>
     <w:sectPr>
-      <w:footerReference w:type="default" r:id="rId45"/>
-      <w:headerReference w:type="first" r:id="rId46"/>
+      <w:footerReference w:type="default" r:id="rId64"/>
+      <w:headerReference w:type="first" r:id="rId65"/>
       <w:pgSz w:w="12240" w:h="15840"/>
       <w:pgMar w:top="1417" w:right="1701" w:bottom="1417" w:left="1701" w:header="708" w:footer="708" w:gutter="0"/>
       <w:pgBorders w:offsetFrom="page">
@@ -6265,6 +8269,7 @@
         <w:docPartUnique/>
       </w:docPartObj>
     </w:sdtPr>
+    <w:sdtEndPr/>
     <w:sdtContent>
       <w:p>
         <w:pPr>

</xml_diff>